<commit_message>
Updated the correlation heat map module so that it doesn't display ID as a variable; made some minor changes to clarify the users' manual
Updated the correlation heat map module so that it doesn't display ID
as a variable; made some minor changes to clarify the users' manual
</commit_message>
<xml_diff>
--- a/Users' Manual.docx
+++ b/Users' Manual.docx
@@ -1964,6 +1964,11 @@
             <w:rPr>
               <w:noProof/>
             </w:rPr>
+          </w:r>
+          <w:r>
+            <w:rPr>
+              <w:noProof/>
+            </w:rPr>
             <w:fldChar w:fldCharType="separate"/>
           </w:r>
           <w:r>
@@ -2022,6 +2027,11 @@
             <w:rPr>
               <w:noProof/>
             </w:rPr>
+          </w:r>
+          <w:r>
+            <w:rPr>
+              <w:noProof/>
+            </w:rPr>
             <w:fldChar w:fldCharType="separate"/>
           </w:r>
           <w:r>
@@ -2075,6 +2085,11 @@
               <w:noProof/>
             </w:rPr>
             <w:instrText xml:space="preserve"> PAGEREF _Toc221963779 \h </w:instrText>
+          </w:r>
+          <w:r>
+            <w:rPr>
+              <w:noProof/>
+            </w:rPr>
           </w:r>
           <w:r>
             <w:rPr>
@@ -2923,7 +2938,21 @@
         <w:rPr>
           <w:rFonts w:ascii="Cambria" w:hAnsi="Cambria" w:cs="Helvetica"/>
         </w:rPr>
-        <w:t>software and the documentation come without any warranty; without even the implied warranty of merchantability</w:t>
+        <w:t>software and the documentation come without any warranty</w:t>
+      </w:r>
+      <w:proofErr w:type="gramStart"/>
+      <w:r>
+        <w:rPr>
+          <w:rFonts w:ascii="Cambria" w:hAnsi="Cambria" w:cs="Helvetica"/>
+        </w:rPr>
+        <w:t>;</w:t>
+      </w:r>
+      <w:proofErr w:type="gramEnd"/>
+      <w:r>
+        <w:rPr>
+          <w:rFonts w:ascii="Cambria" w:hAnsi="Cambria" w:cs="Helvetica"/>
+        </w:rPr>
+        <w:t xml:space="preserve"> without even the implied warranty of merchantability</w:t>
       </w:r>
       <w:r>
         <w:rPr>
@@ -3797,7 +3826,15 @@
         <w:t>Python</w:t>
       </w:r>
       <w:r>
-        <w:t xml:space="preserve"> v 2.7.3—not v 3.2.3!— (</w:t>
+        <w:t xml:space="preserve"> v 2.7.3—not v 3.2.3</w:t>
+      </w:r>
+      <w:proofErr w:type="gramStart"/>
+      <w:r>
+        <w:t>!—</w:t>
+      </w:r>
+      <w:proofErr w:type="gramEnd"/>
+      <w:r>
+        <w:t xml:space="preserve"> (</w:t>
       </w:r>
       <w:hyperlink r:id="rId16" w:history="1">
         <w:r>
@@ -3847,13 +3884,15 @@
         <w:t>Python</w:t>
       </w:r>
       <w:r>
-        <w:t xml:space="preserve"> packages </w:t>
-      </w:r>
-      <w:r>
-        <w:t>os, re, csv, pickle, copy, math, collections, and itertools</w:t>
-      </w:r>
-      <w:r>
-        <w:t xml:space="preserve"> should already be pre-installed in </w:t>
+        <w:t xml:space="preserve"> packages os, </w:t>
+      </w:r>
+      <w:proofErr w:type="gramStart"/>
+      <w:r>
+        <w:t>re,</w:t>
+      </w:r>
+      <w:proofErr w:type="gramEnd"/>
+      <w:r>
+        <w:t xml:space="preserve"> csv, pickle, copy, math, collections, and itertools should already be pre-installed in </w:t>
       </w:r>
       <w:r>
         <w:rPr>
@@ -3885,8 +3924,6 @@
       <w:r>
         <w:t xml:space="preserve"> below.</w:t>
       </w:r>
-      <w:bookmarkStart w:id="7" w:name="_GoBack"/>
-      <w:bookmarkEnd w:id="7"/>
     </w:p>
     <w:p>
       <w:pPr>
@@ -3988,7 +4025,7 @@
         <w:keepLines w:val="0"/>
         <w:widowControl w:val="0"/>
       </w:pPr>
-      <w:bookmarkStart w:id="8" w:name="_Toc221963758"/>
+      <w:bookmarkStart w:id="7" w:name="_Toc221963758"/>
       <w:r>
         <w:t>Installing</w:t>
       </w:r>
@@ -4001,7 +4038,7 @@
         </w:rPr>
         <w:t>HeFPipe</w:t>
       </w:r>
-      <w:bookmarkEnd w:id="8"/>
+      <w:bookmarkEnd w:id="7"/>
     </w:p>
     <w:p>
       <w:pPr>
@@ -4103,14 +4140,14 @@
         <w:keepLines w:val="0"/>
         <w:widowControl w:val="0"/>
       </w:pPr>
-      <w:bookmarkStart w:id="9" w:name="_Toc221963759"/>
+      <w:bookmarkStart w:id="8" w:name="_Toc221963759"/>
       <w:r>
         <w:t>The Input F</w:t>
       </w:r>
       <w:r>
         <w:t>iles</w:t>
       </w:r>
-      <w:bookmarkEnd w:id="9"/>
+      <w:bookmarkEnd w:id="8"/>
     </w:p>
     <w:p>
       <w:pPr>
@@ -4152,7 +4189,7 @@
         <w:keepLines w:val="0"/>
         <w:widowControl w:val="0"/>
       </w:pPr>
-      <w:bookmarkStart w:id="10" w:name="_Toc221963760"/>
+      <w:bookmarkStart w:id="9" w:name="_Toc221963760"/>
       <w:r>
         <w:t>A</w:t>
       </w:r>
@@ -4162,7 +4199,7 @@
       <w:r>
         <w:t xml:space="preserve"> File</w:t>
       </w:r>
-      <w:bookmarkEnd w:id="10"/>
+      <w:bookmarkEnd w:id="9"/>
     </w:p>
     <w:p>
       <w:pPr>
@@ -4170,6 +4207,7 @@
         <w:spacing w:line="360" w:lineRule="auto"/>
         <w:ind w:left="100"/>
       </w:pPr>
+      <w:proofErr w:type="gramStart"/>
       <w:r>
         <w:t>A</w:t>
       </w:r>
@@ -4212,6 +4250,7 @@
       <w:r>
         <w:t>).</w:t>
       </w:r>
+      <w:proofErr w:type="gramEnd"/>
       <w:r>
         <w:t xml:space="preserve"> Note that you should not include quotation marks for the paths designated in this file.</w:t>
       </w:r>
@@ -4223,14 +4262,14 @@
         <w:keepLines w:val="0"/>
         <w:widowControl w:val="0"/>
       </w:pPr>
-      <w:bookmarkStart w:id="11" w:name="_Toc221963761"/>
+      <w:bookmarkStart w:id="10" w:name="_Toc221963761"/>
       <w:r>
         <w:t>Allele Reports D</w:t>
       </w:r>
       <w:r>
         <w:t>irectory</w:t>
       </w:r>
-      <w:bookmarkEnd w:id="11"/>
+      <w:bookmarkEnd w:id="10"/>
     </w:p>
     <w:p>
       <w:pPr>
@@ -4342,7 +4381,7 @@
         <w:keepLines w:val="0"/>
         <w:widowControl w:val="0"/>
       </w:pPr>
-      <w:bookmarkStart w:id="12" w:name="_Toc221963762"/>
+      <w:bookmarkStart w:id="11" w:name="_Toc221963762"/>
       <w:r>
         <w:t>Loci</w:t>
       </w:r>
@@ -4352,7 +4391,7 @@
       <w:r>
         <w:t xml:space="preserve"> File</w:t>
       </w:r>
-      <w:bookmarkEnd w:id="12"/>
+      <w:bookmarkEnd w:id="11"/>
     </w:p>
     <w:p>
       <w:pPr>
@@ -4360,6 +4399,7 @@
         <w:spacing w:line="360" w:lineRule="auto"/>
         <w:ind w:left="100"/>
       </w:pPr>
+      <w:proofErr w:type="gramStart"/>
       <w:r>
         <w:t>A</w:t>
       </w:r>
@@ -4372,6 +4412,7 @@
       <w:r>
         <w:t xml:space="preserve"> containing a list of every microsatellite locus that will be used in the current run of the pipeline.</w:t>
       </w:r>
+      <w:proofErr w:type="gramEnd"/>
       <w:r>
         <w:t xml:space="preserve"> Loci are listed in the first column of the spreadsheet, one locus to each row.</w:t>
       </w:r>
@@ -4398,7 +4439,7 @@
         <w:keepLines w:val="0"/>
         <w:widowControl w:val="0"/>
       </w:pPr>
-      <w:bookmarkStart w:id="13" w:name="_Toc221963763"/>
+      <w:bookmarkStart w:id="12" w:name="_Toc221963763"/>
       <w:r>
         <w:t>Loci</w:t>
       </w:r>
@@ -4408,7 +4449,7 @@
       <w:r>
         <w:t xml:space="preserve"> File</w:t>
       </w:r>
-      <w:bookmarkEnd w:id="13"/>
+      <w:bookmarkEnd w:id="12"/>
     </w:p>
     <w:p>
       <w:pPr>
@@ -4462,11 +4503,11 @@
         <w:keepLines w:val="0"/>
         <w:widowControl w:val="0"/>
       </w:pPr>
-      <w:bookmarkStart w:id="14" w:name="_Toc221963764"/>
+      <w:bookmarkStart w:id="13" w:name="_Toc221963764"/>
       <w:r>
         <w:t>Pipeline Directory</w:t>
       </w:r>
-      <w:bookmarkEnd w:id="14"/>
+      <w:bookmarkEnd w:id="13"/>
     </w:p>
     <w:p>
       <w:pPr>
@@ -4509,7 +4550,7 @@
         <w:keepLines w:val="0"/>
         <w:widowControl w:val="0"/>
       </w:pPr>
-      <w:bookmarkStart w:id="15" w:name="_Toc221963765"/>
+      <w:bookmarkStart w:id="14" w:name="_Toc221963765"/>
       <w:r>
         <w:t>S</w:t>
       </w:r>
@@ -4519,7 +4560,7 @@
       <w:r>
         <w:t xml:space="preserve"> to Exclude File</w:t>
       </w:r>
-      <w:bookmarkEnd w:id="15"/>
+      <w:bookmarkEnd w:id="14"/>
     </w:p>
     <w:p>
       <w:pPr>
@@ -4527,6 +4568,7 @@
         <w:spacing w:line="360" w:lineRule="auto"/>
         <w:ind w:left="100"/>
       </w:pPr>
+      <w:proofErr w:type="gramStart"/>
       <w:r>
         <w:t>A</w:t>
       </w:r>
@@ -4543,7 +4585,11 @@
         <w:t>, one sample per row in the first column (no header)</w:t>
       </w:r>
       <w:r>
-        <w:t xml:space="preserve">. In our experience, these </w:t>
+        <w:t>.</w:t>
+      </w:r>
+      <w:proofErr w:type="gramEnd"/>
+      <w:r>
+        <w:t xml:space="preserve"> In our experience, these </w:t>
       </w:r>
       <w:r>
         <w:t>excluded samples</w:t>
@@ -4670,14 +4716,14 @@
       <w:pPr>
         <w:pStyle w:val="Heading2"/>
       </w:pPr>
-      <w:bookmarkStart w:id="16" w:name="_Toc221963766"/>
+      <w:bookmarkStart w:id="15" w:name="_Toc221963766"/>
       <w:r>
         <w:t>Trait</w:t>
       </w:r>
       <w:r>
         <w:t xml:space="preserve"> File</w:t>
       </w:r>
-      <w:bookmarkEnd w:id="16"/>
+      <w:bookmarkEnd w:id="15"/>
       <w:r>
         <w:t xml:space="preserve"> </w:t>
       </w:r>
@@ -4828,8 +4874,8 @@
       <w:pPr>
         <w:pStyle w:val="Heading2"/>
       </w:pPr>
-      <w:bookmarkStart w:id="17" w:name="_Ref221863192"/>
-      <w:bookmarkStart w:id="18" w:name="_Toc221963767"/>
+      <w:bookmarkStart w:id="16" w:name="_Ref221863192"/>
+      <w:bookmarkStart w:id="17" w:name="_Toc221963767"/>
       <w:r>
         <w:t>Some Important N</w:t>
       </w:r>
@@ -4848,21 +4894,21 @@
       <w:r>
         <w:t>nput</w:t>
       </w:r>
+      <w:bookmarkEnd w:id="16"/>
       <w:bookmarkEnd w:id="17"/>
+      <w:r>
+        <w:t xml:space="preserve"> </w:t>
+      </w:r>
+    </w:p>
+    <w:p>
+      <w:pPr>
+        <w:pStyle w:val="Heading3"/>
+      </w:pPr>
+      <w:bookmarkStart w:id="18" w:name="_Toc221963768"/>
+      <w:r>
+        <w:t>Allele Reports</w:t>
+      </w:r>
       <w:bookmarkEnd w:id="18"/>
-      <w:r>
-        <w:t xml:space="preserve"> </w:t>
-      </w:r>
-    </w:p>
-    <w:p>
-      <w:pPr>
-        <w:pStyle w:val="Heading3"/>
-      </w:pPr>
-      <w:bookmarkStart w:id="19" w:name="_Toc221963768"/>
-      <w:r>
-        <w:t>Allele Reports</w:t>
-      </w:r>
-      <w:bookmarkEnd w:id="19"/>
     </w:p>
     <w:p>
       <w:pPr>
@@ -4947,7 +4993,7 @@
       <w:pPr>
         <w:pStyle w:val="Heading3"/>
       </w:pPr>
-      <w:bookmarkStart w:id="20" w:name="_Toc221963769"/>
+      <w:bookmarkStart w:id="19" w:name="_Toc221963769"/>
       <w:r>
         <w:t>Sample</w:t>
       </w:r>
@@ -4957,7 +5003,7 @@
       <w:r>
         <w:t xml:space="preserve"> Names</w:t>
       </w:r>
-      <w:bookmarkEnd w:id="20"/>
+      <w:bookmarkEnd w:id="19"/>
     </w:p>
     <w:p>
       <w:pPr>
@@ -5087,7 +5133,15 @@
         <w:spacing w:line="360" w:lineRule="auto"/>
       </w:pPr>
       <w:r>
-        <w:t>Similarly, don’t name any of your traits or loci ‘done’ or ‘Done’. This will interfere with the regression</w:t>
+        <w:t>Similarly, don’t name any of your traits or loci ‘done’ or ‘</w:t>
+      </w:r>
+      <w:proofErr w:type="gramStart"/>
+      <w:r>
+        <w:t>Done</w:t>
+      </w:r>
+      <w:proofErr w:type="gramEnd"/>
+      <w:r>
+        <w:t>’. This will interfere with the regression</w:t>
       </w:r>
       <w:r>
         <w:t xml:space="preserve"> and single-locus association</w:t>
@@ -5152,11 +5206,11 @@
       <w:pPr>
         <w:pStyle w:val="Heading3"/>
       </w:pPr>
-      <w:bookmarkStart w:id="21" w:name="_Toc221963770"/>
+      <w:bookmarkStart w:id="20" w:name="_Toc221963770"/>
       <w:r>
         <w:t>General Considerations</w:t>
       </w:r>
-      <w:bookmarkEnd w:id="21"/>
+      <w:bookmarkEnd w:id="20"/>
     </w:p>
     <w:p>
       <w:pPr>
@@ -5245,7 +5299,7 @@
         <w:keepLines w:val="0"/>
         <w:widowControl w:val="0"/>
       </w:pPr>
-      <w:bookmarkStart w:id="22" w:name="_Toc221963771"/>
+      <w:bookmarkStart w:id="21" w:name="_Toc221963771"/>
       <w:r>
         <w:t xml:space="preserve">Using </w:t>
       </w:r>
@@ -5255,22 +5309,22 @@
         </w:rPr>
         <w:t>HeFPipe</w:t>
       </w:r>
+      <w:bookmarkEnd w:id="21"/>
+    </w:p>
+    <w:p>
+      <w:pPr>
+        <w:pStyle w:val="Heading2"/>
+      </w:pPr>
+      <w:bookmarkStart w:id="22" w:name="_Ref221707638"/>
+      <w:bookmarkStart w:id="23" w:name="_Toc221963772"/>
+      <w:r>
+        <w:t>Running the Example D</w:t>
+      </w:r>
+      <w:r>
+        <w:t>ata</w:t>
+      </w:r>
       <w:bookmarkEnd w:id="22"/>
-    </w:p>
-    <w:p>
-      <w:pPr>
-        <w:pStyle w:val="Heading2"/>
-      </w:pPr>
-      <w:bookmarkStart w:id="23" w:name="_Ref221707638"/>
-      <w:bookmarkStart w:id="24" w:name="_Toc221963772"/>
-      <w:r>
-        <w:t>Running the Example D</w:t>
-      </w:r>
-      <w:r>
-        <w:t>ata</w:t>
-      </w:r>
       <w:bookmarkEnd w:id="23"/>
-      <w:bookmarkEnd w:id="24"/>
     </w:p>
     <w:p>
       <w:pPr>
@@ -5592,8 +5646,8 @@
       <w:pPr>
         <w:pStyle w:val="Heading2"/>
       </w:pPr>
-      <w:bookmarkStart w:id="25" w:name="_Ref221706462"/>
-      <w:bookmarkStart w:id="26" w:name="_Toc221963773"/>
+      <w:bookmarkStart w:id="24" w:name="_Ref221706462"/>
+      <w:bookmarkStart w:id="25" w:name="_Toc221963773"/>
       <w:r>
         <w:t>Preparing</w:t>
       </w:r>
@@ -5612,8 +5666,8 @@
       <w:r>
         <w:t>ata</w:t>
       </w:r>
+      <w:bookmarkEnd w:id="24"/>
       <w:bookmarkEnd w:id="25"/>
-      <w:bookmarkEnd w:id="26"/>
     </w:p>
     <w:p>
       <w:pPr>
@@ -5787,8 +5841,8 @@
       <w:pPr>
         <w:pStyle w:val="Heading2"/>
       </w:pPr>
-      <w:bookmarkStart w:id="27" w:name="_Ref221707029"/>
-      <w:bookmarkStart w:id="28" w:name="_Toc221963774"/>
+      <w:bookmarkStart w:id="26" w:name="_Ref221707029"/>
+      <w:bookmarkStart w:id="27" w:name="_Toc221963774"/>
       <w:r>
         <w:t>Processing the Allele R</w:t>
       </w:r>
@@ -5801,8 +5855,8 @@
         </w:rPr>
         <w:t>GenePop</w:t>
       </w:r>
+      <w:bookmarkEnd w:id="26"/>
       <w:bookmarkEnd w:id="27"/>
-      <w:bookmarkEnd w:id="28"/>
     </w:p>
     <w:p>
       <w:pPr>
@@ -5876,7 +5930,7 @@
           <w:u w:val="single"/>
         </w:rPr>
       </w:pPr>
-      <w:bookmarkStart w:id="29" w:name="_Ref221872917"/>
+      <w:bookmarkStart w:id="28" w:name="_Ref221872917"/>
       <w:r>
         <w:t>The pipeline will then output the name of the first allele report being processed.</w:t>
       </w:r>
@@ -5886,7 +5940,7 @@
       <w:r>
         <w:t>f that allele report contains missing data that are not designated as, “**”, it will inform the user which sample(s) bears the missing data.</w:t>
       </w:r>
-      <w:bookmarkEnd w:id="29"/>
+      <w:bookmarkEnd w:id="28"/>
     </w:p>
     <w:p>
       <w:pPr>
@@ -6082,7 +6136,11 @@
         <w:t xml:space="preserve"> Note that</w:t>
       </w:r>
       <w:r>
-        <w:t xml:space="preserve"> this file is </w:t>
+        <w:t xml:space="preserve"> </w:t>
+      </w:r>
+      <w:proofErr w:type="gramStart"/>
+      <w:r>
+        <w:t xml:space="preserve">this file is </w:t>
       </w:r>
       <w:r>
         <w:rPr>
@@ -6091,7 +6149,11 @@
         <w:t>not</w:t>
       </w:r>
       <w:r>
-        <w:t xml:space="preserve"> sorted by ID.</w:t>
+        <w:t xml:space="preserve"> sorted by ID</w:t>
+      </w:r>
+      <w:proofErr w:type="gramEnd"/>
+      <w:r>
+        <w:t>.</w:t>
       </w:r>
     </w:p>
     <w:p>
@@ -6168,7 +6230,7 @@
       <w:pPr>
         <w:pStyle w:val="Heading2"/>
       </w:pPr>
-      <w:bookmarkStart w:id="30" w:name="_Toc221963775"/>
+      <w:bookmarkStart w:id="29" w:name="_Toc221963775"/>
       <w:r>
         <w:t xml:space="preserve">Running </w:t>
       </w:r>
@@ -6187,7 +6249,7 @@
         </w:rPr>
         <w:t>HeFPipe</w:t>
       </w:r>
-      <w:bookmarkEnd w:id="30"/>
+      <w:bookmarkEnd w:id="29"/>
     </w:p>
     <w:p>
       <w:pPr>
@@ -6524,7 +6586,7 @@
       <w:pPr>
         <w:pStyle w:val="Heading2"/>
       </w:pPr>
-      <w:bookmarkStart w:id="31" w:name="_Toc221963776"/>
+      <w:bookmarkStart w:id="30" w:name="_Toc221963776"/>
       <w:r>
         <w:t xml:space="preserve">Generation of </w:t>
       </w:r>
@@ -6564,7 +6626,7 @@
       <w:r>
         <w:t xml:space="preserve"> Files</w:t>
       </w:r>
-      <w:bookmarkEnd w:id="31"/>
+      <w:bookmarkEnd w:id="30"/>
     </w:p>
     <w:p>
       <w:pPr>
@@ -6765,16 +6827,16 @@
       <w:r>
         <w:t xml:space="preserve"> in Microsoft Excel can be run on </w:t>
       </w:r>
-      <w:commentRangeStart w:id="32"/>
+      <w:commentRangeStart w:id="31"/>
       <w:r>
         <w:t>it</w:t>
       </w:r>
-      <w:commentRangeEnd w:id="32"/>
+      <w:commentRangeEnd w:id="31"/>
       <w:r>
         <w:rPr>
           <w:rStyle w:val="CommentReference"/>
         </w:rPr>
-        <w:commentReference w:id="32"/>
+        <w:commentReference w:id="31"/>
       </w:r>
       <w:r>
         <w:t>.</w:t>
@@ -6807,7 +6869,11 @@
         <w:t>n completed, save</w:t>
       </w:r>
       <w:r>
-        <w:t xml:space="preserve"> the csv files </w:t>
+        <w:t xml:space="preserve"> the csv </w:t>
+      </w:r>
+      <w:proofErr w:type="gramStart"/>
+      <w:r>
+        <w:t xml:space="preserve">files </w:t>
       </w:r>
       <w:r>
         <w:t xml:space="preserve">containing the </w:t>
@@ -6821,6 +6887,7 @@
       <w:r>
         <w:t xml:space="preserve"> results</w:t>
       </w:r>
+      <w:proofErr w:type="gramEnd"/>
       <w:r>
         <w:t xml:space="preserve"> </w:t>
       </w:r>
@@ -7334,7 +7401,7 @@
         </w:numPr>
         <w:spacing w:line="360" w:lineRule="auto"/>
       </w:pPr>
-      <w:bookmarkStart w:id="33" w:name="_Ref221949513"/>
+      <w:bookmarkStart w:id="32" w:name="_Ref221949513"/>
       <w:r>
         <w:t xml:space="preserve">The pipeline also generates three other files at this point: 1) a </w:t>
       </w:r>
@@ -7348,11 +7415,16 @@
         <w:t>called, ‘</w:t>
       </w:r>
       <w:r>
-        <w:t xml:space="preserve">heterozygotes_and_homozygotes </w:t>
+        <w:t>heterozygotes_and_</w:t>
+      </w:r>
+      <w:proofErr w:type="gramStart"/>
+      <w:r>
+        <w:t xml:space="preserve">homozygotes </w:t>
       </w:r>
       <w:r>
         <w:t>.csv’</w:t>
       </w:r>
+      <w:proofErr w:type="gramEnd"/>
       <w:r>
         <w:t xml:space="preserve"> </w:t>
       </w:r>
@@ -7440,7 +7512,7 @@
       <w:r>
         <w:t xml:space="preserve"> that contains the number of loci at which each individual was successfully genotyped.</w:t>
       </w:r>
-      <w:bookmarkEnd w:id="33"/>
+      <w:bookmarkEnd w:id="32"/>
     </w:p>
     <w:p>
       <w:pPr>
@@ -7535,7 +7607,7 @@
         </w:numPr>
         <w:spacing w:line="360" w:lineRule="auto"/>
       </w:pPr>
-      <w:bookmarkStart w:id="34" w:name="_Ref221949540"/>
+      <w:bookmarkStart w:id="33" w:name="_Ref221949540"/>
       <w:r>
         <w:t xml:space="preserve">The </w:t>
       </w:r>
@@ -7576,10 +7648,18 @@
         <w:t>Rhh</w:t>
       </w:r>
       <w:r>
-        <w:t xml:space="preserve">_test_output </w:t>
-      </w:r>
-      <w:r>
-        <w:t xml:space="preserve">.txt’ and </w:t>
+        <w:t>_test_</w:t>
+      </w:r>
+      <w:proofErr w:type="gramStart"/>
+      <w:r>
+        <w:t xml:space="preserve">output </w:t>
+      </w:r>
+      <w:r>
+        <w:t>.txt’</w:t>
+      </w:r>
+      <w:proofErr w:type="gramEnd"/>
+      <w:r>
+        <w:t xml:space="preserve"> and </w:t>
       </w:r>
       <w:r>
         <w:t xml:space="preserve">3) </w:t>
@@ -7638,7 +7718,7 @@
       <w:r>
         <w:t>, which displays the mean correlation coefficient and 95% confidence intervals for the HHC test.</w:t>
       </w:r>
-      <w:bookmarkEnd w:id="34"/>
+      <w:bookmarkEnd w:id="33"/>
     </w:p>
     <w:p>
       <w:pPr>
@@ -7714,7 +7794,11 @@
         <w:t>with</w:t>
       </w:r>
       <w:r>
-        <w:t xml:space="preserve"> the user-provided trait file. This </w:t>
+        <w:t xml:space="preserve"> the user-provided trait file. </w:t>
+      </w:r>
+      <w:proofErr w:type="gramStart"/>
+      <w:r>
+        <w:t xml:space="preserve">This </w:t>
       </w:r>
       <w:r>
         <w:t>‘</w:t>
@@ -7732,7 +7816,11 @@
         <w:t xml:space="preserve"> by the pipeline</w:t>
       </w:r>
       <w:r>
-        <w:t xml:space="preserve"> for regression analyses.</w:t>
+        <w:t xml:space="preserve"> for regression analyses</w:t>
+      </w:r>
+      <w:proofErr w:type="gramEnd"/>
+      <w:r>
+        <w:t>.</w:t>
       </w:r>
     </w:p>
     <w:p>
@@ -7786,11 +7874,11 @@
       <w:pPr>
         <w:pStyle w:val="Heading2"/>
       </w:pPr>
-      <w:bookmarkStart w:id="35" w:name="_Toc221963780"/>
+      <w:bookmarkStart w:id="34" w:name="_Toc221963780"/>
       <w:r>
         <w:t>Correlations</w:t>
       </w:r>
-      <w:bookmarkEnd w:id="35"/>
+      <w:bookmarkEnd w:id="34"/>
     </w:p>
     <w:p>
       <w:pPr>
@@ -7912,7 +8000,7 @@
         </w:numPr>
         <w:spacing w:line="360" w:lineRule="auto"/>
       </w:pPr>
-      <w:bookmarkStart w:id="36" w:name="_Ref221952745"/>
+      <w:bookmarkStart w:id="35" w:name="_Ref221952745"/>
       <w:r>
         <w:t>Additionally, a pdf called, ‘</w:t>
       </w:r>
@@ -7926,7 +8014,15 @@
         <w:t xml:space="preserve"> is generated</w:t>
       </w:r>
       <w:r>
-        <w:t>, which creates a matrix where the diagonal cells contain plots of the distribution corresponding to each column in MLH_output.csv, the cells (i,j) in the lower triangle of the matrix depict scatterplots using the i</w:t>
+        <w:t>, which creates a matrix where the diagonal cells contain plots of the distribution corresponding to each column in MLH_output.csv, the cells (i</w:t>
+      </w:r>
+      <w:proofErr w:type="gramStart"/>
+      <w:r>
+        <w:t>,j</w:t>
+      </w:r>
+      <w:proofErr w:type="gramEnd"/>
+      <w:r>
+        <w:t>) in the lower triangle of the matrix depict scatterplots using the i</w:t>
       </w:r>
       <w:r>
         <w:rPr>
@@ -7989,12 +8085,18 @@
         <w:t>-</w:t>
       </w:r>
       <w:r>
-        <w:t>values of 0, 0.001, 0.01, 005, and 0.1, respectively</w:t>
+        <w:t>values of 0, 0.001, 0.01, 0</w:t>
       </w:r>
       <w:r>
         <w:t>.</w:t>
       </w:r>
       <w:r>
+        <w:t>05, and 0.1, respectively</w:t>
+      </w:r>
+      <w:r>
+        <w:t>.</w:t>
+      </w:r>
+      <w:r>
         <w:t xml:space="preserve"> Another pdf</w:t>
       </w:r>
       <w:r>
@@ -8015,7 +8117,7 @@
       <w:r>
         <w:t>earson correlation coefficients in the upper triangle of the matrix.</w:t>
       </w:r>
-      <w:bookmarkEnd w:id="36"/>
+      <w:bookmarkEnd w:id="35"/>
     </w:p>
     <w:p>
       <w:pPr>
@@ -8076,7 +8178,15 @@
         <w:t>.</w:t>
       </w:r>
       <w:r>
-        <w:t xml:space="preserve"> Assessing significance based on these thresholds will retain the same hypothesis tests that are retained by the algorithm that actually transforms the </w:t>
+        <w:t xml:space="preserve"> Assessing significance based on these thresholds will retain the </w:t>
+      </w:r>
+      <w:proofErr w:type="gramStart"/>
+      <w:r>
+        <w:t>same</w:t>
+      </w:r>
+      <w:proofErr w:type="gramEnd"/>
+      <w:r>
+        <w:t xml:space="preserve"> hypothesis tests that are retained by the algorithm that actually transforms the </w:t>
       </w:r>
       <w:r>
         <w:rPr>
@@ -8147,8 +8257,16 @@
         <w:fldChar w:fldCharType="end"/>
       </w:r>
       <w:r>
-        <w:t>: they contain matrices with the same diagonals described above</w:t>
-      </w:r>
+        <w:t xml:space="preserve">: they contain matrices with the </w:t>
+      </w:r>
+      <w:r>
+        <w:t xml:space="preserve">trait names in the </w:t>
+      </w:r>
+      <w:r>
+        <w:t>diagonals</w:t>
+      </w:r>
+      <w:bookmarkStart w:id="36" w:name="_GoBack"/>
+      <w:bookmarkEnd w:id="36"/>
       <w:r>
         <w:t>,</w:t>
       </w:r>
@@ -8228,10 +8346,18 @@
         <w:t xml:space="preserve"> (‘</w:t>
       </w:r>
       <w:r>
-        <w:t xml:space="preserve">correlation_chart_pearson </w:t>
-      </w:r>
-      <w:r>
-        <w:t>.csv’, ‘</w:t>
+        <w:t>correlation_chart_</w:t>
+      </w:r>
+      <w:proofErr w:type="gramStart"/>
+      <w:r>
+        <w:t xml:space="preserve">pearson </w:t>
+      </w:r>
+      <w:r>
+        <w:t>.csv’</w:t>
+      </w:r>
+      <w:proofErr w:type="gramEnd"/>
+      <w:r>
+        <w:t>, ‘</w:t>
       </w:r>
       <w:r>
         <w:t>correlation_chart_pearson_adjusted</w:t>
@@ -8447,7 +8573,15 @@
         <w:t>ors. If the response variable is</w:t>
       </w:r>
       <w:r>
-        <w:t xml:space="preserve"> normally-distributed with cons</w:t>
+        <w:t xml:space="preserve"> </w:t>
+      </w:r>
+      <w:proofErr w:type="gramStart"/>
+      <w:r>
+        <w:t>normally-distributed</w:t>
+      </w:r>
+      <w:proofErr w:type="gramEnd"/>
+      <w:r>
+        <w:t xml:space="preserve"> with cons</w:t>
       </w:r>
       <w:r>
         <w:t>tant variance, the error distribution</w:t>
@@ -8497,11 +8631,16 @@
       <w:r>
         <w:t xml:space="preserve">The </w:t>
       </w:r>
+      <w:proofErr w:type="gramStart"/>
       <w:r>
         <w:t>GLM</w:t>
       </w:r>
       <w:r>
-        <w:t xml:space="preserve">() function in R, which performs the regression analyses at this step in the pipeline, can accommodate other </w:t>
+        <w:t>(</w:t>
+      </w:r>
+      <w:proofErr w:type="gramEnd"/>
+      <w:r>
+        <w:t xml:space="preserve">) function in R, which performs the regression analyses at this step in the pipeline, can accommodate other </w:t>
       </w:r>
       <w:r>
         <w:t xml:space="preserve">families of </w:t>
@@ -8775,7 +8914,11 @@
         <w:t>trait</w:t>
       </w:r>
       <w:r>
-        <w:t xml:space="preserve"> name here]</w:t>
+        <w:t xml:space="preserve"> name here</w:t>
+      </w:r>
+      <w:proofErr w:type="gramStart"/>
+      <w:r>
+        <w:t>]</w:t>
       </w:r>
       <w:r>
         <w:t xml:space="preserve"> </w:t>
@@ -8783,6 +8926,7 @@
       <w:r>
         <w:t>.txt’</w:t>
       </w:r>
+      <w:proofErr w:type="gramEnd"/>
       <w:r>
         <w:t xml:space="preserve"> that contains all of the information regarding significant predictors for each </w:t>
       </w:r>
@@ -8882,11 +9026,16 @@
         <w:t>trait</w:t>
       </w:r>
       <w:r>
-        <w:t xml:space="preserve"> name here].tiff</w:t>
+        <w:t xml:space="preserve"> name here]</w:t>
+      </w:r>
+      <w:proofErr w:type="gramStart"/>
+      <w:r>
+        <w:t>.tiff</w:t>
       </w:r>
       <w:r>
         <w:t>’</w:t>
       </w:r>
+      <w:proofErr w:type="gramEnd"/>
       <w:r>
         <w:t xml:space="preserve"> that contains plots that can help the user decide whether the assumptions of linear regression are satisfied</w:t>
       </w:r>
@@ -8950,8 +9099,13 @@
         <w:t>trait</w:t>
       </w:r>
       <w:r>
-        <w:t xml:space="preserve"> name here].tiff’</w:t>
-      </w:r>
+        <w:t xml:space="preserve"> name here]</w:t>
+      </w:r>
+      <w:proofErr w:type="gramStart"/>
+      <w:r>
+        <w:t>.tiff’</w:t>
+      </w:r>
+      <w:proofErr w:type="gramEnd"/>
       <w:r>
         <w:t xml:space="preserve"> that contains plots that can help the user decide whether the assumptions of linear regression are satisfied</w:t>
       </w:r>
@@ -9302,12 +9456,14 @@
       <w:r>
         <w:t xml:space="preserve"> </w:t>
       </w:r>
+      <w:proofErr w:type="gramStart"/>
       <w:r>
         <w:t>T</w:t>
       </w:r>
       <w:r>
         <w:t>ype</w:t>
       </w:r>
+      <w:proofErr w:type="gramEnd"/>
       <w:r>
         <w:t xml:space="preserve"> “done” or “Done”.</w:t>
       </w:r>
@@ -9339,11 +9495,16 @@
         <w:t>: 1) ‘</w:t>
       </w:r>
       <w:r>
-        <w:t>[response variable name here]</w:t>
+        <w:t xml:space="preserve">[response variable name </w:t>
+      </w:r>
+      <w:proofErr w:type="gramStart"/>
+      <w:r>
+        <w:t>here]</w:t>
       </w:r>
       <w:r>
         <w:t>on</w:t>
       </w:r>
+      <w:proofErr w:type="gramEnd"/>
       <w:r>
         <w:t>[</w:t>
       </w:r>
@@ -9650,7 +9811,15 @@
         <w:t xml:space="preserve"> trait (provided that this trait has more than two states). For instance, in the example data provided, let’s say we want to create a dataset that only contains individuals that have been infected by two different viruses, V1, and V2. In that case, the user would type</w:t>
       </w:r>
       <w:r>
-        <w:t xml:space="preserve">, “V1,0”, press enter, and then type, “V2,0”, specifying that samples negative for V1 and samples negative for V2 should be excluded. </w:t>
+        <w:t>, “V1</w:t>
+      </w:r>
+      <w:proofErr w:type="gramStart"/>
+      <w:r>
+        <w:t>,0</w:t>
+      </w:r>
+      <w:proofErr w:type="gramEnd"/>
+      <w:r>
+        <w:t xml:space="preserve">”, press enter, and then type, “V2,0”, specifying that samples negative for V1 and samples negative for V2 should be excluded. </w:t>
       </w:r>
     </w:p>
     <w:p>
@@ -9933,8 +10102,13 @@
         <w:t xml:space="preserve">for whatever </w:t>
       </w:r>
       <w:r>
-        <w:t>reason, lend itself</w:t>
-      </w:r>
+        <w:t xml:space="preserve">reason, lend </w:t>
+      </w:r>
+      <w:proofErr w:type="gramStart"/>
+      <w:r>
+        <w:t>itself</w:t>
+      </w:r>
+      <w:proofErr w:type="gramEnd"/>
       <w:r>
         <w:t xml:space="preserve"> well to being subdivided based on specific trait values, </w:t>
       </w:r>
@@ -9965,7 +10139,15 @@
         <w:t>on csv files of your own making</w:t>
       </w:r>
       <w:r>
-        <w:t xml:space="preserve">?”, </w:t>
+        <w:t>?</w:t>
+      </w:r>
+      <w:proofErr w:type="gramStart"/>
+      <w:r>
+        <w:t>”,</w:t>
+      </w:r>
+      <w:proofErr w:type="gramEnd"/>
+      <w:r>
+        <w:t xml:space="preserve"> </w:t>
       </w:r>
       <w:r>
         <w:t>you are</w:t>
@@ -10083,6 +10265,7 @@
       <w:r>
         <w:t>’</w:t>
       </w:r>
+      <w:proofErr w:type="gramStart"/>
       <w:r>
         <w:t>)</w:t>
       </w:r>
@@ -10090,7 +10273,11 @@
         <w:t xml:space="preserve"> </w:t>
       </w:r>
       <w:r>
-        <w:t xml:space="preserve">. </w:t>
+        <w:t>.</w:t>
+      </w:r>
+      <w:proofErr w:type="gramEnd"/>
+      <w:r>
+        <w:t xml:space="preserve"> </w:t>
       </w:r>
     </w:p>
     <w:p>
@@ -10201,8 +10388,13 @@
       <w:r>
         <w:t xml:space="preserve"> does is </w:t>
       </w:r>
-      <w:r>
-        <w:t>provide the user with the option to convert regression results generated from any permutation of the regression components (</w:t>
+      <w:proofErr w:type="gramStart"/>
+      <w:r>
+        <w:t>provide</w:t>
+      </w:r>
+      <w:proofErr w:type="gramEnd"/>
+      <w:r>
+        <w:t xml:space="preserve"> the user with the option to convert regression results generated from any permutation of the regression components (</w:t>
       </w:r>
       <w:r>
         <w:fldChar w:fldCharType="begin"/>
@@ -10309,7 +10501,15 @@
         <w:spacing w:line="360" w:lineRule="auto"/>
       </w:pPr>
       <w:r>
-        <w:t xml:space="preserve">The pipeline will scan the relevant ‘Regressions’ directory for ‘.txt’ files and will use regular expressions to extract the trait name, regression coefficient, standard error, score of the statistical test, </w:t>
+        <w:t>The pipeline will scan the relevant ‘Regressions’ directory for ‘</w:t>
+      </w:r>
+      <w:proofErr w:type="gramStart"/>
+      <w:r>
+        <w:t>.txt’</w:t>
+      </w:r>
+      <w:proofErr w:type="gramEnd"/>
+      <w:r>
+        <w:t xml:space="preserve"> files and will use regular expressions to extract the trait name, regression coefficient, standard error, score of the statistical test, </w:t>
       </w:r>
       <w:r>
         <w:rPr>
@@ -11115,7 +11315,7 @@
       </w:r>
     </w:p>
   </w:comment>
-  <w:comment w:id="32" w:author="Mark Fisher" w:date="2013-02-07T23:29:00Z" w:initials="MF">
+  <w:comment w:id="31" w:author="Mark Fisher" w:date="2013-02-07T23:29:00Z" w:initials="MF">
     <w:p>
       <w:pPr>
         <w:pStyle w:val="CommentText"/>
@@ -11127,7 +11327,15 @@
         <w:annotationRef/>
       </w:r>
       <w:r>
-        <w:t>Omit the following?: (Note: the excel file containing the macro must be open to enable its use in other excel files)</w:t>
+        <w:t>Omit the following</w:t>
+      </w:r>
+      <w:proofErr w:type="gramStart"/>
+      <w:r>
+        <w:t>?:</w:t>
+      </w:r>
+      <w:proofErr w:type="gramEnd"/>
+      <w:r>
+        <w:t xml:space="preserve"> (Note: the excel file containing the macro must be open to enable its use in other excel files)</w:t>
       </w:r>
     </w:p>
   </w:comment>
@@ -11224,7 +11432,7 @@
         <w:rStyle w:val="PageNumber"/>
         <w:noProof/>
       </w:rPr>
-      <w:t>4</w:t>
+      <w:t>15</w:t>
     </w:r>
     <w:r>
       <w:rPr>
@@ -15443,7 +15651,7 @@
 </file>
 
 <file path=customXml/itemProps1.xml><?xml version="1.0" encoding="utf-8"?>
-<ds:datastoreItem xmlns:ds="http://schemas.openxmlformats.org/officeDocument/2006/customXml" ds:itemID="{09540EF5-1C45-A646-867F-1E4476EBD8BE}">
+<ds:datastoreItem xmlns:ds="http://schemas.openxmlformats.org/officeDocument/2006/customXml" ds:itemID="{4B5A1E73-3386-2642-AC48-6695479750D7}">
   <ds:schemaRefs>
     <ds:schemaRef ds:uri="http://schemas.openxmlformats.org/officeDocument/2006/bibliography"/>
   </ds:schemaRefs>

</xml_diff>

<commit_message>
grammar edit to users' manual
grammar edit to users' manual
</commit_message>
<xml_diff>
--- a/Users' Manual.docx
+++ b/Users' Manual.docx
@@ -2938,21 +2938,7 @@
         <w:rPr>
           <w:rFonts w:ascii="Cambria" w:hAnsi="Cambria" w:cs="Helvetica"/>
         </w:rPr>
-        <w:t>software and the documentation come without any warranty</w:t>
-      </w:r>
-      <w:proofErr w:type="gramStart"/>
-      <w:r>
-        <w:rPr>
-          <w:rFonts w:ascii="Cambria" w:hAnsi="Cambria" w:cs="Helvetica"/>
-        </w:rPr>
-        <w:t>;</w:t>
-      </w:r>
-      <w:proofErr w:type="gramEnd"/>
-      <w:r>
-        <w:rPr>
-          <w:rFonts w:ascii="Cambria" w:hAnsi="Cambria" w:cs="Helvetica"/>
-        </w:rPr>
-        <w:t xml:space="preserve"> without even the implied warranty of merchantability</w:t>
+        <w:t>software and the documentation come without any warranty; without even the implied warranty of merchantability</w:t>
       </w:r>
       <w:r>
         <w:rPr>
@@ -3826,15 +3812,7 @@
         <w:t>Python</w:t>
       </w:r>
       <w:r>
-        <w:t xml:space="preserve"> v 2.7.3—not v 3.2.3</w:t>
-      </w:r>
-      <w:proofErr w:type="gramStart"/>
-      <w:r>
-        <w:t>!—</w:t>
-      </w:r>
-      <w:proofErr w:type="gramEnd"/>
-      <w:r>
-        <w:t xml:space="preserve"> (</w:t>
+        <w:t xml:space="preserve"> v 2.7.3—not v 3.2.3!— (</w:t>
       </w:r>
       <w:hyperlink r:id="rId16" w:history="1">
         <w:r>
@@ -3884,15 +3862,7 @@
         <w:t>Python</w:t>
       </w:r>
       <w:r>
-        <w:t xml:space="preserve"> packages os, </w:t>
-      </w:r>
-      <w:proofErr w:type="gramStart"/>
-      <w:r>
-        <w:t>re,</w:t>
-      </w:r>
-      <w:proofErr w:type="gramEnd"/>
-      <w:r>
-        <w:t xml:space="preserve"> csv, pickle, copy, math, collections, and itertools should already be pre-installed in </w:t>
+        <w:t xml:space="preserve"> packages os, re, csv, pickle, copy, math, collections, and itertools should already be pre-installed in </w:t>
       </w:r>
       <w:r>
         <w:rPr>
@@ -4207,7 +4177,6 @@
         <w:spacing w:line="360" w:lineRule="auto"/>
         <w:ind w:left="100"/>
       </w:pPr>
-      <w:proofErr w:type="gramStart"/>
       <w:r>
         <w:t>A</w:t>
       </w:r>
@@ -4250,7 +4219,6 @@
       <w:r>
         <w:t>).</w:t>
       </w:r>
-      <w:proofErr w:type="gramEnd"/>
       <w:r>
         <w:t xml:space="preserve"> Note that you should not include quotation marks for the paths designated in this file.</w:t>
       </w:r>
@@ -4399,7 +4367,6 @@
         <w:spacing w:line="360" w:lineRule="auto"/>
         <w:ind w:left="100"/>
       </w:pPr>
-      <w:proofErr w:type="gramStart"/>
       <w:r>
         <w:t>A</w:t>
       </w:r>
@@ -4412,7 +4379,6 @@
       <w:r>
         <w:t xml:space="preserve"> containing a list of every microsatellite locus that will be used in the current run of the pipeline.</w:t>
       </w:r>
-      <w:proofErr w:type="gramEnd"/>
       <w:r>
         <w:t xml:space="preserve"> Loci are listed in the first column of the spreadsheet, one locus to each row.</w:t>
       </w:r>
@@ -4568,7 +4534,6 @@
         <w:spacing w:line="360" w:lineRule="auto"/>
         <w:ind w:left="100"/>
       </w:pPr>
-      <w:proofErr w:type="gramStart"/>
       <w:r>
         <w:t>A</w:t>
       </w:r>
@@ -4585,11 +4550,7 @@
         <w:t>, one sample per row in the first column (no header)</w:t>
       </w:r>
       <w:r>
-        <w:t>.</w:t>
-      </w:r>
-      <w:proofErr w:type="gramEnd"/>
-      <w:r>
-        <w:t xml:space="preserve"> In our experience, these </w:t>
+        <w:t xml:space="preserve">. In our experience, these </w:t>
       </w:r>
       <w:r>
         <w:t>excluded samples</w:t>
@@ -5133,15 +5094,7 @@
         <w:spacing w:line="360" w:lineRule="auto"/>
       </w:pPr>
       <w:r>
-        <w:t>Similarly, don’t name any of your traits or loci ‘done’ or ‘</w:t>
-      </w:r>
-      <w:proofErr w:type="gramStart"/>
-      <w:r>
-        <w:t>Done</w:t>
-      </w:r>
-      <w:proofErr w:type="gramEnd"/>
-      <w:r>
-        <w:t>’. This will interfere with the regression</w:t>
+        <w:t>Similarly, don’t name any of your traits or loci ‘done’ or ‘Done’. This will interfere with the regression</w:t>
       </w:r>
       <w:r>
         <w:t xml:space="preserve"> and single-locus association</w:t>
@@ -6136,11 +6089,7 @@
         <w:t xml:space="preserve"> Note that</w:t>
       </w:r>
       <w:r>
-        <w:t xml:space="preserve"> </w:t>
-      </w:r>
-      <w:proofErr w:type="gramStart"/>
-      <w:r>
-        <w:t xml:space="preserve">this file is </w:t>
+        <w:t xml:space="preserve"> this file is </w:t>
       </w:r>
       <w:r>
         <w:rPr>
@@ -6149,11 +6098,7 @@
         <w:t>not</w:t>
       </w:r>
       <w:r>
-        <w:t xml:space="preserve"> sorted by ID</w:t>
-      </w:r>
-      <w:proofErr w:type="gramEnd"/>
-      <w:r>
-        <w:t>.</w:t>
+        <w:t xml:space="preserve"> sorted by ID.</w:t>
       </w:r>
     </w:p>
     <w:p>
@@ -6869,11 +6814,7 @@
         <w:t>n completed, save</w:t>
       </w:r>
       <w:r>
-        <w:t xml:space="preserve"> the csv </w:t>
-      </w:r>
-      <w:proofErr w:type="gramStart"/>
-      <w:r>
-        <w:t xml:space="preserve">files </w:t>
+        <w:t xml:space="preserve"> the csv files </w:t>
       </w:r>
       <w:r>
         <w:t xml:space="preserve">containing the </w:t>
@@ -6887,7 +6828,6 @@
       <w:r>
         <w:t xml:space="preserve"> results</w:t>
       </w:r>
-      <w:proofErr w:type="gramEnd"/>
       <w:r>
         <w:t xml:space="preserve"> </w:t>
       </w:r>
@@ -7415,16 +7355,11 @@
         <w:t>called, ‘</w:t>
       </w:r>
       <w:r>
-        <w:t>heterozygotes_and_</w:t>
-      </w:r>
-      <w:proofErr w:type="gramStart"/>
-      <w:r>
-        <w:t xml:space="preserve">homozygotes </w:t>
+        <w:t xml:space="preserve">heterozygotes_and_homozygotes </w:t>
       </w:r>
       <w:r>
         <w:t>.csv’</w:t>
       </w:r>
-      <w:proofErr w:type="gramEnd"/>
       <w:r>
         <w:t xml:space="preserve"> </w:t>
       </w:r>
@@ -7648,18 +7583,10 @@
         <w:t>Rhh</w:t>
       </w:r>
       <w:r>
-        <w:t>_test_</w:t>
-      </w:r>
-      <w:proofErr w:type="gramStart"/>
-      <w:r>
-        <w:t xml:space="preserve">output </w:t>
-      </w:r>
-      <w:r>
-        <w:t>.txt’</w:t>
-      </w:r>
-      <w:proofErr w:type="gramEnd"/>
-      <w:r>
-        <w:t xml:space="preserve"> and </w:t>
+        <w:t xml:space="preserve">_test_output </w:t>
+      </w:r>
+      <w:r>
+        <w:t xml:space="preserve">.txt’ and </w:t>
       </w:r>
       <w:r>
         <w:t xml:space="preserve">3) </w:t>
@@ -7794,11 +7721,7 @@
         <w:t>with</w:t>
       </w:r>
       <w:r>
-        <w:t xml:space="preserve"> the user-provided trait file. </w:t>
-      </w:r>
-      <w:proofErr w:type="gramStart"/>
-      <w:r>
-        <w:t xml:space="preserve">This </w:t>
+        <w:t xml:space="preserve"> the user-provided trait file. This </w:t>
       </w:r>
       <w:r>
         <w:t>‘</w:t>
@@ -7816,11 +7739,7 @@
         <w:t xml:space="preserve"> by the pipeline</w:t>
       </w:r>
       <w:r>
-        <w:t xml:space="preserve"> for regression analyses</w:t>
-      </w:r>
-      <w:proofErr w:type="gramEnd"/>
-      <w:r>
-        <w:t>.</w:t>
+        <w:t xml:space="preserve"> for regression analyses.</w:t>
       </w:r>
     </w:p>
     <w:p>
@@ -8014,15 +7933,7 @@
         <w:t xml:space="preserve"> is generated</w:t>
       </w:r>
       <w:r>
-        <w:t>, which creates a matrix where the diagonal cells contain plots of the distribution corresponding to each column in MLH_output.csv, the cells (i</w:t>
-      </w:r>
-      <w:proofErr w:type="gramStart"/>
-      <w:r>
-        <w:t>,j</w:t>
-      </w:r>
-      <w:proofErr w:type="gramEnd"/>
-      <w:r>
-        <w:t>) in the lower triangle of the matrix depict scatterplots using the i</w:t>
+        <w:t>, which creates a matrix where the diagonal cells contain plots of the distribution corresponding to each column in MLH_output.csv, the cells (i,j) in the lower triangle of the matrix depict scatterplots using the i</w:t>
       </w:r>
       <w:r>
         <w:rPr>
@@ -8338,61 +8249,51 @@
         </w:rPr>
         <w:t>(5% FRD)</w:t>
       </w:r>
-      <w:bookmarkStart w:id="36" w:name="_GoBack"/>
+      <w:r>
+        <w:t>, and each file is labeled accordingly</w:t>
+      </w:r>
+      <w:r>
+        <w:t xml:space="preserve"> (‘</w:t>
+      </w:r>
+      <w:r>
+        <w:t xml:space="preserve">correlation_chart_pearson </w:t>
+      </w:r>
+      <w:r>
+        <w:t>.csv’, ‘</w:t>
+      </w:r>
+      <w:r>
+        <w:t>correlation_chart_pearson_adjusted</w:t>
+      </w:r>
+      <w:r>
+        <w:t>.csv’, ‘</w:t>
+      </w:r>
+      <w:r>
+        <w:t>correlation_chart_spearman</w:t>
+      </w:r>
+      <w:r>
+        <w:t>.csv’, and ‘</w:t>
+      </w:r>
+      <w:r>
+        <w:t>correlation_chart_spearman_adjusted</w:t>
+      </w:r>
+      <w:r>
+        <w:t>.csv’)</w:t>
+      </w:r>
+      <w:r>
+        <w:t>.</w:t>
+      </w:r>
+    </w:p>
+    <w:p>
+      <w:pPr>
+        <w:pStyle w:val="Heading2"/>
+      </w:pPr>
+      <w:bookmarkStart w:id="36" w:name="_Ref221957707"/>
+      <w:bookmarkStart w:id="37" w:name="_Toc221963781"/>
+      <w:r>
+        <w:t>Testing for Single-Locus Associations (SLAs) with an F-ratio Test</w:t>
+      </w:r>
       <w:bookmarkEnd w:id="36"/>
-      <w:r>
-        <w:t>, and each file is labeled accordingly</w:t>
-      </w:r>
-      <w:r>
-        <w:t xml:space="preserve"> (‘</w:t>
-      </w:r>
-      <w:r>
-        <w:t>correlation_chart_</w:t>
-      </w:r>
-      <w:proofErr w:type="gramStart"/>
-      <w:r>
-        <w:t xml:space="preserve">pearson </w:t>
-      </w:r>
-      <w:r>
-        <w:t>.csv’</w:t>
-      </w:r>
-      <w:proofErr w:type="gramEnd"/>
-      <w:r>
-        <w:t>, ‘</w:t>
-      </w:r>
-      <w:r>
-        <w:t>correlation_chart_pearson_adjusted</w:t>
-      </w:r>
-      <w:r>
-        <w:t>.csv’, ‘</w:t>
-      </w:r>
-      <w:r>
-        <w:t>correlation_chart_spearman</w:t>
-      </w:r>
-      <w:r>
-        <w:t>.csv’, and ‘</w:t>
-      </w:r>
-      <w:r>
-        <w:t>correlation_chart_spearman_adjusted</w:t>
-      </w:r>
-      <w:r>
-        <w:t>.csv’)</w:t>
-      </w:r>
-      <w:r>
-        <w:t>.</w:t>
-      </w:r>
-    </w:p>
-    <w:p>
-      <w:pPr>
-        <w:pStyle w:val="Heading2"/>
-      </w:pPr>
-      <w:bookmarkStart w:id="37" w:name="_Ref221957707"/>
-      <w:bookmarkStart w:id="38" w:name="_Toc221963781"/>
-      <w:r>
-        <w:t>Testing for Single-Locus Associations (SLAs) with an F-ratio Test</w:t>
-      </w:r>
       <w:bookmarkEnd w:id="37"/>
-      <w:bookmarkEnd w:id="38"/>
     </w:p>
     <w:p>
       <w:pPr>
@@ -8404,7 +8305,7 @@
         </w:numPr>
         <w:spacing w:line="360" w:lineRule="auto"/>
       </w:pPr>
-      <w:bookmarkStart w:id="39" w:name="_Ref221641233"/>
+      <w:bookmarkStart w:id="38" w:name="_Ref221641233"/>
       <w:r>
         <w:t xml:space="preserve">At this point, </w:t>
       </w:r>
@@ -8513,7 +8414,7 @@
       <w:r>
         <w:t>.</w:t>
       </w:r>
-      <w:bookmarkEnd w:id="39"/>
+      <w:bookmarkEnd w:id="38"/>
     </w:p>
     <w:p>
       <w:pPr>
@@ -8539,7 +8440,7 @@
         </w:numPr>
         <w:spacing w:line="360" w:lineRule="auto"/>
       </w:pPr>
-      <w:bookmarkStart w:id="40" w:name="_Ref221641202"/>
+      <w:bookmarkStart w:id="39" w:name="_Ref221641202"/>
       <w:r>
         <w:t xml:space="preserve">At this point, </w:t>
       </w:r>
@@ -8574,15 +8475,7 @@
         <w:t>ors. If the response variable is</w:t>
       </w:r>
       <w:r>
-        <w:t xml:space="preserve"> </w:t>
-      </w:r>
-      <w:proofErr w:type="gramStart"/>
-      <w:r>
-        <w:t>normally-distributed</w:t>
-      </w:r>
-      <w:proofErr w:type="gramEnd"/>
-      <w:r>
-        <w:t xml:space="preserve"> with cons</w:t>
+        <w:t xml:space="preserve"> normally-distributed with cons</w:t>
       </w:r>
       <w:r>
         <w:t>tant variance, the error distribution</w:t>
@@ -8632,16 +8525,11 @@
       <w:r>
         <w:t xml:space="preserve">The </w:t>
       </w:r>
-      <w:proofErr w:type="gramStart"/>
       <w:r>
         <w:t>GLM</w:t>
       </w:r>
       <w:r>
-        <w:t>(</w:t>
-      </w:r>
-      <w:proofErr w:type="gramEnd"/>
-      <w:r>
-        <w:t xml:space="preserve">) function in R, which performs the regression analyses at this step in the pipeline, can accommodate other </w:t>
+        <w:t xml:space="preserve">() function in R, which performs the regression analyses at this step in the pipeline, can accommodate other </w:t>
       </w:r>
       <w:r>
         <w:t xml:space="preserve">families of </w:t>
@@ -8676,7 +8564,7 @@
       <w:r>
         <w:t>.</w:t>
       </w:r>
-      <w:bookmarkEnd w:id="40"/>
+      <w:bookmarkEnd w:id="39"/>
     </w:p>
     <w:p>
       <w:pPr>
@@ -8915,11 +8803,7 @@
         <w:t>trait</w:t>
       </w:r>
       <w:r>
-        <w:t xml:space="preserve"> name here</w:t>
-      </w:r>
-      <w:proofErr w:type="gramStart"/>
-      <w:r>
-        <w:t>]</w:t>
+        <w:t xml:space="preserve"> name here]</w:t>
       </w:r>
       <w:r>
         <w:t xml:space="preserve"> </w:t>
@@ -8927,7 +8811,6 @@
       <w:r>
         <w:t>.txt’</w:t>
       </w:r>
-      <w:proofErr w:type="gramEnd"/>
       <w:r>
         <w:t xml:space="preserve"> that contains all of the information regarding significant predictors for each </w:t>
       </w:r>
@@ -8962,7 +8845,15 @@
         <w:t xml:space="preserve"> test comparing the two models (i</w:t>
       </w:r>
       <w:r>
-        <w:t>f this result is significant, it suggest that the two models are different and provides support for a hypothesis positing the existence of</w:t>
+        <w:t>f this result is significant, it suggest</w:t>
+      </w:r>
+      <w:r>
+        <w:t>s</w:t>
+      </w:r>
+      <w:bookmarkStart w:id="40" w:name="_GoBack"/>
+      <w:bookmarkEnd w:id="40"/>
+      <w:r>
+        <w:t xml:space="preserve"> that the two models are different and provides support for a hypothesis positing the existence of</w:t>
       </w:r>
       <w:r>
         <w:t xml:space="preserve"> a single-locus association for</w:t>
@@ -9027,16 +8918,11 @@
         <w:t>trait</w:t>
       </w:r>
       <w:r>
-        <w:t xml:space="preserve"> name here]</w:t>
-      </w:r>
-      <w:proofErr w:type="gramStart"/>
-      <w:r>
-        <w:t>.tiff</w:t>
+        <w:t xml:space="preserve"> name here].tiff</w:t>
       </w:r>
       <w:r>
         <w:t>’</w:t>
       </w:r>
-      <w:proofErr w:type="gramEnd"/>
       <w:r>
         <w:t xml:space="preserve"> that contains plots that can help the user decide whether the assumptions of linear regression are satisfied</w:t>
       </w:r>
@@ -9100,13 +8986,8 @@
         <w:t>trait</w:t>
       </w:r>
       <w:r>
-        <w:t xml:space="preserve"> name here]</w:t>
-      </w:r>
-      <w:proofErr w:type="gramStart"/>
-      <w:r>
-        <w:t>.tiff’</w:t>
-      </w:r>
-      <w:proofErr w:type="gramEnd"/>
+        <w:t xml:space="preserve"> name here].tiff’</w:t>
+      </w:r>
       <w:r>
         <w:t xml:space="preserve"> that contains plots that can help the user decide whether the assumptions of linear regression are satisfied</w:t>
       </w:r>
@@ -9457,14 +9338,12 @@
       <w:r>
         <w:t xml:space="preserve"> </w:t>
       </w:r>
-      <w:proofErr w:type="gramStart"/>
       <w:r>
         <w:t>T</w:t>
       </w:r>
       <w:r>
         <w:t>ype</w:t>
       </w:r>
-      <w:proofErr w:type="gramEnd"/>
       <w:r>
         <w:t xml:space="preserve"> “done” or “Done”.</w:t>
       </w:r>
@@ -9496,16 +9375,11 @@
         <w:t>: 1) ‘</w:t>
       </w:r>
       <w:r>
-        <w:t xml:space="preserve">[response variable name </w:t>
-      </w:r>
-      <w:proofErr w:type="gramStart"/>
-      <w:r>
-        <w:t>here]</w:t>
+        <w:t>[response variable name here]</w:t>
       </w:r>
       <w:r>
         <w:t>on</w:t>
       </w:r>
-      <w:proofErr w:type="gramEnd"/>
       <w:r>
         <w:t>[</w:t>
       </w:r>
@@ -9812,15 +9686,7 @@
         <w:t xml:space="preserve"> trait (provided that this trait has more than two states). For instance, in the example data provided, let’s say we want to create a dataset that only contains individuals that have been infected by two different viruses, V1, and V2. In that case, the user would type</w:t>
       </w:r>
       <w:r>
-        <w:t>, “V1</w:t>
-      </w:r>
-      <w:proofErr w:type="gramStart"/>
-      <w:r>
-        <w:t>,0</w:t>
-      </w:r>
-      <w:proofErr w:type="gramEnd"/>
-      <w:r>
-        <w:t xml:space="preserve">”, press enter, and then type, “V2,0”, specifying that samples negative for V1 and samples negative for V2 should be excluded. </w:t>
+        <w:t xml:space="preserve">, “V1,0”, press enter, and then type, “V2,0”, specifying that samples negative for V1 and samples negative for V2 should be excluded. </w:t>
       </w:r>
     </w:p>
     <w:p>
@@ -10103,13 +9969,8 @@
         <w:t xml:space="preserve">for whatever </w:t>
       </w:r>
       <w:r>
-        <w:t xml:space="preserve">reason, lend </w:t>
-      </w:r>
-      <w:proofErr w:type="gramStart"/>
-      <w:r>
-        <w:t>itself</w:t>
-      </w:r>
-      <w:proofErr w:type="gramEnd"/>
+        <w:t>reason, lend itself</w:t>
+      </w:r>
       <w:r>
         <w:t xml:space="preserve"> well to being subdivided based on specific trait values, </w:t>
       </w:r>
@@ -10140,15 +10001,7 @@
         <w:t>on csv files of your own making</w:t>
       </w:r>
       <w:r>
-        <w:t>?</w:t>
-      </w:r>
-      <w:proofErr w:type="gramStart"/>
-      <w:r>
-        <w:t>”,</w:t>
-      </w:r>
-      <w:proofErr w:type="gramEnd"/>
-      <w:r>
-        <w:t xml:space="preserve"> </w:t>
+        <w:t xml:space="preserve">?”, </w:t>
       </w:r>
       <w:r>
         <w:t>you are</w:t>
@@ -10266,7 +10119,6 @@
       <w:r>
         <w:t>’</w:t>
       </w:r>
-      <w:proofErr w:type="gramStart"/>
       <w:r>
         <w:t>)</w:t>
       </w:r>
@@ -10274,11 +10126,7 @@
         <w:t xml:space="preserve"> </w:t>
       </w:r>
       <w:r>
-        <w:t>.</w:t>
-      </w:r>
-      <w:proofErr w:type="gramEnd"/>
-      <w:r>
-        <w:t xml:space="preserve"> </w:t>
+        <w:t xml:space="preserve">. </w:t>
       </w:r>
     </w:p>
     <w:p>
@@ -10389,13 +10237,8 @@
       <w:r>
         <w:t xml:space="preserve"> does is </w:t>
       </w:r>
-      <w:proofErr w:type="gramStart"/>
-      <w:r>
-        <w:t>provide</w:t>
-      </w:r>
-      <w:proofErr w:type="gramEnd"/>
-      <w:r>
-        <w:t xml:space="preserve"> the user with the option to convert regression results generated from any permutation of the regression components (</w:t>
+      <w:r>
+        <w:t>provide the user with the option to convert regression results generated from any permutation of the regression components (</w:t>
       </w:r>
       <w:r>
         <w:fldChar w:fldCharType="begin"/>
@@ -10502,15 +10345,7 @@
         <w:spacing w:line="360" w:lineRule="auto"/>
       </w:pPr>
       <w:r>
-        <w:t>The pipeline will scan the relevant ‘Regressions’ directory for ‘</w:t>
-      </w:r>
-      <w:proofErr w:type="gramStart"/>
-      <w:r>
-        <w:t>.txt’</w:t>
-      </w:r>
-      <w:proofErr w:type="gramEnd"/>
-      <w:r>
-        <w:t xml:space="preserve"> files and will use regular expressions to extract the trait name, regression coefficient, standard error, score of the statistical test, </w:t>
+        <w:t xml:space="preserve">The pipeline will scan the relevant ‘Regressions’ directory for ‘.txt’ files and will use regular expressions to extract the trait name, regression coefficient, standard error, score of the statistical test, </w:t>
       </w:r>
       <w:r>
         <w:rPr>
@@ -11328,15 +11163,7 @@
         <w:annotationRef/>
       </w:r>
       <w:r>
-        <w:t>Omit the following</w:t>
-      </w:r>
-      <w:proofErr w:type="gramStart"/>
-      <w:r>
-        <w:t>?:</w:t>
-      </w:r>
-      <w:proofErr w:type="gramEnd"/>
-      <w:r>
-        <w:t xml:space="preserve"> (Note: the excel file containing the macro must be open to enable its use in other excel files)</w:t>
+        <w:t>Omit the following?: (Note: the excel file containing the macro must be open to enable its use in other excel files)</w:t>
       </w:r>
     </w:p>
   </w:comment>
@@ -11433,7 +11260,7 @@
         <w:rStyle w:val="PageNumber"/>
         <w:noProof/>
       </w:rPr>
-      <w:t>15</w:t>
+      <w:t>16</w:t>
     </w:r>
     <w:r>
       <w:rPr>
@@ -15652,7 +15479,7 @@
 </file>
 
 <file path=customXml/itemProps1.xml><?xml version="1.0" encoding="utf-8"?>
-<ds:datastoreItem xmlns:ds="http://schemas.openxmlformats.org/officeDocument/2006/customXml" ds:itemID="{ABE1FC9B-2546-544D-A1ED-72F650F17462}">
+<ds:datastoreItem xmlns:ds="http://schemas.openxmlformats.org/officeDocument/2006/customXml" ds:itemID="{CF18C407-E7AC-2F4D-AB42-635D3FE16156}">
   <ds:schemaRefs>
     <ds:schemaRef ds:uri="http://schemas.openxmlformats.org/officeDocument/2006/bibliography"/>
   </ds:schemaRefs>

</xml_diff>

<commit_message>
Grammar changes to users' manual
Grammar changes to users' manual
</commit_message>
<xml_diff>
--- a/Users' Manual.docx
+++ b/Users' Manual.docx
@@ -399,7 +399,7 @@
             <w:rPr>
               <w:noProof/>
             </w:rPr>
-            <w:instrText xml:space="preserve"> PAGEREF _Toc221963753 \h </w:instrText>
+            <w:instrText xml:space="preserve"> PAGEREF _Toc230245927 \h </w:instrText>
           </w:r>
           <w:r>
             <w:rPr>
@@ -468,7 +468,7 @@
             <w:rPr>
               <w:noProof/>
             </w:rPr>
-            <w:instrText xml:space="preserve"> PAGEREF _Toc221963754 \h </w:instrText>
+            <w:instrText xml:space="preserve"> PAGEREF _Toc230245928 \h </w:instrText>
           </w:r>
           <w:r>
             <w:rPr>
@@ -530,7 +530,7 @@
             <w:rPr>
               <w:noProof/>
             </w:rPr>
-            <w:instrText xml:space="preserve"> PAGEREF _Toc221963755 \h </w:instrText>
+            <w:instrText xml:space="preserve"> PAGEREF _Toc230245929 \h </w:instrText>
           </w:r>
           <w:r>
             <w:rPr>
@@ -591,7 +591,7 @@
             <w:rPr>
               <w:noProof/>
             </w:rPr>
-            <w:instrText xml:space="preserve"> PAGEREF _Toc221963756 \h </w:instrText>
+            <w:instrText xml:space="preserve"> PAGEREF _Toc230245930 \h </w:instrText>
           </w:r>
           <w:r>
             <w:rPr>
@@ -652,7 +652,7 @@
             <w:rPr>
               <w:noProof/>
             </w:rPr>
-            <w:instrText xml:space="preserve"> PAGEREF _Toc221963757 \h </w:instrText>
+            <w:instrText xml:space="preserve"> PAGEREF _Toc230245931 \h </w:instrText>
           </w:r>
           <w:r>
             <w:rPr>
@@ -720,7 +720,7 @@
             <w:rPr>
               <w:noProof/>
             </w:rPr>
-            <w:instrText xml:space="preserve"> PAGEREF _Toc221963758 \h </w:instrText>
+            <w:instrText xml:space="preserve"> PAGEREF _Toc230245932 \h </w:instrText>
           </w:r>
           <w:r>
             <w:rPr>
@@ -782,7 +782,7 @@
             <w:rPr>
               <w:noProof/>
             </w:rPr>
-            <w:instrText xml:space="preserve"> PAGEREF _Toc221963759 \h </w:instrText>
+            <w:instrText xml:space="preserve"> PAGEREF _Toc230245933 \h </w:instrText>
           </w:r>
           <w:r>
             <w:rPr>
@@ -799,7 +799,7 @@
             <w:rPr>
               <w:noProof/>
             </w:rPr>
-            <w:t>4</w:t>
+            <w:t>5</w:t>
           </w:r>
           <w:r>
             <w:rPr>
@@ -843,7 +843,7 @@
             <w:rPr>
               <w:noProof/>
             </w:rPr>
-            <w:instrText xml:space="preserve"> PAGEREF _Toc221963760 \h </w:instrText>
+            <w:instrText xml:space="preserve"> PAGEREF _Toc230245934 \h </w:instrText>
           </w:r>
           <w:r>
             <w:rPr>
@@ -904,7 +904,7 @@
             <w:rPr>
               <w:noProof/>
             </w:rPr>
-            <w:instrText xml:space="preserve"> PAGEREF _Toc221963761 \h </w:instrText>
+            <w:instrText xml:space="preserve"> PAGEREF _Toc230245935 \h </w:instrText>
           </w:r>
           <w:r>
             <w:rPr>
@@ -965,7 +965,7 @@
             <w:rPr>
               <w:noProof/>
             </w:rPr>
-            <w:instrText xml:space="preserve"> PAGEREF _Toc221963762 \h </w:instrText>
+            <w:instrText xml:space="preserve"> PAGEREF _Toc230245936 \h </w:instrText>
           </w:r>
           <w:r>
             <w:rPr>
@@ -1026,7 +1026,7 @@
             <w:rPr>
               <w:noProof/>
             </w:rPr>
-            <w:instrText xml:space="preserve"> PAGEREF _Toc221963763 \h </w:instrText>
+            <w:instrText xml:space="preserve"> PAGEREF _Toc230245937 \h </w:instrText>
           </w:r>
           <w:r>
             <w:rPr>
@@ -1087,7 +1087,7 @@
             <w:rPr>
               <w:noProof/>
             </w:rPr>
-            <w:instrText xml:space="preserve"> PAGEREF _Toc221963764 \h </w:instrText>
+            <w:instrText xml:space="preserve"> PAGEREF _Toc230245938 \h </w:instrText>
           </w:r>
           <w:r>
             <w:rPr>
@@ -1148,7 +1148,7 @@
             <w:rPr>
               <w:noProof/>
             </w:rPr>
-            <w:instrText xml:space="preserve"> PAGEREF _Toc221963765 \h </w:instrText>
+            <w:instrText xml:space="preserve"> PAGEREF _Toc230245939 \h </w:instrText>
           </w:r>
           <w:r>
             <w:rPr>
@@ -1209,7 +1209,7 @@
             <w:rPr>
               <w:noProof/>
             </w:rPr>
-            <w:instrText xml:space="preserve"> PAGEREF _Toc221963766 \h </w:instrText>
+            <w:instrText xml:space="preserve"> PAGEREF _Toc230245940 \h </w:instrText>
           </w:r>
           <w:r>
             <w:rPr>
@@ -1270,7 +1270,7 @@
             <w:rPr>
               <w:noProof/>
             </w:rPr>
-            <w:instrText xml:space="preserve"> PAGEREF _Toc221963767 \h </w:instrText>
+            <w:instrText xml:space="preserve"> PAGEREF _Toc230245941 \h </w:instrText>
           </w:r>
           <w:r>
             <w:rPr>
@@ -1332,7 +1332,7 @@
             <w:rPr>
               <w:noProof/>
             </w:rPr>
-            <w:instrText xml:space="preserve"> PAGEREF _Toc221963768 \h </w:instrText>
+            <w:instrText xml:space="preserve"> PAGEREF _Toc230245942 \h </w:instrText>
           </w:r>
           <w:r>
             <w:rPr>
@@ -1394,7 +1394,7 @@
             <w:rPr>
               <w:noProof/>
             </w:rPr>
-            <w:instrText xml:space="preserve"> PAGEREF _Toc221963769 \h </w:instrText>
+            <w:instrText xml:space="preserve"> PAGEREF _Toc230245943 \h </w:instrText>
           </w:r>
           <w:r>
             <w:rPr>
@@ -1456,7 +1456,7 @@
             <w:rPr>
               <w:noProof/>
             </w:rPr>
-            <w:instrText xml:space="preserve"> PAGEREF _Toc221963770 \h </w:instrText>
+            <w:instrText xml:space="preserve"> PAGEREF _Toc230245944 \h </w:instrText>
           </w:r>
           <w:r>
             <w:rPr>
@@ -1525,7 +1525,7 @@
             <w:rPr>
               <w:noProof/>
             </w:rPr>
-            <w:instrText xml:space="preserve"> PAGEREF _Toc221963771 \h </w:instrText>
+            <w:instrText xml:space="preserve"> PAGEREF _Toc230245945 \h </w:instrText>
           </w:r>
           <w:r>
             <w:rPr>
@@ -1586,7 +1586,7 @@
             <w:rPr>
               <w:noProof/>
             </w:rPr>
-            <w:instrText xml:space="preserve"> PAGEREF _Toc221963772 \h </w:instrText>
+            <w:instrText xml:space="preserve"> PAGEREF _Toc230245946 \h </w:instrText>
           </w:r>
           <w:r>
             <w:rPr>
@@ -1647,7 +1647,7 @@
             <w:rPr>
               <w:noProof/>
             </w:rPr>
-            <w:instrText xml:space="preserve"> PAGEREF _Toc221963773 \h </w:instrText>
+            <w:instrText xml:space="preserve"> PAGEREF _Toc230245947 \h </w:instrText>
           </w:r>
           <w:r>
             <w:rPr>
@@ -1715,7 +1715,7 @@
             <w:rPr>
               <w:noProof/>
             </w:rPr>
-            <w:instrText xml:space="preserve"> PAGEREF _Toc221963774 \h </w:instrText>
+            <w:instrText xml:space="preserve"> PAGEREF _Toc230245948 \h </w:instrText>
           </w:r>
           <w:r>
             <w:rPr>
@@ -1796,7 +1796,7 @@
             <w:rPr>
               <w:noProof/>
             </w:rPr>
-            <w:instrText xml:space="preserve"> PAGEREF _Toc221963775 \h </w:instrText>
+            <w:instrText xml:space="preserve"> PAGEREF _Toc230245949 \h </w:instrText>
           </w:r>
           <w:r>
             <w:rPr>
@@ -1896,7 +1896,7 @@
             <w:rPr>
               <w:noProof/>
             </w:rPr>
-            <w:instrText xml:space="preserve"> PAGEREF _Toc221963776 \h </w:instrText>
+            <w:instrText xml:space="preserve"> PAGEREF _Toc230245950 \h </w:instrText>
           </w:r>
           <w:r>
             <w:rPr>
@@ -1958,7 +1958,7 @@
             <w:rPr>
               <w:noProof/>
             </w:rPr>
-            <w:instrText xml:space="preserve"> PAGEREF _Toc221963777 \h </w:instrText>
+            <w:instrText xml:space="preserve"> PAGEREF _Toc230245951 \h </w:instrText>
           </w:r>
           <w:r>
             <w:rPr>
@@ -1973,10 +1973,9 @@
           </w:r>
           <w:r>
             <w:rPr>
-              <w:b/>
-              <w:noProof/>
-            </w:rPr>
-            <w:t>Error! Bookmark not defined.</w:t>
+              <w:noProof/>
+            </w:rPr>
+            <w:t>11</w:t>
           </w:r>
           <w:r>
             <w:rPr>
@@ -2021,7 +2020,7 @@
             <w:rPr>
               <w:noProof/>
             </w:rPr>
-            <w:instrText xml:space="preserve"> PAGEREF _Toc221963778 \h </w:instrText>
+            <w:instrText xml:space="preserve"> PAGEREF _Toc230245952 \h </w:instrText>
           </w:r>
           <w:r>
             <w:rPr>
@@ -2036,10 +2035,9 @@
           </w:r>
           <w:r>
             <w:rPr>
-              <w:b/>
-              <w:noProof/>
-            </w:rPr>
-            <w:t>Error! Bookmark not defined.</w:t>
+              <w:noProof/>
+            </w:rPr>
+            <w:t>11</w:t>
           </w:r>
           <w:r>
             <w:rPr>
@@ -2084,7 +2082,7 @@
             <w:rPr>
               <w:noProof/>
             </w:rPr>
-            <w:instrText xml:space="preserve"> PAGEREF _Toc221963779 \h </w:instrText>
+            <w:instrText xml:space="preserve"> PAGEREF _Toc230245953 \h </w:instrText>
           </w:r>
           <w:r>
             <w:rPr>
@@ -2099,10 +2097,9 @@
           </w:r>
           <w:r>
             <w:rPr>
-              <w:b/>
-              <w:noProof/>
-            </w:rPr>
-            <w:t>Error! Bookmark not defined.</w:t>
+              <w:noProof/>
+            </w:rPr>
+            <w:t>12</w:t>
           </w:r>
           <w:r>
             <w:rPr>
@@ -2146,7 +2143,7 @@
             <w:rPr>
               <w:noProof/>
             </w:rPr>
-            <w:instrText xml:space="preserve"> PAGEREF _Toc221963780 \h </w:instrText>
+            <w:instrText xml:space="preserve"> PAGEREF _Toc230245954 \h </w:instrText>
           </w:r>
           <w:r>
             <w:rPr>
@@ -2207,7 +2204,7 @@
             <w:rPr>
               <w:noProof/>
             </w:rPr>
-            <w:instrText xml:space="preserve"> PAGEREF _Toc221963781 \h </w:instrText>
+            <w:instrText xml:space="preserve"> PAGEREF _Toc230245955 \h </w:instrText>
           </w:r>
           <w:r>
             <w:rPr>
@@ -2268,7 +2265,7 @@
             <w:rPr>
               <w:noProof/>
             </w:rPr>
-            <w:instrText xml:space="preserve"> PAGEREF _Toc221963782 \h </w:instrText>
+            <w:instrText xml:space="preserve"> PAGEREF _Toc230245956 \h </w:instrText>
           </w:r>
           <w:r>
             <w:rPr>
@@ -2312,7 +2309,7 @@
             <w:rPr>
               <w:noProof/>
             </w:rPr>
-            <w:t>Full Model Regressions</w:t>
+            <w:t>Full Data Set Regressions</w:t>
           </w:r>
           <w:r>
             <w:rPr>
@@ -2330,7 +2327,7 @@
             <w:rPr>
               <w:noProof/>
             </w:rPr>
-            <w:instrText xml:space="preserve"> PAGEREF _Toc221963783 \h </w:instrText>
+            <w:instrText xml:space="preserve"> PAGEREF _Toc230245957 \h </w:instrText>
           </w:r>
           <w:r>
             <w:rPr>
@@ -2393,7 +2390,7 @@
             <w:rPr>
               <w:noProof/>
             </w:rPr>
-            <w:instrText xml:space="preserve"> PAGEREF _Toc221963784 \h </w:instrText>
+            <w:instrText xml:space="preserve"> PAGEREF _Toc230245958 \h </w:instrText>
           </w:r>
           <w:r>
             <w:rPr>
@@ -2456,7 +2453,7 @@
             <w:rPr>
               <w:noProof/>
             </w:rPr>
-            <w:instrText xml:space="preserve"> PAGEREF _Toc221963785 \h </w:instrText>
+            <w:instrText xml:space="preserve"> PAGEREF _Toc230245959 \h </w:instrText>
           </w:r>
           <w:r>
             <w:rPr>
@@ -2517,7 +2514,7 @@
             <w:rPr>
               <w:noProof/>
             </w:rPr>
-            <w:instrText xml:space="preserve"> PAGEREF _Toc221963786 \h </w:instrText>
+            <w:instrText xml:space="preserve"> PAGEREF _Toc230245960 \h </w:instrText>
           </w:r>
           <w:r>
             <w:rPr>
@@ -2579,7 +2576,7 @@
             <w:rPr>
               <w:noProof/>
             </w:rPr>
-            <w:instrText xml:space="preserve"> PAGEREF _Toc221963787 \h </w:instrText>
+            <w:instrText xml:space="preserve"> PAGEREF _Toc230245961 \h </w:instrText>
           </w:r>
           <w:r>
             <w:rPr>
@@ -2981,7 +2978,7 @@
         <w:widowControl w:val="0"/>
         <w:spacing w:line="360" w:lineRule="auto"/>
       </w:pPr>
-      <w:bookmarkStart w:id="0" w:name="_Toc221963753"/>
+      <w:bookmarkStart w:id="0" w:name="_Toc230245927"/>
       <w:r>
         <w:t xml:space="preserve">About </w:t>
       </w:r>
@@ -3025,17 +3022,24 @@
       <w:r>
         <w:t xml:space="preserve">and </w:t>
       </w:r>
+      <w:proofErr w:type="spellStart"/>
       <w:r>
         <w:rPr>
           <w:i/>
         </w:rPr>
         <w:t>PypeR</w:t>
       </w:r>
+      <w:proofErr w:type="spellEnd"/>
       <w:r>
         <w:t xml:space="preserve"> </w:t>
       </w:r>
       <w:r>
-        <w:t>that conducts analyses typically performed in heterozygosity-fitness correlation (HFC) studies. It also tests for evidence of single-locus effects</w:t>
+        <w:t>that conducts analyses typically performed in heterozygosity-fitness correlation (HFC) studies. It also tests for evidence of single-locus</w:t>
+      </w:r>
+      <w:bookmarkStart w:id="1" w:name="_GoBack"/>
+      <w:bookmarkEnd w:id="1"/>
+      <w:r>
+        <w:t xml:space="preserve"> effects</w:t>
       </w:r>
       <w:r>
         <w:t xml:space="preserve"> on a phenotype</w:t>
@@ -3055,12 +3059,14 @@
       <w:r>
         <w:t xml:space="preserve"> takes input in the form of allele reports from the microsatellite genotype-calling software, </w:t>
       </w:r>
+      <w:proofErr w:type="spellStart"/>
       <w:r>
         <w:rPr>
           <w:i/>
         </w:rPr>
         <w:t>GeneMarker</w:t>
       </w:r>
+      <w:proofErr w:type="spellEnd"/>
       <w:r>
         <w:t xml:space="preserve">, and reconfigures the data into </w:t>
       </w:r>
@@ -3375,7 +3381,7 @@
       <w:pPr>
         <w:pStyle w:val="Heading1"/>
       </w:pPr>
-      <w:bookmarkStart w:id="1" w:name="_Toc221963754"/>
+      <w:bookmarkStart w:id="2" w:name="_Toc230245928"/>
       <w:r>
         <w:t xml:space="preserve">Citing </w:t>
       </w:r>
@@ -3385,7 +3391,7 @@
         </w:rPr>
         <w:t>HeFPipe</w:t>
       </w:r>
-      <w:bookmarkEnd w:id="1"/>
+      <w:bookmarkEnd w:id="2"/>
     </w:p>
     <w:p>
       <w:pPr>
@@ -3429,19 +3435,19 @@
         </w:rPr>
         <w:t xml:space="preserve"> Molecular Ecology </w:t>
       </w:r>
-      <w:commentRangeStart w:id="2"/>
+      <w:commentRangeStart w:id="3"/>
       <w:r>
         <w:rPr>
           <w:rFonts w:ascii="Cambria" w:hAnsi="Cambria" w:cs="Times"/>
         </w:rPr>
         <w:t>Resources</w:t>
       </w:r>
-      <w:commentRangeEnd w:id="2"/>
+      <w:commentRangeEnd w:id="3"/>
       <w:r>
         <w:rPr>
           <w:rStyle w:val="CommentReference"/>
         </w:rPr>
-        <w:commentReference w:id="2"/>
+        <w:commentReference w:id="3"/>
       </w:r>
       <w:r>
         <w:rPr>
@@ -3480,19 +3486,19 @@
         </w:rPr>
         <w:t xml:space="preserve">Citation </w:t>
       </w:r>
-      <w:commentRangeStart w:id="3"/>
+      <w:commentRangeStart w:id="4"/>
       <w:r>
         <w:rPr>
           <w:rFonts w:ascii="Cambria" w:hAnsi="Cambria" w:cs="Times"/>
         </w:rPr>
         <w:t>here</w:t>
       </w:r>
-      <w:commentRangeEnd w:id="3"/>
+      <w:commentRangeEnd w:id="4"/>
       <w:r>
         <w:rPr>
           <w:rStyle w:val="CommentReference"/>
         </w:rPr>
-        <w:commentReference w:id="3"/>
+        <w:commentReference w:id="4"/>
       </w:r>
     </w:p>
     <w:p>
@@ -3522,11 +3528,11 @@
         <w:keepLines w:val="0"/>
         <w:widowControl w:val="0"/>
       </w:pPr>
-      <w:bookmarkStart w:id="4" w:name="_Toc221963755"/>
+      <w:bookmarkStart w:id="5" w:name="_Toc230245929"/>
       <w:r>
         <w:t>Installation</w:t>
       </w:r>
-      <w:bookmarkEnd w:id="4"/>
+      <w:bookmarkEnd w:id="5"/>
     </w:p>
     <w:p>
       <w:pPr>
@@ -3535,11 +3541,11 @@
         <w:keepLines w:val="0"/>
         <w:widowControl w:val="0"/>
       </w:pPr>
-      <w:bookmarkStart w:id="5" w:name="_Toc221963756"/>
+      <w:bookmarkStart w:id="6" w:name="_Toc230245930"/>
       <w:r>
         <w:t>System Requirements</w:t>
       </w:r>
-      <w:bookmarkEnd w:id="5"/>
+      <w:bookmarkEnd w:id="6"/>
     </w:p>
     <w:p>
       <w:pPr>
@@ -3589,11 +3595,11 @@
         <w:keepLines w:val="0"/>
         <w:widowControl w:val="0"/>
       </w:pPr>
-      <w:bookmarkStart w:id="6" w:name="_Toc221963757"/>
+      <w:bookmarkStart w:id="7" w:name="_Toc230245931"/>
       <w:r>
         <w:t>Dependencies</w:t>
       </w:r>
-      <w:bookmarkEnd w:id="6"/>
+      <w:bookmarkEnd w:id="7"/>
     </w:p>
     <w:p>
       <w:pPr>
@@ -3733,6 +3739,7 @@
       <w:r>
         <w:t>‘</w:t>
       </w:r>
+      <w:proofErr w:type="spellStart"/>
       <w:r>
         <w:t>pgi</w:t>
       </w:r>
@@ -3742,6 +3749,7 @@
       <w:r>
         <w:t>s</w:t>
       </w:r>
+      <w:proofErr w:type="spellEnd"/>
       <w:r>
         <w:t>’</w:t>
       </w:r>
@@ -3778,9 +3786,11 @@
       <w:r>
         <w:t>‘</w:t>
       </w:r>
+      <w:proofErr w:type="spellStart"/>
       <w:r>
         <w:t>PerformanceAnalytics</w:t>
       </w:r>
+      <w:proofErr w:type="spellEnd"/>
       <w:r>
         <w:t>’</w:t>
       </w:r>
@@ -3861,7 +3871,15 @@
         <w:t xml:space="preserve">). </w:t>
       </w:r>
       <w:r>
-        <w:t>A version of pyton 2.x usually comes pre-installed on Mac OS X operating systems</w:t>
+        <w:t xml:space="preserve">A version of </w:t>
+      </w:r>
+      <w:proofErr w:type="spellStart"/>
+      <w:r>
+        <w:t>pyton</w:t>
+      </w:r>
+      <w:proofErr w:type="spellEnd"/>
+      <w:r>
+        <w:t xml:space="preserve"> 2.x usually comes pre-installed on Mac OS X operating systems</w:t>
       </w:r>
       <w:r>
         <w:t xml:space="preserve">. </w:t>
@@ -3884,7 +3902,15 @@
         <w:t>Python</w:t>
       </w:r>
       <w:r>
-        <w:t xml:space="preserve"> packages os, </w:t>
+        <w:t xml:space="preserve"> packages </w:t>
+      </w:r>
+      <w:proofErr w:type="spellStart"/>
+      <w:r>
+        <w:t>os</w:t>
+      </w:r>
+      <w:proofErr w:type="spellEnd"/>
+      <w:r>
+        <w:t xml:space="preserve">, </w:t>
       </w:r>
       <w:proofErr w:type="gramStart"/>
       <w:r>
@@ -3892,7 +3918,15 @@
       </w:r>
       <w:proofErr w:type="gramEnd"/>
       <w:r>
-        <w:t xml:space="preserve"> csv, pickle, copy, math, collections, and itertools should already be pre-installed in </w:t>
+        <w:t xml:space="preserve"> csv, pickle, copy, math, collections, and </w:t>
+      </w:r>
+      <w:proofErr w:type="spellStart"/>
+      <w:r>
+        <w:t>itertools</w:t>
+      </w:r>
+      <w:proofErr w:type="spellEnd"/>
+      <w:r>
+        <w:t xml:space="preserve"> should already be pre-installed in </w:t>
       </w:r>
       <w:r>
         <w:rPr>
@@ -3903,12 +3937,14 @@
       <w:r>
         <w:t xml:space="preserve">. </w:t>
       </w:r>
+      <w:proofErr w:type="spellStart"/>
       <w:r>
         <w:rPr>
           <w:i/>
         </w:rPr>
         <w:t>PypeR</w:t>
       </w:r>
+      <w:proofErr w:type="spellEnd"/>
       <w:r>
         <w:t xml:space="preserve"> v. 1.1.1 will install automatically when </w:t>
       </w:r>
@@ -4025,7 +4061,7 @@
         <w:keepLines w:val="0"/>
         <w:widowControl w:val="0"/>
       </w:pPr>
-      <w:bookmarkStart w:id="7" w:name="_Toc221963758"/>
+      <w:bookmarkStart w:id="8" w:name="_Toc230245932"/>
       <w:r>
         <w:t>Installing</w:t>
       </w:r>
@@ -4038,7 +4074,7 @@
         </w:rPr>
         <w:t>HeFPipe</w:t>
       </w:r>
-      <w:bookmarkEnd w:id="7"/>
+      <w:bookmarkEnd w:id="8"/>
     </w:p>
     <w:p>
       <w:pPr>
@@ -4054,7 +4090,15 @@
         </w:rPr>
       </w:pPr>
       <w:r>
-        <w:t>Download the HeFPipe package from GitHub (</w:t>
+        <w:t xml:space="preserve">Download the HeFPipe package from </w:t>
+      </w:r>
+      <w:proofErr w:type="spellStart"/>
+      <w:r>
+        <w:t>GitHub</w:t>
+      </w:r>
+      <w:proofErr w:type="spellEnd"/>
+      <w:r>
+        <w:t xml:space="preserve"> (</w:t>
       </w:r>
       <w:hyperlink r:id="rId18" w:history="1">
         <w:r>
@@ -4140,14 +4184,14 @@
         <w:keepLines w:val="0"/>
         <w:widowControl w:val="0"/>
       </w:pPr>
-      <w:bookmarkStart w:id="8" w:name="_Toc221963759"/>
+      <w:bookmarkStart w:id="9" w:name="_Toc230245933"/>
       <w:r>
         <w:t>The Input F</w:t>
       </w:r>
       <w:r>
         <w:t>iles</w:t>
       </w:r>
-      <w:bookmarkEnd w:id="8"/>
+      <w:bookmarkEnd w:id="9"/>
     </w:p>
     <w:p>
       <w:pPr>
@@ -4189,7 +4233,7 @@
         <w:keepLines w:val="0"/>
         <w:widowControl w:val="0"/>
       </w:pPr>
-      <w:bookmarkStart w:id="9" w:name="_Toc221963760"/>
+      <w:bookmarkStart w:id="10" w:name="_Toc230245934"/>
       <w:r>
         <w:t>A</w:t>
       </w:r>
@@ -4199,7 +4243,7 @@
       <w:r>
         <w:t xml:space="preserve"> File</w:t>
       </w:r>
-      <w:bookmarkEnd w:id="9"/>
+      <w:bookmarkEnd w:id="10"/>
     </w:p>
     <w:p>
       <w:pPr>
@@ -4262,14 +4306,14 @@
         <w:keepLines w:val="0"/>
         <w:widowControl w:val="0"/>
       </w:pPr>
-      <w:bookmarkStart w:id="10" w:name="_Toc221963761"/>
+      <w:bookmarkStart w:id="11" w:name="_Toc230245935"/>
       <w:r>
         <w:t>Allele Reports D</w:t>
       </w:r>
       <w:r>
         <w:t>irectory</w:t>
       </w:r>
-      <w:bookmarkEnd w:id="10"/>
+      <w:bookmarkEnd w:id="11"/>
     </w:p>
     <w:p>
       <w:pPr>
@@ -4287,7 +4331,15 @@
         <w:t>(</w:t>
       </w:r>
       <w:r>
-        <w:t>called ‘allele_reports’</w:t>
+        <w:t>called ‘</w:t>
+      </w:r>
+      <w:proofErr w:type="spellStart"/>
+      <w:r>
+        <w:t>allele_reports</w:t>
+      </w:r>
+      <w:proofErr w:type="spellEnd"/>
+      <w:r>
+        <w:t>’</w:t>
       </w:r>
       <w:r>
         <w:t xml:space="preserve"> in</w:t>
@@ -4301,12 +4353,14 @@
       <w:r>
         <w:t xml:space="preserve">containing all of the allele reports from </w:t>
       </w:r>
+      <w:proofErr w:type="spellStart"/>
       <w:r>
         <w:rPr>
           <w:i/>
         </w:rPr>
         <w:t>GeneMarker</w:t>
       </w:r>
+      <w:proofErr w:type="spellEnd"/>
       <w:r>
         <w:t xml:space="preserve"> in </w:t>
       </w:r>
@@ -4381,7 +4435,7 @@
         <w:keepLines w:val="0"/>
         <w:widowControl w:val="0"/>
       </w:pPr>
-      <w:bookmarkStart w:id="11" w:name="_Toc221963762"/>
+      <w:bookmarkStart w:id="12" w:name="_Toc230245936"/>
       <w:r>
         <w:t>Loci</w:t>
       </w:r>
@@ -4391,7 +4445,7 @@
       <w:r>
         <w:t xml:space="preserve"> File</w:t>
       </w:r>
-      <w:bookmarkEnd w:id="11"/>
+      <w:bookmarkEnd w:id="12"/>
     </w:p>
     <w:p>
       <w:pPr>
@@ -4439,7 +4493,7 @@
         <w:keepLines w:val="0"/>
         <w:widowControl w:val="0"/>
       </w:pPr>
-      <w:bookmarkStart w:id="12" w:name="_Toc221963763"/>
+      <w:bookmarkStart w:id="13" w:name="_Toc230245937"/>
       <w:r>
         <w:t>Loci</w:t>
       </w:r>
@@ -4449,7 +4503,7 @@
       <w:r>
         <w:t xml:space="preserve"> File</w:t>
       </w:r>
-      <w:bookmarkEnd w:id="12"/>
+      <w:bookmarkEnd w:id="13"/>
     </w:p>
     <w:p>
       <w:pPr>
@@ -4503,11 +4557,11 @@
         <w:keepLines w:val="0"/>
         <w:widowControl w:val="0"/>
       </w:pPr>
-      <w:bookmarkStart w:id="13" w:name="_Toc221963764"/>
+      <w:bookmarkStart w:id="14" w:name="_Toc230245938"/>
       <w:r>
         <w:t>Pipeline Directory</w:t>
       </w:r>
-      <w:bookmarkEnd w:id="13"/>
+      <w:bookmarkEnd w:id="14"/>
     </w:p>
     <w:p>
       <w:pPr>
@@ -4550,7 +4604,7 @@
         <w:keepLines w:val="0"/>
         <w:widowControl w:val="0"/>
       </w:pPr>
-      <w:bookmarkStart w:id="14" w:name="_Toc221963765"/>
+      <w:bookmarkStart w:id="15" w:name="_Toc230245939"/>
       <w:r>
         <w:t>S</w:t>
       </w:r>
@@ -4560,7 +4614,7 @@
       <w:r>
         <w:t xml:space="preserve"> to Exclude File</w:t>
       </w:r>
-      <w:bookmarkEnd w:id="14"/>
+      <w:bookmarkEnd w:id="15"/>
     </w:p>
     <w:p>
       <w:pPr>
@@ -4619,7 +4673,15 @@
         <w:t>to be accomplished relatively easily.</w:t>
       </w:r>
       <w:r>
-        <w:t xml:space="preserve"> Note: triploid scores for loci in keeplist will be flagged as problematic, and users will be asked to delete the extra column in the relevant allele report before moving on. The user may choose either to remove only the third column or to remove the third column and delete the genotype of the offending individual at the entire locus. As long as that individual/sample is listed in </w:t>
+        <w:t xml:space="preserve"> Note: triploid scores for loci in </w:t>
+      </w:r>
+      <w:proofErr w:type="spellStart"/>
+      <w:r>
+        <w:t>keeplist</w:t>
+      </w:r>
+      <w:proofErr w:type="spellEnd"/>
+      <w:r>
+        <w:t xml:space="preserve"> will be flagged as problematic, and users will be asked to delete the extra column in the relevant allele report before moving on. The user may choose either to remove only the third column or to remove the third column and delete the genotype of the offending individual at the entire locus. As long as that individual/sample is listed in </w:t>
       </w:r>
       <w:r>
         <w:t>the samples to exclude file</w:t>
@@ -4716,14 +4778,14 @@
       <w:pPr>
         <w:pStyle w:val="Heading2"/>
       </w:pPr>
-      <w:bookmarkStart w:id="15" w:name="_Toc221963766"/>
+      <w:bookmarkStart w:id="16" w:name="_Toc230245940"/>
       <w:r>
         <w:t>Trait</w:t>
       </w:r>
       <w:r>
         <w:t xml:space="preserve"> File</w:t>
       </w:r>
-      <w:bookmarkEnd w:id="15"/>
+      <w:bookmarkEnd w:id="16"/>
       <w:r>
         <w:t xml:space="preserve"> </w:t>
       </w:r>
@@ -4874,8 +4936,8 @@
       <w:pPr>
         <w:pStyle w:val="Heading2"/>
       </w:pPr>
-      <w:bookmarkStart w:id="16" w:name="_Ref221863192"/>
-      <w:bookmarkStart w:id="17" w:name="_Toc221963767"/>
+      <w:bookmarkStart w:id="17" w:name="_Ref221863192"/>
+      <w:bookmarkStart w:id="18" w:name="_Toc230245941"/>
       <w:r>
         <w:t>Some Important N</w:t>
       </w:r>
@@ -4894,8 +4956,8 @@
       <w:r>
         <w:t>nput</w:t>
       </w:r>
-      <w:bookmarkEnd w:id="16"/>
       <w:bookmarkEnd w:id="17"/>
+      <w:bookmarkEnd w:id="18"/>
       <w:r>
         <w:t xml:space="preserve"> </w:t>
       </w:r>
@@ -4904,11 +4966,11 @@
       <w:pPr>
         <w:pStyle w:val="Heading3"/>
       </w:pPr>
-      <w:bookmarkStart w:id="18" w:name="_Toc221963768"/>
+      <w:bookmarkStart w:id="19" w:name="_Toc230245942"/>
       <w:r>
         <w:t>Allele Reports</w:t>
       </w:r>
-      <w:bookmarkEnd w:id="18"/>
+      <w:bookmarkEnd w:id="19"/>
     </w:p>
     <w:p>
       <w:pPr>
@@ -4993,7 +5055,7 @@
       <w:pPr>
         <w:pStyle w:val="Heading3"/>
       </w:pPr>
-      <w:bookmarkStart w:id="19" w:name="_Toc221963769"/>
+      <w:bookmarkStart w:id="20" w:name="_Toc230245943"/>
       <w:r>
         <w:t>Sample</w:t>
       </w:r>
@@ -5003,7 +5065,7 @@
       <w:r>
         <w:t xml:space="preserve"> Names</w:t>
       </w:r>
-      <w:bookmarkEnd w:id="19"/>
+      <w:bookmarkEnd w:id="20"/>
     </w:p>
     <w:p>
       <w:pPr>
@@ -5053,10 +5115,18 @@
         <w:t>Samples should be named according to the follo</w:t>
       </w:r>
       <w:r>
-        <w:t>wing convention: #+OtherI</w:t>
-      </w:r>
-      <w:r>
-        <w:t>nformation. In other words, designate each sample with a number. If the sample names must contain other information for some other purpose</w:t>
+        <w:t>wing convention: #+</w:t>
+      </w:r>
+      <w:proofErr w:type="spellStart"/>
+      <w:r>
+        <w:t>OtherI</w:t>
+      </w:r>
+      <w:r>
+        <w:t>nformation</w:t>
+      </w:r>
+      <w:proofErr w:type="spellEnd"/>
+      <w:r>
+        <w:t>. In other words, designate each sample with a number. If the sample names must contain other information for some other purpose</w:t>
       </w:r>
       <w:r>
         <w:t xml:space="preserve"> in your analysis</w:t>
@@ -5206,11 +5276,11 @@
       <w:pPr>
         <w:pStyle w:val="Heading3"/>
       </w:pPr>
-      <w:bookmarkStart w:id="20" w:name="_Toc221963770"/>
+      <w:bookmarkStart w:id="21" w:name="_Toc230245944"/>
       <w:r>
         <w:t>General Considerations</w:t>
       </w:r>
-      <w:bookmarkEnd w:id="20"/>
+      <w:bookmarkEnd w:id="21"/>
     </w:p>
     <w:p>
       <w:pPr>
@@ -5299,7 +5369,7 @@
         <w:keepLines w:val="0"/>
         <w:widowControl w:val="0"/>
       </w:pPr>
-      <w:bookmarkStart w:id="21" w:name="_Toc221963771"/>
+      <w:bookmarkStart w:id="22" w:name="_Toc230245945"/>
       <w:r>
         <w:t xml:space="preserve">Using </w:t>
       </w:r>
@@ -5309,22 +5379,22 @@
         </w:rPr>
         <w:t>HeFPipe</w:t>
       </w:r>
-      <w:bookmarkEnd w:id="21"/>
+      <w:bookmarkEnd w:id="22"/>
     </w:p>
     <w:p>
       <w:pPr>
         <w:pStyle w:val="Heading2"/>
       </w:pPr>
-      <w:bookmarkStart w:id="22" w:name="_Ref221707638"/>
-      <w:bookmarkStart w:id="23" w:name="_Toc221963772"/>
+      <w:bookmarkStart w:id="23" w:name="_Ref221707638"/>
+      <w:bookmarkStart w:id="24" w:name="_Toc230245946"/>
       <w:r>
         <w:t>Running the Example D</w:t>
       </w:r>
       <w:r>
         <w:t>ata</w:t>
       </w:r>
-      <w:bookmarkEnd w:id="22"/>
       <w:bookmarkEnd w:id="23"/>
+      <w:bookmarkEnd w:id="24"/>
     </w:p>
     <w:p>
       <w:pPr>
@@ -5344,12 +5414,14 @@
       <w:r>
         <w:t>called, “</w:t>
       </w:r>
+      <w:proofErr w:type="spellStart"/>
       <w:r>
         <w:t>Example_</w:t>
       </w:r>
       <w:r>
         <w:t>data</w:t>
       </w:r>
+      <w:proofErr w:type="spellEnd"/>
       <w:r>
         <w:t xml:space="preserve">” </w:t>
       </w:r>
@@ -5428,9 +5500,11 @@
       <w:r>
         <w:t>’) and two directories (‘</w:t>
       </w:r>
+      <w:proofErr w:type="spellStart"/>
       <w:r>
         <w:t>allele_reports</w:t>
       </w:r>
+      <w:proofErr w:type="spellEnd"/>
       <w:r>
         <w:t>’</w:t>
       </w:r>
@@ -5443,11 +5517,16 @@
       <w:r>
         <w:t>. The ‘</w:t>
       </w:r>
+      <w:proofErr w:type="spellStart"/>
       <w:r>
         <w:t>allele</w:t>
       </w:r>
       <w:r>
-        <w:t>_reports’</w:t>
+        <w:t>_reports</w:t>
+      </w:r>
+      <w:proofErr w:type="spellEnd"/>
+      <w:r>
+        <w:t>’</w:t>
       </w:r>
       <w:r>
         <w:t xml:space="preserve"> directory will contain several files </w:t>
@@ -5458,12 +5537,14 @@
       <w:r>
         <w:t xml:space="preserve"> </w:t>
       </w:r>
+      <w:proofErr w:type="spellStart"/>
       <w:r>
         <w:rPr>
           <w:i/>
         </w:rPr>
         <w:t>GeneMarker</w:t>
       </w:r>
+      <w:proofErr w:type="spellEnd"/>
       <w:r>
         <w:t xml:space="preserve"> (converted to csv format)</w:t>
       </w:r>
@@ -5646,8 +5727,8 @@
       <w:pPr>
         <w:pStyle w:val="Heading2"/>
       </w:pPr>
-      <w:bookmarkStart w:id="24" w:name="_Ref221706462"/>
-      <w:bookmarkStart w:id="25" w:name="_Toc221963773"/>
+      <w:bookmarkStart w:id="25" w:name="_Ref221706462"/>
+      <w:bookmarkStart w:id="26" w:name="_Toc230245947"/>
       <w:r>
         <w:t>Preparing</w:t>
       </w:r>
@@ -5666,8 +5747,8 @@
       <w:r>
         <w:t>ata</w:t>
       </w:r>
-      <w:bookmarkEnd w:id="24"/>
       <w:bookmarkEnd w:id="25"/>
+      <w:bookmarkEnd w:id="26"/>
     </w:p>
     <w:p>
       <w:pPr>
@@ -5841,8 +5922,8 @@
       <w:pPr>
         <w:pStyle w:val="Heading2"/>
       </w:pPr>
-      <w:bookmarkStart w:id="26" w:name="_Ref221707029"/>
-      <w:bookmarkStart w:id="27" w:name="_Toc221963774"/>
+      <w:bookmarkStart w:id="27" w:name="_Ref221707029"/>
+      <w:bookmarkStart w:id="28" w:name="_Toc230245948"/>
       <w:r>
         <w:t>Processing the Allele R</w:t>
       </w:r>
@@ -5855,8 +5936,8 @@
         </w:rPr>
         <w:t>GenePop</w:t>
       </w:r>
-      <w:bookmarkEnd w:id="26"/>
       <w:bookmarkEnd w:id="27"/>
+      <w:bookmarkEnd w:id="28"/>
     </w:p>
     <w:p>
       <w:pPr>
@@ -5930,7 +6011,7 @@
           <w:u w:val="single"/>
         </w:rPr>
       </w:pPr>
-      <w:bookmarkStart w:id="28" w:name="_Ref221872917"/>
+      <w:bookmarkStart w:id="29" w:name="_Ref221872917"/>
       <w:r>
         <w:t>The pipeline will then output the name of the first allele report being processed.</w:t>
       </w:r>
@@ -5940,7 +6021,7 @@
       <w:r>
         <w:t>f that allele report contains missing data that are not designated as, “**”, it will inform the user which sample(s) bears the missing data.</w:t>
       </w:r>
-      <w:bookmarkEnd w:id="28"/>
+      <w:bookmarkEnd w:id="29"/>
     </w:p>
     <w:p>
       <w:pPr>
@@ -6048,10 +6129,18 @@
         <w:t>. The script waits for the user to indicate that these missing samples are acceptable</w:t>
       </w:r>
       <w:r>
-        <w:t xml:space="preserve"> or to abort the pipeline (cmd</w:t>
-      </w:r>
-      <w:r>
-        <w:t>+C in Terminal) and adjust the allele reports</w:t>
+        <w:t xml:space="preserve"> or to abort the pipeline (</w:t>
+      </w:r>
+      <w:proofErr w:type="spellStart"/>
+      <w:r>
+        <w:t>cmd</w:t>
+      </w:r>
+      <w:r>
+        <w:t>+C</w:t>
+      </w:r>
+      <w:proofErr w:type="spellEnd"/>
+      <w:r>
+        <w:t xml:space="preserve"> in Terminal) and adjust the allele reports</w:t>
       </w:r>
       <w:r>
         <w:t xml:space="preserve"> before re-running the pipeline. When ready, type “y” and press enter.</w:t>
@@ -6230,7 +6319,7 @@
       <w:pPr>
         <w:pStyle w:val="Heading2"/>
       </w:pPr>
-      <w:bookmarkStart w:id="29" w:name="_Toc221963775"/>
+      <w:bookmarkStart w:id="30" w:name="_Toc230245949"/>
       <w:r>
         <w:t xml:space="preserve">Running </w:t>
       </w:r>
@@ -6249,7 +6338,7 @@
         </w:rPr>
         <w:t>HeFPipe</w:t>
       </w:r>
-      <w:bookmarkEnd w:id="29"/>
+      <w:bookmarkEnd w:id="30"/>
     </w:p>
     <w:p>
       <w:pPr>
@@ -6525,7 +6614,15 @@
         <w:t>IS</w:t>
       </w:r>
       <w:r>
-        <w:t xml:space="preserve"> indeces for each allele at each locus in the data set.</w:t>
+        <w:t xml:space="preserve"> </w:t>
+      </w:r>
+      <w:proofErr w:type="spellStart"/>
+      <w:r>
+        <w:t>indeces</w:t>
+      </w:r>
+      <w:proofErr w:type="spellEnd"/>
+      <w:r>
+        <w:t xml:space="preserve"> for each allele at each locus in the data set.</w:t>
       </w:r>
       <w:r>
         <w:t xml:space="preserve"> It then generates a separate csv file called “</w:t>
@@ -6586,7 +6683,7 @@
       <w:pPr>
         <w:pStyle w:val="Heading2"/>
       </w:pPr>
-      <w:bookmarkStart w:id="30" w:name="_Toc221963776"/>
+      <w:bookmarkStart w:id="31" w:name="_Toc230245950"/>
       <w:r>
         <w:t xml:space="preserve">Generation of </w:t>
       </w:r>
@@ -6626,18 +6723,20 @@
       <w:r>
         <w:t xml:space="preserve"> Files</w:t>
       </w:r>
-      <w:bookmarkEnd w:id="30"/>
+      <w:bookmarkEnd w:id="31"/>
     </w:p>
     <w:p>
       <w:pPr>
         <w:pStyle w:val="Heading3"/>
       </w:pPr>
+      <w:bookmarkStart w:id="32" w:name="_Toc230245951"/>
       <w:r>
         <w:rPr>
           <w:i/>
         </w:rPr>
         <w:t>RMES</w:t>
       </w:r>
+      <w:bookmarkEnd w:id="32"/>
     </w:p>
     <w:p>
       <w:pPr>
@@ -6689,7 +6788,15 @@
         <w:t>RMES</w:t>
       </w:r>
       <w:r>
-        <w:t xml:space="preserve"> (robust multilocus estimate of selfing)</w:t>
+        <w:t xml:space="preserve"> (robust multilocus estimate of </w:t>
+      </w:r>
+      <w:proofErr w:type="spellStart"/>
+      <w:r>
+        <w:t>selfing</w:t>
+      </w:r>
+      <w:proofErr w:type="spellEnd"/>
+      <w:r>
+        <w:t>)</w:t>
       </w:r>
       <w:r>
         <w:t xml:space="preserve"> software</w:t>
@@ -6753,12 +6860,14 @@
       <w:pPr>
         <w:pStyle w:val="Heading3"/>
       </w:pPr>
+      <w:bookmarkStart w:id="33" w:name="_Toc230245952"/>
       <w:r>
         <w:rPr>
           <w:i/>
         </w:rPr>
         <w:t>GEPHAST</w:t>
       </w:r>
+      <w:bookmarkEnd w:id="33"/>
     </w:p>
     <w:p>
       <w:pPr>
@@ -6776,6 +6885,7 @@
       <w:r>
         <w:t xml:space="preserve"> generates a directory called, “</w:t>
       </w:r>
+      <w:proofErr w:type="spellStart"/>
       <w:r>
         <w:rPr>
           <w:i/>
@@ -6783,7 +6893,11 @@
         <w:t>GEPHAST</w:t>
       </w:r>
       <w:r>
-        <w:t>_ready” that contains csv</w:t>
+        <w:t>_ready</w:t>
+      </w:r>
+      <w:proofErr w:type="spellEnd"/>
+      <w:r>
+        <w:t>” that contains csv</w:t>
       </w:r>
       <w:r>
         <w:t>-formatted</w:t>
@@ -6827,16 +6941,16 @@
       <w:r>
         <w:t xml:space="preserve"> in Microsoft Excel can be run on </w:t>
       </w:r>
-      <w:commentRangeStart w:id="31"/>
+      <w:commentRangeStart w:id="34"/>
       <w:r>
         <w:t>it</w:t>
       </w:r>
-      <w:commentRangeEnd w:id="31"/>
+      <w:commentRangeEnd w:id="34"/>
       <w:r>
         <w:rPr>
           <w:rStyle w:val="CommentReference"/>
         </w:rPr>
-        <w:commentReference w:id="31"/>
+        <w:commentReference w:id="34"/>
       </w:r>
       <w:r>
         <w:t>.</w:t>
@@ -6912,6 +7026,7 @@
       <w:r>
         <w:t>“</w:t>
       </w:r>
+      <w:proofErr w:type="spellStart"/>
       <w:r>
         <w:rPr>
           <w:i/>
@@ -6919,7 +7034,11 @@
         <w:t>GEPHAST</w:t>
       </w:r>
       <w:r>
-        <w:t xml:space="preserve">_tested” </w:t>
+        <w:t>_tested</w:t>
+      </w:r>
+      <w:proofErr w:type="spellEnd"/>
+      <w:r>
+        <w:t xml:space="preserve">” </w:t>
       </w:r>
       <w:r>
         <w:t>in the example data</w:t>
@@ -7078,6 +7197,7 @@
       <w:r>
         <w:t>(for example, “/Users/mf/Desktop/pipeline/</w:t>
       </w:r>
+      <w:proofErr w:type="spellStart"/>
       <w:r>
         <w:rPr>
           <w:i/>
@@ -7087,6 +7207,7 @@
       <w:r>
         <w:t>_tested</w:t>
       </w:r>
+      <w:proofErr w:type="spellEnd"/>
       <w:r>
         <w:t>/”)</w:t>
       </w:r>
@@ -7272,9 +7393,11 @@
       <w:r>
         <w:t xml:space="preserve">the </w:t>
       </w:r>
+      <w:proofErr w:type="spellStart"/>
       <w:r>
         <w:t>p.adjust</w:t>
       </w:r>
+      <w:proofErr w:type="spellEnd"/>
       <w:r>
         <w:t xml:space="preserve"> function</w:t>
       </w:r>
@@ -7325,12 +7448,14 @@
           <w:i/>
         </w:rPr>
       </w:pPr>
+      <w:bookmarkStart w:id="35" w:name="_Toc230245953"/>
       <w:r>
         <w:rPr>
           <w:i/>
         </w:rPr>
         <w:t>Rhh</w:t>
       </w:r>
+      <w:bookmarkEnd w:id="35"/>
     </w:p>
     <w:p>
       <w:pPr>
@@ -7401,7 +7526,7 @@
         </w:numPr>
         <w:spacing w:line="360" w:lineRule="auto"/>
       </w:pPr>
-      <w:bookmarkStart w:id="32" w:name="_Ref221949513"/>
+      <w:bookmarkStart w:id="36" w:name="_Ref221949513"/>
       <w:r>
         <w:t xml:space="preserve">The pipeline also generates three other files at this point: 1) a </w:t>
       </w:r>
@@ -7414,12 +7539,17 @@
       <w:r>
         <w:t>called, ‘</w:t>
       </w:r>
+      <w:proofErr w:type="spellStart"/>
       <w:r>
         <w:t>heterozygotes_and_</w:t>
       </w:r>
       <w:proofErr w:type="gramStart"/>
       <w:r>
-        <w:t xml:space="preserve">homozygotes </w:t>
+        <w:t>homozygotes</w:t>
+      </w:r>
+      <w:proofErr w:type="spellEnd"/>
+      <w:r>
+        <w:t xml:space="preserve"> </w:t>
       </w:r>
       <w:r>
         <w:t>.csv’</w:t>
@@ -7512,7 +7642,7 @@
       <w:r>
         <w:t xml:space="preserve"> that contains the number of loci at which each individual was successfully genotyped.</w:t>
       </w:r>
-      <w:bookmarkEnd w:id="32"/>
+      <w:bookmarkEnd w:id="36"/>
     </w:p>
     <w:p>
       <w:pPr>
@@ -7607,7 +7737,7 @@
         </w:numPr>
         <w:spacing w:line="360" w:lineRule="auto"/>
       </w:pPr>
-      <w:bookmarkStart w:id="33" w:name="_Ref221949540"/>
+      <w:bookmarkStart w:id="37" w:name="_Ref221949540"/>
       <w:r>
         <w:t xml:space="preserve">The </w:t>
       </w:r>
@@ -7641,6 +7771,7 @@
       <w:r>
         <w:t xml:space="preserve"> each locus, 2) ‘</w:t>
       </w:r>
+      <w:proofErr w:type="spellStart"/>
       <w:r>
         <w:rPr>
           <w:i/>
@@ -7652,7 +7783,11 @@
       </w:r>
       <w:proofErr w:type="gramStart"/>
       <w:r>
-        <w:t xml:space="preserve">output </w:t>
+        <w:t>output</w:t>
+      </w:r>
+      <w:proofErr w:type="spellEnd"/>
+      <w:r>
+        <w:t xml:space="preserve"> </w:t>
       </w:r>
       <w:r>
         <w:t>.txt’</w:t>
@@ -7718,7 +7853,7 @@
       <w:r>
         <w:t>, which displays the mean correlation coefficient and 95% confidence intervals for the HHC test.</w:t>
       </w:r>
-      <w:bookmarkEnd w:id="33"/>
+      <w:bookmarkEnd w:id="37"/>
     </w:p>
     <w:p>
       <w:pPr>
@@ -7874,11 +8009,11 @@
       <w:pPr>
         <w:pStyle w:val="Heading2"/>
       </w:pPr>
-      <w:bookmarkStart w:id="34" w:name="_Toc221963780"/>
+      <w:bookmarkStart w:id="38" w:name="_Toc230245954"/>
       <w:r>
         <w:t>Correlations</w:t>
       </w:r>
-      <w:bookmarkEnd w:id="34"/>
+      <w:bookmarkEnd w:id="38"/>
     </w:p>
     <w:p>
       <w:pPr>
@@ -8000,9 +8135,17 @@
         </w:numPr>
         <w:spacing w:line="360" w:lineRule="auto"/>
       </w:pPr>
-      <w:bookmarkStart w:id="35" w:name="_Ref221952745"/>
-      <w:r>
-        <w:t>Additionally, a pdf called, ‘</w:t>
+      <w:bookmarkStart w:id="39" w:name="_Ref221952745"/>
+      <w:r>
+        <w:t xml:space="preserve">Additionally, a </w:t>
+      </w:r>
+      <w:proofErr w:type="spellStart"/>
+      <w:r>
+        <w:t>pdf</w:t>
+      </w:r>
+      <w:proofErr w:type="spellEnd"/>
+      <w:r>
+        <w:t xml:space="preserve"> called, ‘</w:t>
       </w:r>
       <w:r>
         <w:t>corr_chart_pearson</w:t>
@@ -8014,15 +8157,24 @@
         <w:t xml:space="preserve"> is generated</w:t>
       </w:r>
       <w:r>
-        <w:t>, which creates a matrix where the diagonal cells contain plots of the distribution corresponding to each column in MLH_output.csv, the cells (i</w:t>
+        <w:t>, which creates a matrix where the diagonal cells contain plots of the distribution corresponding to each column in MLH_output.csv, the cells (</w:t>
+      </w:r>
+      <w:proofErr w:type="spellStart"/>
+      <w:r>
+        <w:t>i</w:t>
       </w:r>
       <w:proofErr w:type="gramStart"/>
       <w:r>
         <w:t>,j</w:t>
       </w:r>
+      <w:proofErr w:type="spellEnd"/>
       <w:proofErr w:type="gramEnd"/>
       <w:r>
-        <w:t>) in the lower triangle of the matrix depict scatterplots using the i</w:t>
+        <w:t xml:space="preserve">) in the lower triangle of the matrix depict scatterplots using the </w:t>
+      </w:r>
+      <w:proofErr w:type="spellStart"/>
+      <w:r>
+        <w:t>i</w:t>
       </w:r>
       <w:r>
         <w:rPr>
@@ -8030,8 +8182,13 @@
         </w:rPr>
         <w:t>th</w:t>
       </w:r>
-      <w:r>
-        <w:t xml:space="preserve"> and j</w:t>
+      <w:proofErr w:type="spellEnd"/>
+      <w:r>
+        <w:t xml:space="preserve"> and </w:t>
+      </w:r>
+      <w:proofErr w:type="spellStart"/>
+      <w:r>
+        <w:t>j</w:t>
       </w:r>
       <w:r>
         <w:rPr>
@@ -8039,6 +8196,7 @@
         </w:rPr>
         <w:t>th</w:t>
       </w:r>
+      <w:proofErr w:type="spellEnd"/>
       <w:r>
         <w:t xml:space="preserve"> diagonals as x and y values,</w:t>
       </w:r>
@@ -8046,29 +8204,53 @@
         <w:t xml:space="preserve"> respectively,</w:t>
       </w:r>
       <w:r>
-        <w:t xml:space="preserve"> and the cells (i,j) in the upper triangle of the matrix depi</w:t>
+        <w:t xml:space="preserve"> and the cells (</w:t>
+      </w:r>
+      <w:proofErr w:type="spellStart"/>
+      <w:r>
+        <w:t>i,j</w:t>
+      </w:r>
+      <w:proofErr w:type="spellEnd"/>
+      <w:r>
+        <w:t>) in the upper triangle of the matrix depi</w:t>
       </w:r>
       <w:r>
         <w:t>ct P</w:t>
       </w:r>
       <w:r>
-        <w:t>earson correlation coefficients between the i</w:t>
+        <w:t xml:space="preserve">earson correlation coefficients between the </w:t>
+      </w:r>
+      <w:proofErr w:type="spellStart"/>
+      <w:r>
+        <w:t>i</w:t>
       </w:r>
       <w:r>
         <w:rPr>
           <w:vertAlign w:val="superscript"/>
         </w:rPr>
-        <w:t xml:space="preserve">th </w:t>
-      </w:r>
-      <w:r>
-        <w:t>and j</w:t>
-      </w:r>
+        <w:t>th</w:t>
+      </w:r>
+      <w:proofErr w:type="spellEnd"/>
       <w:r>
         <w:rPr>
           <w:vertAlign w:val="superscript"/>
         </w:rPr>
+        <w:t xml:space="preserve"> </w:t>
+      </w:r>
+      <w:r>
+        <w:t xml:space="preserve">and </w:t>
+      </w:r>
+      <w:proofErr w:type="spellStart"/>
+      <w:r>
+        <w:t>j</w:t>
+      </w:r>
+      <w:r>
+        <w:rPr>
+          <w:vertAlign w:val="superscript"/>
+        </w:rPr>
         <w:t>th</w:t>
       </w:r>
+      <w:proofErr w:type="spellEnd"/>
       <w:r>
         <w:t xml:space="preserve"> traits with (uncorrected) significance depicted as red dots and stars</w:t>
       </w:r>
@@ -8097,8 +8279,13 @@
         <w:t>.</w:t>
       </w:r>
       <w:r>
-        <w:t xml:space="preserve"> Another pdf</w:t>
-      </w:r>
+        <w:t xml:space="preserve"> Another </w:t>
+      </w:r>
+      <w:proofErr w:type="spellStart"/>
+      <w:r>
+        <w:t>pdf</w:t>
+      </w:r>
+      <w:proofErr w:type="spellEnd"/>
       <w:r>
         <w:t xml:space="preserve"> file called, ‘corr_chart_spearman.pdf’</w:t>
       </w:r>
@@ -8117,7 +8304,7 @@
       <w:r>
         <w:t>earson correlation coefficients in the upper triangle of the matrix.</w:t>
       </w:r>
-      <w:bookmarkEnd w:id="35"/>
+      <w:bookmarkEnd w:id="39"/>
     </w:p>
     <w:p>
       <w:pPr>
@@ -8228,7 +8415,15 @@
         <w:t>csv files that</w:t>
       </w:r>
       <w:r>
-        <w:t xml:space="preserve"> largely match the format of the pdf files</w:t>
+        <w:t xml:space="preserve"> largely match the format of the </w:t>
+      </w:r>
+      <w:proofErr w:type="spellStart"/>
+      <w:r>
+        <w:t>pdf</w:t>
+      </w:r>
+      <w:proofErr w:type="spellEnd"/>
+      <w:r>
+        <w:t xml:space="preserve"> files</w:t>
       </w:r>
       <w:r>
         <w:t xml:space="preserve"> described in Step </w:t>
@@ -8279,23 +8474,39 @@
         <w:t>-</w:t>
       </w:r>
       <w:r>
-        <w:t>values corresponding to the correlation test between the i</w:t>
+        <w:t xml:space="preserve">values corresponding to the correlation test between the </w:t>
+      </w:r>
+      <w:proofErr w:type="spellStart"/>
+      <w:r>
+        <w:t>i</w:t>
       </w:r>
       <w:r>
         <w:rPr>
           <w:vertAlign w:val="superscript"/>
         </w:rPr>
-        <w:t xml:space="preserve">th </w:t>
-      </w:r>
-      <w:r>
-        <w:t>and j</w:t>
-      </w:r>
+        <w:t>th</w:t>
+      </w:r>
+      <w:proofErr w:type="spellEnd"/>
       <w:r>
         <w:rPr>
           <w:vertAlign w:val="superscript"/>
         </w:rPr>
+        <w:t xml:space="preserve"> </w:t>
+      </w:r>
+      <w:r>
+        <w:t xml:space="preserve">and </w:t>
+      </w:r>
+      <w:proofErr w:type="spellStart"/>
+      <w:r>
+        <w:t>j</w:t>
+      </w:r>
+      <w:r>
+        <w:rPr>
+          <w:vertAlign w:val="superscript"/>
+        </w:rPr>
         <w:t>th</w:t>
       </w:r>
+      <w:proofErr w:type="spellEnd"/>
       <w:r>
         <w:t xml:space="preserve"> traits. </w:t>
       </w:r>
@@ -8344,12 +8555,17 @@
       <w:r>
         <w:t xml:space="preserve"> (‘</w:t>
       </w:r>
+      <w:proofErr w:type="spellStart"/>
       <w:r>
         <w:t>correlation_chart_</w:t>
       </w:r>
       <w:proofErr w:type="gramStart"/>
       <w:r>
-        <w:t xml:space="preserve">pearson </w:t>
+        <w:t>pearson</w:t>
+      </w:r>
+      <w:proofErr w:type="spellEnd"/>
+      <w:r>
+        <w:t xml:space="preserve"> </w:t>
       </w:r>
       <w:r>
         <w:t>.csv’</w:t>
@@ -8384,13 +8600,13 @@
       <w:pPr>
         <w:pStyle w:val="Heading2"/>
       </w:pPr>
-      <w:bookmarkStart w:id="36" w:name="_Ref221957707"/>
-      <w:bookmarkStart w:id="37" w:name="_Toc221963781"/>
+      <w:bookmarkStart w:id="40" w:name="_Ref221957707"/>
+      <w:bookmarkStart w:id="41" w:name="_Toc230245955"/>
       <w:r>
         <w:t>Testing for Single-Locus Associations (SLAs) with an F-ratio Test</w:t>
       </w:r>
-      <w:bookmarkEnd w:id="36"/>
-      <w:bookmarkEnd w:id="37"/>
+      <w:bookmarkEnd w:id="40"/>
+      <w:bookmarkEnd w:id="41"/>
     </w:p>
     <w:p>
       <w:pPr>
@@ -8402,7 +8618,7 @@
         </w:numPr>
         <w:spacing w:line="360" w:lineRule="auto"/>
       </w:pPr>
-      <w:bookmarkStart w:id="38" w:name="_Ref221641233"/>
+      <w:bookmarkStart w:id="42" w:name="_Ref221641233"/>
       <w:r>
         <w:t xml:space="preserve">At this point, </w:t>
       </w:r>
@@ -8511,7 +8727,7 @@
       <w:r>
         <w:t>.</w:t>
       </w:r>
-      <w:bookmarkEnd w:id="38"/>
+      <w:bookmarkEnd w:id="42"/>
     </w:p>
     <w:p>
       <w:pPr>
@@ -8537,7 +8753,7 @@
         </w:numPr>
         <w:spacing w:line="360" w:lineRule="auto"/>
       </w:pPr>
-      <w:bookmarkStart w:id="39" w:name="_Ref221641202"/>
+      <w:bookmarkStart w:id="43" w:name="_Ref221641202"/>
       <w:r>
         <w:t xml:space="preserve">At this point, </w:t>
       </w:r>
@@ -8588,11 +8804,16 @@
       <w:r>
         <w:t xml:space="preserve"> is the default “</w:t>
       </w:r>
+      <w:proofErr w:type="spellStart"/>
       <w:r>
         <w:t>g</w:t>
       </w:r>
       <w:r>
-        <w:t>aussian”</w:t>
+        <w:t>aussian</w:t>
+      </w:r>
+      <w:proofErr w:type="spellEnd"/>
+      <w:r>
+        <w:t>”</w:t>
       </w:r>
       <w:r>
         <w:t xml:space="preserve"> distribution</w:t>
@@ -8601,7 +8822,15 @@
         <w:t xml:space="preserve"> (with a default “identity” link function)</w:t>
       </w:r>
       <w:r>
-        <w:t>, and you would type, “guassian”</w:t>
+        <w:t>, and you would type, “</w:t>
+      </w:r>
+      <w:proofErr w:type="spellStart"/>
+      <w:r>
+        <w:t>guassian</w:t>
+      </w:r>
+      <w:proofErr w:type="spellEnd"/>
+      <w:r>
+        <w:t>”</w:t>
       </w:r>
       <w:r>
         <w:t xml:space="preserve">. If the response variable is binary, the </w:t>
@@ -8619,7 +8848,15 @@
         <w:t xml:space="preserve"> default</w:t>
       </w:r>
       <w:r>
-        <w:t xml:space="preserve"> “logit” link function)</w:t>
+        <w:t xml:space="preserve"> “</w:t>
+      </w:r>
+      <w:proofErr w:type="spellStart"/>
+      <w:r>
+        <w:t>logit</w:t>
+      </w:r>
+      <w:proofErr w:type="spellEnd"/>
+      <w:r>
+        <w:t>” link function)</w:t>
       </w:r>
       <w:r>
         <w:t>, and you would type, “binomial”</w:t>
@@ -8654,7 +8891,15 @@
         <w:t xml:space="preserve"> as well</w:t>
       </w:r>
       <w:r>
-        <w:t xml:space="preserve"> (e.g., “poisson”)</w:t>
+        <w:t xml:space="preserve"> (e.g., “</w:t>
+      </w:r>
+      <w:proofErr w:type="spellStart"/>
+      <w:r>
+        <w:t>poisson</w:t>
+      </w:r>
+      <w:proofErr w:type="spellEnd"/>
+      <w:r>
+        <w:t>”)</w:t>
       </w:r>
       <w:r>
         <w:t>.</w:t>
@@ -8674,7 +8919,7 @@
       <w:r>
         <w:t>.</w:t>
       </w:r>
-      <w:bookmarkEnd w:id="39"/>
+      <w:bookmarkEnd w:id="43"/>
     </w:p>
     <w:p>
       <w:pPr>
@@ -8903,11 +9148,16 @@
       <w:r>
         <w:t xml:space="preserve"> a text file called, ‘</w:t>
       </w:r>
+      <w:proofErr w:type="spellStart"/>
       <w:r>
         <w:t>Multiple_r</w:t>
       </w:r>
       <w:r>
-        <w:t>egression_vs_single_regression_[</w:t>
+        <w:t>egression_vs_single_regression</w:t>
+      </w:r>
+      <w:proofErr w:type="spellEnd"/>
+      <w:r>
+        <w:t>_[</w:t>
       </w:r>
       <w:r>
         <w:t>trait</w:t>
@@ -9030,8 +9280,13 @@
       <w:r>
         <w:t>a tiff file called, ‘</w:t>
       </w:r>
-      <w:r>
-        <w:t>Multiple_regression_[</w:t>
+      <w:proofErr w:type="spellStart"/>
+      <w:r>
+        <w:t>Multiple_regression</w:t>
+      </w:r>
+      <w:proofErr w:type="spellEnd"/>
+      <w:r>
+        <w:t>_[</w:t>
       </w:r>
       <w:r>
         <w:t>trait</w:t>
@@ -9049,9 +9304,6 @@
       <w:proofErr w:type="gramEnd"/>
       <w:r>
         <w:t xml:space="preserve"> that contains plots that can help the user decide whether the assumptions of linear regression are satisfied</w:t>
-      </w:r>
-      <w:r>
-        <w:t xml:space="preserve"> </w:t>
       </w:r>
       <w:r>
         <w:t xml:space="preserve"> for the model parameterized by each locus treated as a separate predictor</w:t>
@@ -9079,8 +9331,6 @@
       <w:r>
         <w:t xml:space="preserve"> again generated for each trait</w:t>
       </w:r>
-      <w:bookmarkStart w:id="40" w:name="_GoBack"/>
-      <w:bookmarkEnd w:id="40"/>
       <w:r>
         <w:t xml:space="preserve"> that the user entered in Step </w:t>
       </w:r>
@@ -9111,8 +9361,13 @@
       <w:r>
         <w:t xml:space="preserve"> a tiff file called, ‘</w:t>
       </w:r>
-      <w:r>
-        <w:t>Single_regression_[</w:t>
+      <w:proofErr w:type="spellStart"/>
+      <w:r>
+        <w:t>Single_regression</w:t>
+      </w:r>
+      <w:proofErr w:type="spellEnd"/>
+      <w:r>
+        <w:t>_[</w:t>
       </w:r>
       <w:r>
         <w:t>trait</w:t>
@@ -9157,18 +9412,18 @@
       <w:pPr>
         <w:pStyle w:val="Heading2"/>
       </w:pPr>
-      <w:bookmarkStart w:id="41" w:name="_Toc221963782"/>
+      <w:bookmarkStart w:id="44" w:name="_Toc230245956"/>
       <w:r>
         <w:t>Running Regression Analyses</w:t>
       </w:r>
-      <w:bookmarkEnd w:id="41"/>
+      <w:bookmarkEnd w:id="44"/>
     </w:p>
     <w:p>
       <w:pPr>
         <w:widowControl w:val="0"/>
         <w:spacing w:line="360" w:lineRule="auto"/>
       </w:pPr>
-      <w:bookmarkStart w:id="42" w:name="_Ref221702277"/>
+      <w:bookmarkStart w:id="45" w:name="_Ref221702277"/>
       <w:r>
         <w:t xml:space="preserve">In this portion of the pipeline, you can regress any trait </w:t>
       </w:r>
@@ -9242,7 +9497,13 @@
         <w:t>components:</w:t>
       </w:r>
       <w:r>
-        <w:t xml:space="preserve"> full model regression</w:t>
+        <w:t xml:space="preserve"> full </w:t>
+      </w:r>
+      <w:r>
+        <w:t>data set</w:t>
+      </w:r>
+      <w:r>
+        <w:t xml:space="preserve"> regression</w:t>
       </w:r>
       <w:r>
         <w:t>s</w:t>
@@ -9262,7 +9523,7 @@
       <w:r>
         <w:t>data subset regressions.</w:t>
       </w:r>
-      <w:bookmarkEnd w:id="42"/>
+      <w:bookmarkEnd w:id="45"/>
       <w:r>
         <w:t xml:space="preserve"> The pipeline asks whether you want to run regression analyses, and </w:t>
       </w:r>
@@ -9280,15 +9541,18 @@
       <w:pPr>
         <w:pStyle w:val="Heading3"/>
       </w:pPr>
-      <w:bookmarkStart w:id="43" w:name="_Ref221958275"/>
-      <w:bookmarkStart w:id="44" w:name="_Ref221958937"/>
-      <w:bookmarkStart w:id="45" w:name="_Toc221963783"/>
-      <w:r>
-        <w:t>Full Model Regressions</w:t>
-      </w:r>
-      <w:bookmarkEnd w:id="43"/>
-      <w:bookmarkEnd w:id="44"/>
-      <w:bookmarkEnd w:id="45"/>
+      <w:bookmarkStart w:id="46" w:name="_Ref221958275"/>
+      <w:bookmarkStart w:id="47" w:name="_Ref221958937"/>
+      <w:bookmarkStart w:id="48" w:name="_Toc230245957"/>
+      <w:r>
+        <w:t>Full Data Set</w:t>
+      </w:r>
+      <w:r>
+        <w:t xml:space="preserve"> Regressions</w:t>
+      </w:r>
+      <w:bookmarkEnd w:id="46"/>
+      <w:bookmarkEnd w:id="47"/>
+      <w:bookmarkEnd w:id="48"/>
     </w:p>
     <w:p>
       <w:pPr>
@@ -9300,10 +9564,10 @@
         </w:numPr>
         <w:spacing w:line="360" w:lineRule="auto"/>
       </w:pPr>
-      <w:bookmarkStart w:id="46" w:name="_Ref221958151"/>
-      <w:bookmarkStart w:id="47" w:name="_Ref221702267"/>
-      <w:r>
-        <w:t>In the full model</w:t>
+      <w:bookmarkStart w:id="49" w:name="_Ref221958151"/>
+      <w:bookmarkStart w:id="50" w:name="_Ref221702267"/>
+      <w:r>
+        <w:t>In this first component</w:t>
       </w:r>
       <w:r>
         <w:t xml:space="preserve">, </w:t>
@@ -9389,7 +9653,7 @@
       <w:r>
         <w:t>).</w:t>
       </w:r>
-      <w:bookmarkEnd w:id="46"/>
+      <w:bookmarkEnd w:id="49"/>
       <w:r>
         <w:t xml:space="preserve"> </w:t>
       </w:r>
@@ -9497,7 +9761,7 @@
         </w:numPr>
         <w:spacing w:line="360" w:lineRule="auto"/>
       </w:pPr>
-      <w:bookmarkStart w:id="48" w:name="_Ref221958193"/>
+      <w:bookmarkStart w:id="51" w:name="_Ref221958193"/>
       <w:r>
         <w:t>At this point, the module generates two files</w:t>
       </w:r>
@@ -9579,7 +9843,21 @@
         <w:t>sponse variable names here].txt’</w:t>
       </w:r>
       <w:r>
-        <w:t xml:space="preserve"> which applies the Akaike Information Criteria to the full model, and lists which predictor variables are retained in the final model, exactly as if the step() function had been called in </w:t>
+        <w:t xml:space="preserve"> which applies the </w:t>
+      </w:r>
+      <w:proofErr w:type="spellStart"/>
+      <w:r>
+        <w:t>Akaike</w:t>
+      </w:r>
+      <w:proofErr w:type="spellEnd"/>
+      <w:r>
+        <w:t xml:space="preserve"> Inform</w:t>
+      </w:r>
+      <w:r>
+        <w:t>ation Criteria to the full data set</w:t>
+      </w:r>
+      <w:r>
+        <w:t xml:space="preserve">, and lists which predictor variables are retained in the final model, exactly as if the step() function had been called in </w:t>
       </w:r>
       <w:r>
         <w:rPr>
@@ -9590,7 +9868,7 @@
       <w:r>
         <w:t>.</w:t>
       </w:r>
-      <w:bookmarkEnd w:id="48"/>
+      <w:bookmarkEnd w:id="51"/>
       <w:r>
         <w:t xml:space="preserve"> </w:t>
       </w:r>
@@ -9701,31 +9979,31 @@
       <w:r>
         <w:t>.</w:t>
       </w:r>
-      <w:bookmarkEnd w:id="47"/>
+      <w:bookmarkEnd w:id="50"/>
     </w:p>
     <w:p>
       <w:pPr>
         <w:pStyle w:val="Heading3"/>
       </w:pPr>
-      <w:bookmarkStart w:id="49" w:name="_Ref221958237"/>
-      <w:bookmarkStart w:id="50" w:name="_Ref221958261"/>
-      <w:bookmarkStart w:id="51" w:name="_Toc221963784"/>
+      <w:bookmarkStart w:id="52" w:name="_Ref221958237"/>
+      <w:bookmarkStart w:id="53" w:name="_Ref221958261"/>
+      <w:bookmarkStart w:id="54" w:name="_Toc230245958"/>
       <w:r>
         <w:rPr>
           <w:rFonts w:ascii="Cambria" w:hAnsi="Cambria" w:cs="Cambria"/>
         </w:rPr>
         <w:t>Data Subset Regressions</w:t>
       </w:r>
-      <w:bookmarkEnd w:id="49"/>
-      <w:bookmarkEnd w:id="50"/>
-      <w:bookmarkEnd w:id="51"/>
+      <w:bookmarkEnd w:id="52"/>
+      <w:bookmarkEnd w:id="53"/>
+      <w:bookmarkEnd w:id="54"/>
     </w:p>
     <w:p>
       <w:pPr>
         <w:widowControl w:val="0"/>
         <w:spacing w:line="360" w:lineRule="auto"/>
       </w:pPr>
-      <w:bookmarkStart w:id="52" w:name="_Ref221702145"/>
+      <w:bookmarkStart w:id="55" w:name="_Ref221702145"/>
       <w:r>
         <w:t xml:space="preserve">The </w:t>
       </w:r>
@@ -9763,7 +10041,13 @@
         <w:fldChar w:fldCharType="separate"/>
       </w:r>
       <w:r>
-        <w:t>Full Model Regressions</w:t>
+        <w:t xml:space="preserve">Full </w:t>
+      </w:r>
+      <w:r>
+        <w:t>Data Set</w:t>
+      </w:r>
+      <w:r>
+        <w:t xml:space="preserve"> Regressions</w:t>
       </w:r>
       <w:r>
         <w:fldChar w:fldCharType="end"/>
@@ -9890,7 +10174,10 @@
         <w:fldChar w:fldCharType="separate"/>
       </w:r>
       <w:r>
-        <w:t>Full Model Regressions</w:t>
+        <w:t>Full Data Set</w:t>
+      </w:r>
+      <w:r>
+        <w:t xml:space="preserve"> Regressions</w:t>
       </w:r>
       <w:r>
         <w:fldChar w:fldCharType="end"/>
@@ -9902,7 +10189,15 @@
         <w:t>, but the results will be saved in a new nes</w:t>
       </w:r>
       <w:r>
-        <w:t>ted subdirectory, ‘Data_subsets’</w:t>
+        <w:t>ted subdirectory, ‘</w:t>
+      </w:r>
+      <w:proofErr w:type="spellStart"/>
+      <w:r>
+        <w:t>Data_subsets</w:t>
+      </w:r>
+      <w:proofErr w:type="spellEnd"/>
+      <w:r>
+        <w:t>’</w:t>
       </w:r>
       <w:r>
         <w:t>,</w:t>
@@ -9917,7 +10212,15 @@
         <w:t>wi</w:t>
       </w:r>
       <w:r>
-        <w:t>th another subdirectory inside ‘Data_subsets’</w:t>
+        <w:t>th another subdirectory inside ‘</w:t>
+      </w:r>
+      <w:proofErr w:type="spellStart"/>
+      <w:r>
+        <w:t>Data_subsets</w:t>
+      </w:r>
+      <w:proofErr w:type="spellEnd"/>
+      <w:r>
+        <w:t>’</w:t>
       </w:r>
       <w:r>
         <w:t xml:space="preserve"> named after the trait-</w:t>
@@ -10032,7 +10335,13 @@
         <w:fldChar w:fldCharType="separate"/>
       </w:r>
       <w:r>
-        <w:t>Full Model Regressions</w:t>
+        <w:t xml:space="preserve">Full </w:t>
+      </w:r>
+      <w:r>
+        <w:t>Data Set</w:t>
+      </w:r>
+      <w:r>
+        <w:t xml:space="preserve"> Regressions</w:t>
       </w:r>
       <w:r>
         <w:fldChar w:fldCharType="end"/>
@@ -10061,7 +10370,7 @@
       <w:r>
         <w:t>.</w:t>
       </w:r>
-      <w:bookmarkEnd w:id="52"/>
+      <w:bookmarkEnd w:id="55"/>
     </w:p>
     <w:p>
       <w:pPr>
@@ -10087,18 +10396,18 @@
       <w:pPr>
         <w:pStyle w:val="Heading3"/>
       </w:pPr>
-      <w:bookmarkStart w:id="53" w:name="_Ref221961999"/>
-      <w:bookmarkStart w:id="54" w:name="_Ref221962774"/>
-      <w:bookmarkStart w:id="55" w:name="_Toc221963785"/>
+      <w:bookmarkStart w:id="56" w:name="_Ref221961999"/>
+      <w:bookmarkStart w:id="57" w:name="_Ref221962774"/>
+      <w:bookmarkStart w:id="58" w:name="_Toc230245959"/>
       <w:r>
         <w:rPr>
           <w:rFonts w:ascii="Cambria" w:hAnsi="Cambria" w:cs="Cambria"/>
         </w:rPr>
         <w:t>User-Generated Data Subset Regressions</w:t>
       </w:r>
-      <w:bookmarkEnd w:id="53"/>
-      <w:bookmarkEnd w:id="54"/>
-      <w:bookmarkEnd w:id="55"/>
+      <w:bookmarkEnd w:id="56"/>
+      <w:bookmarkEnd w:id="57"/>
+      <w:bookmarkEnd w:id="58"/>
     </w:p>
     <w:p>
       <w:pPr>
@@ -10346,7 +10655,13 @@
         <w:fldChar w:fldCharType="separate"/>
       </w:r>
       <w:r>
-        <w:t>Full Model Regressions</w:t>
+        <w:t xml:space="preserve">Full </w:t>
+      </w:r>
+      <w:r>
+        <w:t>Data Set</w:t>
+      </w:r>
+      <w:r>
+        <w:t xml:space="preserve"> Regressions</w:t>
       </w:r>
       <w:r>
         <w:fldChar w:fldCharType="end"/>
@@ -10382,14 +10697,14 @@
       <w:pPr>
         <w:pStyle w:val="Heading2"/>
       </w:pPr>
-      <w:bookmarkStart w:id="56" w:name="_Toc221963786"/>
+      <w:bookmarkStart w:id="59" w:name="_Toc230245960"/>
       <w:r>
         <w:t xml:space="preserve">Converting </w:t>
       </w:r>
       <w:r>
         <w:t>Regression Results into Spreadsheets</w:t>
       </w:r>
-      <w:bookmarkEnd w:id="56"/>
+      <w:bookmarkEnd w:id="59"/>
     </w:p>
     <w:p>
       <w:pPr>
@@ -10425,7 +10740,13 @@
         <w:fldChar w:fldCharType="separate"/>
       </w:r>
       <w:r>
-        <w:t>Full Model Regressions</w:t>
+        <w:t>Full</w:t>
+      </w:r>
+      <w:r>
+        <w:t xml:space="preserve"> Data Set</w:t>
+      </w:r>
+      <w:r>
+        <w:t xml:space="preserve"> Regressions</w:t>
       </w:r>
       <w:r>
         <w:fldChar w:fldCharType="end"/>
@@ -10491,9 +10812,11 @@
       <w:r>
         <w:t>In each case, the pipeline generates a new directory called ‘</w:t>
       </w:r>
+      <w:proofErr w:type="spellStart"/>
       <w:r>
         <w:t>processed_model_output</w:t>
       </w:r>
+      <w:proofErr w:type="spellEnd"/>
       <w:r>
         <w:t>’, which is nested in</w:t>
       </w:r>
@@ -10552,13 +10875,37 @@
         <w:t xml:space="preserve"> will</w:t>
       </w:r>
       <w:r>
-        <w:t xml:space="preserve"> list these in a csv-formatted file called, ‘[error_distribution_designation here][response_variable_here]</w:t>
+        <w:t xml:space="preserve"> list these in a csv-formatted file called, ‘[</w:t>
+      </w:r>
+      <w:proofErr w:type="spellStart"/>
+      <w:r>
+        <w:t>error_distribution_designation</w:t>
+      </w:r>
+      <w:proofErr w:type="spellEnd"/>
+      <w:r>
+        <w:t xml:space="preserve"> here][</w:t>
+      </w:r>
+      <w:proofErr w:type="spellStart"/>
+      <w:r>
+        <w:t>response_variable_here</w:t>
+      </w:r>
+      <w:proofErr w:type="spellEnd"/>
+      <w:r>
+        <w:t>]</w:t>
       </w:r>
       <w:r>
         <w:t>on</w:t>
       </w:r>
       <w:r>
-        <w:t>[predictor_variable(s)_here]</w:t>
+        <w:t>[</w:t>
+      </w:r>
+      <w:proofErr w:type="spellStart"/>
+      <w:r>
+        <w:t>predictor_variable</w:t>
+      </w:r>
+      <w:proofErr w:type="spellEnd"/>
+      <w:r>
+        <w:t>(s)_here]</w:t>
       </w:r>
       <w:r>
         <w:t xml:space="preserve"> _fullModel_processed</w:t>
@@ -10569,9 +10916,11 @@
       <w:r>
         <w:t xml:space="preserve"> (e.g., ‘</w:t>
       </w:r>
+      <w:proofErr w:type="spellStart"/>
       <w:r>
         <w:t>gaussianQnWeight_initialonMLH_fullModel_processed</w:t>
       </w:r>
+      <w:proofErr w:type="spellEnd"/>
       <w:r>
         <w:t>’)</w:t>
       </w:r>
@@ -10585,7 +10934,7 @@
         </w:numPr>
         <w:spacing w:line="360" w:lineRule="auto"/>
       </w:pPr>
-      <w:bookmarkStart w:id="57" w:name="_Ref221962965"/>
+      <w:bookmarkStart w:id="60" w:name="_Ref221962965"/>
       <w:r>
         <w:t xml:space="preserve">In the case of </w:t>
       </w:r>
@@ -10739,7 +11088,7 @@
       <w:r>
         <w:t>, respectively.</w:t>
       </w:r>
-      <w:bookmarkEnd w:id="57"/>
+      <w:bookmarkEnd w:id="60"/>
     </w:p>
     <w:p>
       <w:pPr>
@@ -10831,11 +11180,11 @@
         <w:widowControl w:val="0"/>
         <w:divId w:val="1159493949"/>
       </w:pPr>
-      <w:bookmarkStart w:id="58" w:name="_Toc221963787"/>
+      <w:bookmarkStart w:id="61" w:name="_Toc230245961"/>
       <w:r>
         <w:t>References</w:t>
       </w:r>
-      <w:bookmarkEnd w:id="58"/>
+      <w:bookmarkEnd w:id="61"/>
     </w:p>
     <w:p>
       <w:pPr>
@@ -11292,7 +11641,7 @@
 
 <file path=word/comments.xml><?xml version="1.0" encoding="utf-8"?>
 <w:comments xmlns:wpc="http://schemas.microsoft.com/office/word/2010/wordprocessingCanvas" xmlns:mo="http://schemas.microsoft.com/office/mac/office/2008/main" xmlns:mc="http://schemas.openxmlformats.org/markup-compatibility/2006" xmlns:mv="urn:schemas-microsoft-com:mac:vml" xmlns:o="urn:schemas-microsoft-com:office:office" xmlns:r="http://schemas.openxmlformats.org/officeDocument/2006/relationships" xmlns:m="http://schemas.openxmlformats.org/officeDocument/2006/math" xmlns:v="urn:schemas-microsoft-com:vml" xmlns:wp14="http://schemas.microsoft.com/office/word/2010/wordprocessingDrawing" xmlns:wp="http://schemas.openxmlformats.org/drawingml/2006/wordprocessingDrawing" xmlns:w10="urn:schemas-microsoft-com:office:word" xmlns:w="http://schemas.openxmlformats.org/wordprocessingml/2006/main" xmlns:w14="http://schemas.microsoft.com/office/word/2010/wordml" xmlns:wpg="http://schemas.microsoft.com/office/word/2010/wordprocessingGroup" xmlns:wpi="http://schemas.microsoft.com/office/word/2010/wordprocessingInk" xmlns:wne="http://schemas.microsoft.com/office/word/2006/wordml" xmlns:wps="http://schemas.microsoft.com/office/word/2010/wordprocessingShape" mc:Ignorable="w14 wp14">
-  <w:comment w:id="2" w:author="Mark Fisher" w:date="2013-02-05T16:29:00Z" w:initials="MF">
+  <w:comment w:id="3" w:author="Mark Fisher" w:date="2013-02-05T16:29:00Z" w:initials="MF">
     <w:p>
       <w:pPr>
         <w:pStyle w:val="CommentText"/>
@@ -11308,7 +11657,7 @@
       </w:r>
     </w:p>
   </w:comment>
-  <w:comment w:id="3" w:author="Mark Fisher" w:date="2013-02-05T16:29:00Z" w:initials="MF">
+  <w:comment w:id="4" w:author="Mark Fisher" w:date="2013-02-05T16:29:00Z" w:initials="MF">
     <w:p>
       <w:pPr>
         <w:widowControl w:val="0"/>
@@ -11334,7 +11683,7 @@
       </w:r>
     </w:p>
   </w:comment>
-  <w:comment w:id="31" w:author="Mark Fisher" w:date="2013-02-07T23:29:00Z" w:initials="MF">
+  <w:comment w:id="34" w:author="Mark Fisher" w:date="2013-02-07T23:29:00Z" w:initials="MF">
     <w:p>
       <w:pPr>
         <w:pStyle w:val="CommentText"/>
@@ -11451,7 +11800,7 @@
         <w:rStyle w:val="PageNumber"/>
         <w:noProof/>
       </w:rPr>
-      <w:t>16</w:t>
+      <w:t>3</w:t>
     </w:r>
     <w:r>
       <w:rPr>
@@ -15670,7 +16019,7 @@
 </file>
 
 <file path=customXml/itemProps1.xml><?xml version="1.0" encoding="utf-8"?>
-<ds:datastoreItem xmlns:ds="http://schemas.openxmlformats.org/officeDocument/2006/customXml" ds:itemID="{D821EF8A-AAEA-1A49-8EFB-F1B1245F6AE1}">
+<ds:datastoreItem xmlns:ds="http://schemas.openxmlformats.org/officeDocument/2006/customXml" ds:itemID="{858CDC5F-EBC2-6345-821A-98629E70AF31}">
   <ds:schemaRefs>
     <ds:schemaRef ds:uri="http://schemas.openxmlformats.org/officeDocument/2006/bibliography"/>
   </ds:schemaRefs>

</xml_diff>

<commit_message>
Added details about a third file that gets generated during the full_data_set regressions component
Added details about a third file that gets generated during the
full_data_set regressions component
</commit_message>
<xml_diff>
--- a/Users' Manual.docx
+++ b/Users' Manual.docx
@@ -9681,8 +9681,6 @@
       <w:r>
         <w:t xml:space="preserve"> pipeline will throw an error if</w:t>
       </w:r>
-      <w:bookmarkStart w:id="50" w:name="_GoBack"/>
-      <w:bookmarkEnd w:id="50"/>
       <w:r>
         <w:t xml:space="preserve"> you type a name that does not exist in the data set).</w:t>
       </w:r>
@@ -9764,9 +9762,15 @@
         </w:numPr>
         <w:spacing w:line="360" w:lineRule="auto"/>
       </w:pPr>
-      <w:bookmarkStart w:id="51" w:name="_Ref221958193"/>
-      <w:r>
-        <w:t>At this point, the module generates two files</w:t>
+      <w:bookmarkStart w:id="50" w:name="_Ref221958193"/>
+      <w:r>
+        <w:t>At this</w:t>
+      </w:r>
+      <w:r>
+        <w:t xml:space="preserve"> point, the module generates three</w:t>
+      </w:r>
+      <w:r>
+        <w:t xml:space="preserve"> files</w:t>
       </w:r>
       <w:r>
         <w:t xml:space="preserve"> in the </w:t>
@@ -9781,16 +9785,14 @@
         <w:t>: 1) ‘</w:t>
       </w:r>
       <w:r>
-        <w:t xml:space="preserve">[response variable name </w:t>
-      </w:r>
-      <w:proofErr w:type="gramStart"/>
-      <w:r>
-        <w:t>here]</w:t>
+        <w:t>[family of error distribution ]</w:t>
+      </w:r>
+      <w:r>
+        <w:t>[response variable]</w:t>
       </w:r>
       <w:r>
         <w:t>on</w:t>
       </w:r>
-      <w:proofErr w:type="gramEnd"/>
       <w:r>
         <w:t>[</w:t>
       </w:r>
@@ -9798,13 +9800,58 @@
         <w:t>predictor</w:t>
       </w:r>
       <w:r>
-        <w:t xml:space="preserve"> variable names here]</w:t>
-      </w:r>
-      <w:r>
-        <w:t>_fullModel</w:t>
-      </w:r>
-      <w:r>
-        <w:t>.txt’</w:t>
+        <w:t xml:space="preserve"> variabl</w:t>
+      </w:r>
+      <w:r>
+        <w:t>e(s)</w:t>
+      </w:r>
+      <w:r>
+        <w:t>]</w:t>
+      </w:r>
+      <w:r>
+        <w:t>_full_data_set_assumptions_check.tiff</w:t>
+      </w:r>
+      <w:r>
+        <w:t>’</w:t>
+      </w:r>
+      <w:r>
+        <w:t>,</w:t>
+      </w:r>
+      <w:r>
+        <w:t xml:space="preserve"> </w:t>
+      </w:r>
+      <w:r>
+        <w:t xml:space="preserve"> </w:t>
+      </w:r>
+      <w:r>
+        <w:t xml:space="preserve">which </w:t>
+      </w:r>
+      <w:r>
+        <w:t>contains plots that can help the user decide whether the assumptions of linear regression are satisfied</w:t>
+      </w:r>
+      <w:r>
+        <w:t xml:space="preserve"> for the model, </w:t>
+      </w:r>
+      <w:r>
+        <w:t>2)</w:t>
+      </w:r>
+      <w:r>
+        <w:t xml:space="preserve"> </w:t>
+      </w:r>
+      <w:r>
+        <w:t>‘[family of error distribution ][response variable]</w:t>
+      </w:r>
+      <w:r>
+        <w:t>on</w:t>
+      </w:r>
+      <w:r>
+        <w:t>[predictor variable(s)]</w:t>
+      </w:r>
+      <w:r>
+        <w:t>_full_data_set.txt</w:t>
+      </w:r>
+      <w:r>
+        <w:t>’</w:t>
       </w:r>
       <w:r>
         <w:t xml:space="preserve"> which  lists regression statistics exactly as if the </w:t>
@@ -9828,22 +9875,36 @@
         <w:t>R</w:t>
       </w:r>
       <w:r>
+        <w:t>,</w:t>
+      </w:r>
+      <w:r>
         <w:t xml:space="preserve"> and </w:t>
       </w:r>
       <w:r>
-        <w:t>2) ‘</w:t>
-      </w:r>
-      <w:r>
-        <w:t>[response variable name here]</w:t>
+        <w:t>3</w:t>
+      </w:r>
+      <w:r>
+        <w:t>) ‘</w:t>
+      </w:r>
+      <w:r>
+        <w:t>[response variable]</w:t>
       </w:r>
       <w:r>
         <w:t>on</w:t>
       </w:r>
       <w:r>
-        <w:t>[re</w:t>
-      </w:r>
-      <w:r>
-        <w:t>sponse variable names here].txt’</w:t>
+        <w:t>[predictor</w:t>
+      </w:r>
+      <w:r>
+        <w:t xml:space="preserve"> variable</w:t>
+      </w:r>
+      <w:r>
+        <w:t>(s)</w:t>
+      </w:r>
+      <w:bookmarkStart w:id="51" w:name="_GoBack"/>
+      <w:bookmarkEnd w:id="51"/>
+      <w:r>
+        <w:t>].txt’</w:t>
       </w:r>
       <w:r>
         <w:t xml:space="preserve"> which applies the </w:t>
@@ -9871,7 +9932,7 @@
       <w:r>
         <w:t>.</w:t>
       </w:r>
-      <w:bookmarkEnd w:id="51"/>
+      <w:bookmarkEnd w:id="50"/>
       <w:r>
         <w:t xml:space="preserve"> </w:t>
       </w:r>
@@ -10911,7 +10972,13 @@
         <w:t>(s)_here]</w:t>
       </w:r>
       <w:r>
-        <w:t xml:space="preserve"> _fullModel_processed</w:t>
+        <w:t xml:space="preserve"> _</w:t>
+      </w:r>
+      <w:r>
+        <w:t>full_data_set</w:t>
+      </w:r>
+      <w:r>
+        <w:t>_processed</w:t>
       </w:r>
       <w:r>
         <w:t>.csv’</w:t>
@@ -10921,7 +10988,13 @@
       </w:r>
       <w:proofErr w:type="spellStart"/>
       <w:r>
-        <w:t>gaussianQnWeight_initialonMLH_fullModel_processed</w:t>
+        <w:t>gaussianQnWeight_initialonMLH_</w:t>
+      </w:r>
+      <w:r>
+        <w:t>full_data_set</w:t>
+      </w:r>
+      <w:r>
+        <w:t>_processed</w:t>
       </w:r>
       <w:proofErr w:type="spellEnd"/>
       <w:r>
@@ -11803,7 +11876,7 @@
         <w:rStyle w:val="PageNumber"/>
         <w:noProof/>
       </w:rPr>
-      <w:t>21</w:t>
+      <w:t>18</w:t>
     </w:r>
     <w:r>
       <w:rPr>
@@ -16022,7 +16095,7 @@
 </file>
 
 <file path=customXml/itemProps1.xml><?xml version="1.0" encoding="utf-8"?>
-<ds:datastoreItem xmlns:ds="http://schemas.openxmlformats.org/officeDocument/2006/customXml" ds:itemID="{0DE9CF54-1C95-144B-B14D-9194E06B2B19}">
+<ds:datastoreItem xmlns:ds="http://schemas.openxmlformats.org/officeDocument/2006/customXml" ds:itemID="{928FF29A-30ED-0448-BFAE-2B71ADF2006A}">
   <ds:schemaRefs>
     <ds:schemaRef ds:uri="http://schemas.openxmlformats.org/officeDocument/2006/bibliography"/>
   </ds:schemaRefs>

</xml_diff>

<commit_message>
Minor edits to users' manual
Minor edits to users' manual (grammar)
</commit_message>
<xml_diff>
--- a/Users' Manual.docx
+++ b/Users' Manual.docx
@@ -2935,21 +2935,7 @@
         <w:rPr>
           <w:rFonts w:ascii="Cambria" w:hAnsi="Cambria" w:cs="Helvetica"/>
         </w:rPr>
-        <w:t>software and the documentation come without any warranty</w:t>
-      </w:r>
-      <w:proofErr w:type="gramStart"/>
-      <w:r>
-        <w:rPr>
-          <w:rFonts w:ascii="Cambria" w:hAnsi="Cambria" w:cs="Helvetica"/>
-        </w:rPr>
-        <w:t>;</w:t>
-      </w:r>
-      <w:proofErr w:type="gramEnd"/>
-      <w:r>
-        <w:rPr>
-          <w:rFonts w:ascii="Cambria" w:hAnsi="Cambria" w:cs="Helvetica"/>
-        </w:rPr>
-        <w:t xml:space="preserve"> without even the implied warranty of merchantability</w:t>
+        <w:t>software and the documentation come without any warranty; without even the implied warranty of merchantability</w:t>
       </w:r>
       <w:r>
         <w:rPr>
@@ -3022,14 +3008,12 @@
       <w:r>
         <w:t xml:space="preserve">and </w:t>
       </w:r>
-      <w:proofErr w:type="spellStart"/>
       <w:r>
         <w:rPr>
           <w:i/>
         </w:rPr>
         <w:t>PypeR</w:t>
       </w:r>
-      <w:proofErr w:type="spellEnd"/>
       <w:r>
         <w:t xml:space="preserve"> </w:t>
       </w:r>
@@ -3054,14 +3038,12 @@
       <w:r>
         <w:t xml:space="preserve"> takes input in the form of allele reports from the microsatellite genotype-calling software, </w:t>
       </w:r>
-      <w:proofErr w:type="spellStart"/>
       <w:r>
         <w:rPr>
           <w:i/>
         </w:rPr>
         <w:t>GeneMarker</w:t>
       </w:r>
-      <w:proofErr w:type="spellEnd"/>
       <w:r>
         <w:t xml:space="preserve">, and reconfigures the data into </w:t>
       </w:r>
@@ -3734,7 +3716,6 @@
       <w:r>
         <w:t>‘</w:t>
       </w:r>
-      <w:proofErr w:type="spellStart"/>
       <w:r>
         <w:t>pgi</w:t>
       </w:r>
@@ -3744,7 +3725,6 @@
       <w:r>
         <w:t>s</w:t>
       </w:r>
-      <w:proofErr w:type="spellEnd"/>
       <w:r>
         <w:t>’</w:t>
       </w:r>
@@ -3781,11 +3761,9 @@
       <w:r>
         <w:t>‘</w:t>
       </w:r>
-      <w:proofErr w:type="spellStart"/>
       <w:r>
         <w:t>PerformanceAnalytics</w:t>
       </w:r>
-      <w:proofErr w:type="spellEnd"/>
       <w:r>
         <w:t>’</w:t>
       </w:r>
@@ -3831,15 +3809,7 @@
         <w:t>Python</w:t>
       </w:r>
       <w:r>
-        <w:t xml:space="preserve"> v 2.7.3—not v 3.2.3</w:t>
-      </w:r>
-      <w:proofErr w:type="gramStart"/>
-      <w:r>
-        <w:t>!—</w:t>
-      </w:r>
-      <w:proofErr w:type="gramEnd"/>
-      <w:r>
-        <w:t xml:space="preserve"> (</w:t>
+        <w:t xml:space="preserve"> v 2.7.3—not v 3.2.3!— (</w:t>
       </w:r>
       <w:hyperlink r:id="rId16" w:history="1">
         <w:r>
@@ -3866,15 +3836,7 @@
         <w:t xml:space="preserve">). </w:t>
       </w:r>
       <w:r>
-        <w:t xml:space="preserve">A version of </w:t>
-      </w:r>
-      <w:proofErr w:type="spellStart"/>
-      <w:r>
-        <w:t>pyton</w:t>
-      </w:r>
-      <w:proofErr w:type="spellEnd"/>
-      <w:r>
-        <w:t xml:space="preserve"> 2.x usually comes pre-installed on Mac OS X operating systems</w:t>
+        <w:t>A version of pyton 2.x usually comes pre-installed on Mac OS X operating systems</w:t>
       </w:r>
       <w:r>
         <w:t xml:space="preserve">. </w:t>
@@ -3897,31 +3859,7 @@
         <w:t>Python</w:t>
       </w:r>
       <w:r>
-        <w:t xml:space="preserve"> packages </w:t>
-      </w:r>
-      <w:proofErr w:type="spellStart"/>
-      <w:r>
-        <w:t>os</w:t>
-      </w:r>
-      <w:proofErr w:type="spellEnd"/>
-      <w:r>
-        <w:t xml:space="preserve">, </w:t>
-      </w:r>
-      <w:proofErr w:type="gramStart"/>
-      <w:r>
-        <w:t>re,</w:t>
-      </w:r>
-      <w:proofErr w:type="gramEnd"/>
-      <w:r>
-        <w:t xml:space="preserve"> csv, pickle, copy, math, collections, and </w:t>
-      </w:r>
-      <w:proofErr w:type="spellStart"/>
-      <w:r>
-        <w:t>itertools</w:t>
-      </w:r>
-      <w:proofErr w:type="spellEnd"/>
-      <w:r>
-        <w:t xml:space="preserve"> should already be pre-installed in </w:t>
+        <w:t xml:space="preserve"> packages os, re, csv, pickle, copy, math, collections, and itertools should already be pre-installed in </w:t>
       </w:r>
       <w:r>
         <w:rPr>
@@ -3932,14 +3870,12 @@
       <w:r>
         <w:t xml:space="preserve">. </w:t>
       </w:r>
-      <w:proofErr w:type="spellStart"/>
       <w:r>
         <w:rPr>
           <w:i/>
         </w:rPr>
         <w:t>PypeR</w:t>
       </w:r>
-      <w:proofErr w:type="spellEnd"/>
       <w:r>
         <w:t xml:space="preserve"> v. 1.1.1 will install automatically when </w:t>
       </w:r>
@@ -4085,15 +4021,7 @@
         </w:rPr>
       </w:pPr>
       <w:r>
-        <w:t xml:space="preserve">Download the HeFPipe package from </w:t>
-      </w:r>
-      <w:proofErr w:type="spellStart"/>
-      <w:r>
-        <w:t>GitHub</w:t>
-      </w:r>
-      <w:proofErr w:type="spellEnd"/>
-      <w:r>
-        <w:t xml:space="preserve"> (</w:t>
+        <w:t>Download the HeFPipe package from GitHub (</w:t>
       </w:r>
       <w:hyperlink r:id="rId18" w:history="1">
         <w:r>
@@ -4246,7 +4174,6 @@
         <w:spacing w:line="360" w:lineRule="auto"/>
         <w:ind w:left="100"/>
       </w:pPr>
-      <w:proofErr w:type="gramStart"/>
       <w:r>
         <w:t>A</w:t>
       </w:r>
@@ -4289,7 +4216,6 @@
       <w:r>
         <w:t>).</w:t>
       </w:r>
-      <w:proofErr w:type="gramEnd"/>
       <w:r>
         <w:t xml:space="preserve"> Note that you should not include quotation marks for the paths designated in this file.</w:t>
       </w:r>
@@ -4326,15 +4252,7 @@
         <w:t>(</w:t>
       </w:r>
       <w:r>
-        <w:t>called ‘</w:t>
-      </w:r>
-      <w:proofErr w:type="spellStart"/>
-      <w:r>
-        <w:t>allele_reports</w:t>
-      </w:r>
-      <w:proofErr w:type="spellEnd"/>
-      <w:r>
-        <w:t>’</w:t>
+        <w:t>called ‘allele_reports’</w:t>
       </w:r>
       <w:r>
         <w:t xml:space="preserve"> in</w:t>
@@ -4348,14 +4266,12 @@
       <w:r>
         <w:t xml:space="preserve">containing all of the allele reports from </w:t>
       </w:r>
-      <w:proofErr w:type="spellStart"/>
       <w:r>
         <w:rPr>
           <w:i/>
         </w:rPr>
         <w:t>GeneMarker</w:t>
       </w:r>
-      <w:proofErr w:type="spellEnd"/>
       <w:r>
         <w:t xml:space="preserve"> in </w:t>
       </w:r>
@@ -4448,7 +4364,6 @@
         <w:spacing w:line="360" w:lineRule="auto"/>
         <w:ind w:left="100"/>
       </w:pPr>
-      <w:proofErr w:type="gramStart"/>
       <w:r>
         <w:t>A</w:t>
       </w:r>
@@ -4461,7 +4376,6 @@
       <w:r>
         <w:t xml:space="preserve"> containing a list of every microsatellite locus that will be used in the current run of the pipeline.</w:t>
       </w:r>
-      <w:proofErr w:type="gramEnd"/>
       <w:r>
         <w:t xml:space="preserve"> Loci are listed in the first column of the spreadsheet, one locus to each row.</w:t>
       </w:r>
@@ -4617,7 +4531,6 @@
         <w:spacing w:line="360" w:lineRule="auto"/>
         <w:ind w:left="100"/>
       </w:pPr>
-      <w:proofErr w:type="gramStart"/>
       <w:r>
         <w:t>A</w:t>
       </w:r>
@@ -4634,11 +4547,7 @@
         <w:t>, one sample per row in the first column (no header)</w:t>
       </w:r>
       <w:r>
-        <w:t>.</w:t>
-      </w:r>
-      <w:proofErr w:type="gramEnd"/>
-      <w:r>
-        <w:t xml:space="preserve"> In our experience, these </w:t>
+        <w:t xml:space="preserve">. In our experience, these </w:t>
       </w:r>
       <w:r>
         <w:t>excluded samples</w:t>
@@ -4668,15 +4577,7 @@
         <w:t>to be accomplished relatively easily.</w:t>
       </w:r>
       <w:r>
-        <w:t xml:space="preserve"> Note: triploid scores for loci in </w:t>
-      </w:r>
-      <w:proofErr w:type="spellStart"/>
-      <w:r>
-        <w:t>keeplist</w:t>
-      </w:r>
-      <w:proofErr w:type="spellEnd"/>
-      <w:r>
-        <w:t xml:space="preserve"> will be flagged as problematic, and users will be asked to delete the extra column in the relevant allele report before moving on. The user may choose either to remove only the third column or to remove the third column and delete the genotype of the offending individual at the entire locus. As long as that individual/sample is listed in </w:t>
+        <w:t xml:space="preserve"> Note: triploid scores for loci in keeplist will be flagged as problematic, and users will be asked to delete the extra column in the relevant allele report before moving on. The user may choose either to remove only the third column or to remove the third column and delete the genotype of the offending individual at the entire locus. As long as that individual/sample is listed in </w:t>
       </w:r>
       <w:r>
         <w:t>the samples to exclude file</w:t>
@@ -5110,18 +5011,10 @@
         <w:t>Samples should be named according to the follo</w:t>
       </w:r>
       <w:r>
-        <w:t>wing convention: #+</w:t>
-      </w:r>
-      <w:proofErr w:type="spellStart"/>
-      <w:r>
-        <w:t>OtherI</w:t>
-      </w:r>
-      <w:r>
-        <w:t>nformation</w:t>
-      </w:r>
-      <w:proofErr w:type="spellEnd"/>
-      <w:r>
-        <w:t>. In other words, designate each sample with a number. If the sample names must contain other information for some other purpose</w:t>
+        <w:t>wing convention: #+OtherI</w:t>
+      </w:r>
+      <w:r>
+        <w:t>nformation. In other words, designate each sample with a number. If the sample names must contain other information for some other purpose</w:t>
       </w:r>
       <w:r>
         <w:t xml:space="preserve"> in your analysis</w:t>
@@ -5198,15 +5091,7 @@
         <w:spacing w:line="360" w:lineRule="auto"/>
       </w:pPr>
       <w:r>
-        <w:t>Similarly, don’t name any of your traits or loci ‘done’ or ‘</w:t>
-      </w:r>
-      <w:proofErr w:type="gramStart"/>
-      <w:r>
-        <w:t>Done</w:t>
-      </w:r>
-      <w:proofErr w:type="gramEnd"/>
-      <w:r>
-        <w:t>’. This will interfere with the regression</w:t>
+        <w:t>Similarly, don’t name any of your traits or loci ‘done’ or ‘Done’. This will interfere with the regression</w:t>
       </w:r>
       <w:r>
         <w:t xml:space="preserve"> and single-locus association</w:t>
@@ -5409,14 +5294,12 @@
       <w:r>
         <w:t>called, “</w:t>
       </w:r>
-      <w:proofErr w:type="spellStart"/>
       <w:r>
         <w:t>Example_</w:t>
       </w:r>
       <w:r>
         <w:t>data</w:t>
       </w:r>
-      <w:proofErr w:type="spellEnd"/>
       <w:r>
         <w:t xml:space="preserve">” </w:t>
       </w:r>
@@ -5495,11 +5378,9 @@
       <w:r>
         <w:t>’) and two directories (‘</w:t>
       </w:r>
-      <w:proofErr w:type="spellStart"/>
       <w:r>
         <w:t>allele_reports</w:t>
       </w:r>
-      <w:proofErr w:type="spellEnd"/>
       <w:r>
         <w:t>’</w:t>
       </w:r>
@@ -5512,16 +5393,11 @@
       <w:r>
         <w:t>. The ‘</w:t>
       </w:r>
-      <w:proofErr w:type="spellStart"/>
       <w:r>
         <w:t>allele</w:t>
       </w:r>
       <w:r>
-        <w:t>_reports</w:t>
-      </w:r>
-      <w:proofErr w:type="spellEnd"/>
-      <w:r>
-        <w:t>’</w:t>
+        <w:t>_reports’</w:t>
       </w:r>
       <w:r>
         <w:t xml:space="preserve"> directory will contain several files </w:t>
@@ -5532,14 +5408,12 @@
       <w:r>
         <w:t xml:space="preserve"> </w:t>
       </w:r>
-      <w:proofErr w:type="spellStart"/>
       <w:r>
         <w:rPr>
           <w:i/>
         </w:rPr>
         <w:t>GeneMarker</w:t>
       </w:r>
-      <w:proofErr w:type="spellEnd"/>
       <w:r>
         <w:t xml:space="preserve"> (converted to csv format)</w:t>
       </w:r>
@@ -6124,18 +5998,10 @@
         <w:t>. The script waits for the user to indicate that these missing samples are acceptable</w:t>
       </w:r>
       <w:r>
-        <w:t xml:space="preserve"> or to abort the pipeline (</w:t>
-      </w:r>
-      <w:proofErr w:type="spellStart"/>
-      <w:r>
-        <w:t>cmd</w:t>
-      </w:r>
-      <w:r>
-        <w:t>+C</w:t>
-      </w:r>
-      <w:proofErr w:type="spellEnd"/>
-      <w:r>
-        <w:t xml:space="preserve"> in Terminal) and adjust the allele reports</w:t>
+        <w:t xml:space="preserve"> or to abort the pipeline (cmd</w:t>
+      </w:r>
+      <w:r>
+        <w:t>+C in Terminal) and adjust the allele reports</w:t>
       </w:r>
       <w:r>
         <w:t xml:space="preserve"> before re-running the pipeline. When ready, type “y” and press enter.</w:t>
@@ -6220,11 +6086,7 @@
         <w:t xml:space="preserve"> Note that</w:t>
       </w:r>
       <w:r>
-        <w:t xml:space="preserve"> </w:t>
-      </w:r>
-      <w:proofErr w:type="gramStart"/>
-      <w:r>
-        <w:t xml:space="preserve">this file is </w:t>
+        <w:t xml:space="preserve"> this file is </w:t>
       </w:r>
       <w:r>
         <w:rPr>
@@ -6233,11 +6095,7 @@
         <w:t>not</w:t>
       </w:r>
       <w:r>
-        <w:t xml:space="preserve"> sorted by ID</w:t>
-      </w:r>
-      <w:proofErr w:type="gramEnd"/>
-      <w:r>
-        <w:t>.</w:t>
+        <w:t xml:space="preserve"> sorted by ID.</w:t>
       </w:r>
     </w:p>
     <w:p>
@@ -6609,15 +6467,7 @@
         <w:t>IS</w:t>
       </w:r>
       <w:r>
-        <w:t xml:space="preserve"> </w:t>
-      </w:r>
-      <w:proofErr w:type="spellStart"/>
-      <w:r>
-        <w:t>indeces</w:t>
-      </w:r>
-      <w:proofErr w:type="spellEnd"/>
-      <w:r>
-        <w:t xml:space="preserve"> for each allele at each locus in the data set.</w:t>
+        <w:t xml:space="preserve"> indeces for each allele at each locus in the data set.</w:t>
       </w:r>
       <w:r>
         <w:t xml:space="preserve"> It then generates a separate csv file called “</w:t>
@@ -6783,15 +6633,7 @@
         <w:t>RMES</w:t>
       </w:r>
       <w:r>
-        <w:t xml:space="preserve"> (robust multilocus estimate of </w:t>
-      </w:r>
-      <w:proofErr w:type="spellStart"/>
-      <w:r>
-        <w:t>selfing</w:t>
-      </w:r>
-      <w:proofErr w:type="spellEnd"/>
-      <w:r>
-        <w:t>)</w:t>
+        <w:t xml:space="preserve"> (robust multilocus estimate of selfing)</w:t>
       </w:r>
       <w:r>
         <w:t xml:space="preserve"> software</w:t>
@@ -6880,7 +6722,6 @@
       <w:r>
         <w:t xml:space="preserve"> generates a directory called, “</w:t>
       </w:r>
-      <w:proofErr w:type="spellStart"/>
       <w:r>
         <w:rPr>
           <w:i/>
@@ -6888,11 +6729,7 @@
         <w:t>GEPHAST</w:t>
       </w:r>
       <w:r>
-        <w:t>_ready</w:t>
-      </w:r>
-      <w:proofErr w:type="spellEnd"/>
-      <w:r>
-        <w:t>” that contains csv</w:t>
+        <w:t>_ready” that contains csv</w:t>
       </w:r>
       <w:r>
         <w:t>-formatted</w:t>
@@ -6978,11 +6815,7 @@
         <w:t>n completed, save</w:t>
       </w:r>
       <w:r>
-        <w:t xml:space="preserve"> the csv </w:t>
-      </w:r>
-      <w:proofErr w:type="gramStart"/>
-      <w:r>
-        <w:t xml:space="preserve">files </w:t>
+        <w:t xml:space="preserve"> the csv files </w:t>
       </w:r>
       <w:r>
         <w:t xml:space="preserve">containing the </w:t>
@@ -6996,7 +6829,6 @@
       <w:r>
         <w:t xml:space="preserve"> results</w:t>
       </w:r>
-      <w:proofErr w:type="gramEnd"/>
       <w:r>
         <w:t xml:space="preserve"> </w:t>
       </w:r>
@@ -7021,7 +6853,6 @@
       <w:r>
         <w:t>“</w:t>
       </w:r>
-      <w:proofErr w:type="spellStart"/>
       <w:r>
         <w:rPr>
           <w:i/>
@@ -7029,11 +6860,7 @@
         <w:t>GEPHAST</w:t>
       </w:r>
       <w:r>
-        <w:t>_tested</w:t>
-      </w:r>
-      <w:proofErr w:type="spellEnd"/>
-      <w:r>
-        <w:t xml:space="preserve">” </w:t>
+        <w:t xml:space="preserve">_tested” </w:t>
       </w:r>
       <w:r>
         <w:t>in the example data</w:t>
@@ -7192,7 +7019,6 @@
       <w:r>
         <w:t>(for example, “/Users/mf/Desktop/pipeline/</w:t>
       </w:r>
-      <w:proofErr w:type="spellStart"/>
       <w:r>
         <w:rPr>
           <w:i/>
@@ -7202,7 +7028,6 @@
       <w:r>
         <w:t>_tested</w:t>
       </w:r>
-      <w:proofErr w:type="spellEnd"/>
       <w:r>
         <w:t>/”)</w:t>
       </w:r>
@@ -7388,11 +7213,9 @@
       <w:r>
         <w:t xml:space="preserve">the </w:t>
       </w:r>
-      <w:proofErr w:type="spellStart"/>
       <w:r>
         <w:t>p.adjust</w:t>
       </w:r>
-      <w:proofErr w:type="spellEnd"/>
       <w:r>
         <w:t xml:space="preserve"> function</w:t>
       </w:r>
@@ -7534,22 +7357,12 @@
       <w:r>
         <w:t>called, ‘</w:t>
       </w:r>
-      <w:proofErr w:type="spellStart"/>
-      <w:r>
-        <w:t>heterozygotes_and_</w:t>
-      </w:r>
-      <w:proofErr w:type="gramStart"/>
-      <w:r>
-        <w:t>homozygotes</w:t>
-      </w:r>
-      <w:proofErr w:type="spellEnd"/>
-      <w:r>
-        <w:t xml:space="preserve"> </w:t>
+      <w:r>
+        <w:t xml:space="preserve">heterozygotes_and_homozygotes </w:t>
       </w:r>
       <w:r>
         <w:t>.csv’</w:t>
       </w:r>
-      <w:proofErr w:type="gramEnd"/>
       <w:r>
         <w:t xml:space="preserve"> </w:t>
       </w:r>
@@ -7766,7 +7579,6 @@
       <w:r>
         <w:t xml:space="preserve"> each locus, 2) ‘</w:t>
       </w:r>
-      <w:proofErr w:type="spellStart"/>
       <w:r>
         <w:rPr>
           <w:i/>
@@ -7774,22 +7586,10 @@
         <w:t>Rhh</w:t>
       </w:r>
       <w:r>
-        <w:t>_test_</w:t>
-      </w:r>
-      <w:proofErr w:type="gramStart"/>
-      <w:r>
-        <w:t>output</w:t>
-      </w:r>
-      <w:proofErr w:type="spellEnd"/>
-      <w:r>
-        <w:t xml:space="preserve"> </w:t>
-      </w:r>
-      <w:r>
-        <w:t>.txt’</w:t>
-      </w:r>
-      <w:proofErr w:type="gramEnd"/>
-      <w:r>
-        <w:t xml:space="preserve"> and </w:t>
+        <w:t xml:space="preserve">_test_output </w:t>
+      </w:r>
+      <w:r>
+        <w:t xml:space="preserve">.txt’ and </w:t>
       </w:r>
       <w:r>
         <w:t xml:space="preserve">3) </w:t>
@@ -7924,11 +7724,7 @@
         <w:t>with</w:t>
       </w:r>
       <w:r>
-        <w:t xml:space="preserve"> the user-provided trait file. </w:t>
-      </w:r>
-      <w:proofErr w:type="gramStart"/>
-      <w:r>
-        <w:t xml:space="preserve">This </w:t>
+        <w:t xml:space="preserve"> the user-provided trait file. This </w:t>
       </w:r>
       <w:r>
         <w:t>‘</w:t>
@@ -7946,11 +7742,7 @@
         <w:t xml:space="preserve"> by the pipeline</w:t>
       </w:r>
       <w:r>
-        <w:t xml:space="preserve"> for regression analyses</w:t>
-      </w:r>
-      <w:proofErr w:type="gramEnd"/>
-      <w:r>
-        <w:t>.</w:t>
+        <w:t xml:space="preserve"> for regression analyses.</w:t>
       </w:r>
     </w:p>
     <w:p>
@@ -8132,15 +7924,7 @@
       </w:pPr>
       <w:bookmarkStart w:id="38" w:name="_Ref221952745"/>
       <w:r>
-        <w:t xml:space="preserve">Additionally, a </w:t>
-      </w:r>
-      <w:proofErr w:type="spellStart"/>
-      <w:r>
-        <w:t>pdf</w:t>
-      </w:r>
-      <w:proofErr w:type="spellEnd"/>
-      <w:r>
-        <w:t xml:space="preserve"> called, ‘</w:t>
+        <w:t>Additionally, a pdf called, ‘</w:t>
       </w:r>
       <w:r>
         <w:t>corr_chart_pearson</w:t>
@@ -8152,24 +7936,7 @@
         <w:t xml:space="preserve"> is generated</w:t>
       </w:r>
       <w:r>
-        <w:t>, which creates a matrix where the diagonal cells contain plots of the distribution corresponding to each column in MLH_output.csv, the cells (</w:t>
-      </w:r>
-      <w:proofErr w:type="spellStart"/>
-      <w:r>
-        <w:t>i</w:t>
-      </w:r>
-      <w:proofErr w:type="gramStart"/>
-      <w:r>
-        <w:t>,j</w:t>
-      </w:r>
-      <w:proofErr w:type="spellEnd"/>
-      <w:proofErr w:type="gramEnd"/>
-      <w:r>
-        <w:t xml:space="preserve">) in the lower triangle of the matrix depict scatterplots using the </w:t>
-      </w:r>
-      <w:proofErr w:type="spellStart"/>
-      <w:r>
-        <w:t>i</w:t>
+        <w:t>, which creates a matrix where the diagonal cells contain plots of the distribution corresponding to each column in MLH_output.csv, the cells (i,j) in the lower triangle of the matrix depict scatterplots using the i</w:t>
       </w:r>
       <w:r>
         <w:rPr>
@@ -8177,13 +7944,8 @@
         </w:rPr>
         <w:t>th</w:t>
       </w:r>
-      <w:proofErr w:type="spellEnd"/>
-      <w:r>
-        <w:t xml:space="preserve"> and </w:t>
-      </w:r>
-      <w:proofErr w:type="spellStart"/>
-      <w:r>
-        <w:t>j</w:t>
+      <w:r>
+        <w:t xml:space="preserve"> and j</w:t>
       </w:r>
       <w:r>
         <w:rPr>
@@ -8191,7 +7953,6 @@
         </w:rPr>
         <w:t>th</w:t>
       </w:r>
-      <w:proofErr w:type="spellEnd"/>
       <w:r>
         <w:t xml:space="preserve"> diagonals as x and y values,</w:t>
       </w:r>
@@ -8199,53 +7960,29 @@
         <w:t xml:space="preserve"> respectively,</w:t>
       </w:r>
       <w:r>
-        <w:t xml:space="preserve"> and the cells (</w:t>
-      </w:r>
-      <w:proofErr w:type="spellStart"/>
-      <w:r>
-        <w:t>i,j</w:t>
-      </w:r>
-      <w:proofErr w:type="spellEnd"/>
-      <w:r>
-        <w:t>) in the upper triangle of the matrix depi</w:t>
+        <w:t xml:space="preserve"> and the cells (i,j) in the upper triangle of the matrix depi</w:t>
       </w:r>
       <w:r>
         <w:t>ct P</w:t>
       </w:r>
       <w:r>
-        <w:t xml:space="preserve">earson correlation coefficients between the </w:t>
-      </w:r>
-      <w:proofErr w:type="spellStart"/>
-      <w:r>
-        <w:t>i</w:t>
+        <w:t>earson correlation coefficients between the i</w:t>
       </w:r>
       <w:r>
         <w:rPr>
           <w:vertAlign w:val="superscript"/>
         </w:rPr>
+        <w:t xml:space="preserve">th </w:t>
+      </w:r>
+      <w:r>
+        <w:t>and j</w:t>
+      </w:r>
+      <w:r>
+        <w:rPr>
+          <w:vertAlign w:val="superscript"/>
+        </w:rPr>
         <w:t>th</w:t>
       </w:r>
-      <w:proofErr w:type="spellEnd"/>
-      <w:r>
-        <w:rPr>
-          <w:vertAlign w:val="superscript"/>
-        </w:rPr>
-        <w:t xml:space="preserve"> </w:t>
-      </w:r>
-      <w:r>
-        <w:t xml:space="preserve">and </w:t>
-      </w:r>
-      <w:proofErr w:type="spellStart"/>
-      <w:r>
-        <w:t>j</w:t>
-      </w:r>
-      <w:r>
-        <w:rPr>
-          <w:vertAlign w:val="superscript"/>
-        </w:rPr>
-        <w:t>th</w:t>
-      </w:r>
-      <w:proofErr w:type="spellEnd"/>
       <w:r>
         <w:t xml:space="preserve"> traits with (uncorrected) significance depicted as red dots and stars</w:t>
       </w:r>
@@ -8274,13 +8011,8 @@
         <w:t>.</w:t>
       </w:r>
       <w:r>
-        <w:t xml:space="preserve"> Another </w:t>
-      </w:r>
-      <w:proofErr w:type="spellStart"/>
-      <w:r>
-        <w:t>pdf</w:t>
-      </w:r>
-      <w:proofErr w:type="spellEnd"/>
+        <w:t xml:space="preserve"> Another pdf</w:t>
+      </w:r>
       <w:r>
         <w:t xml:space="preserve"> file called, ‘corr_chart_spearman.pdf’</w:t>
       </w:r>
@@ -8410,15 +8142,7 @@
         <w:t>csv files that</w:t>
       </w:r>
       <w:r>
-        <w:t xml:space="preserve"> largely match the format of the </w:t>
-      </w:r>
-      <w:proofErr w:type="spellStart"/>
-      <w:r>
-        <w:t>pdf</w:t>
-      </w:r>
-      <w:proofErr w:type="spellEnd"/>
-      <w:r>
-        <w:t xml:space="preserve"> files</w:t>
+        <w:t xml:space="preserve"> largely match the format of the pdf files</w:t>
       </w:r>
       <w:r>
         <w:t xml:space="preserve"> described in Step </w:t>
@@ -8469,76 +8193,60 @@
         <w:t>-</w:t>
       </w:r>
       <w:r>
-        <w:t xml:space="preserve">values corresponding to the correlation test between the </w:t>
-      </w:r>
-      <w:proofErr w:type="spellStart"/>
-      <w:r>
-        <w:t>i</w:t>
+        <w:t>values corresponding to the correlation test between the i</w:t>
       </w:r>
       <w:r>
         <w:rPr>
           <w:vertAlign w:val="superscript"/>
         </w:rPr>
+        <w:t xml:space="preserve">th </w:t>
+      </w:r>
+      <w:r>
+        <w:t>and j</w:t>
+      </w:r>
+      <w:r>
+        <w:rPr>
+          <w:vertAlign w:val="superscript"/>
+        </w:rPr>
         <w:t>th</w:t>
       </w:r>
-      <w:proofErr w:type="spellEnd"/>
-      <w:r>
-        <w:rPr>
-          <w:vertAlign w:val="superscript"/>
-        </w:rPr>
+      <w:r>
+        <w:t xml:space="preserve"> traits. </w:t>
+      </w:r>
+      <w:r>
+        <w:t>The four files correspond to S</w:t>
+      </w:r>
+      <w:r>
+        <w:t xml:space="preserve">pearman and </w:t>
+      </w:r>
+      <w:r>
+        <w:t xml:space="preserve">Pearson </w:t>
+      </w:r>
+      <w:r>
+        <w:t xml:space="preserve">correlation coefficients, both with and without </w:t>
+      </w:r>
+      <w:r>
+        <w:t xml:space="preserve">adjusting the </w:t>
+      </w:r>
+      <w:r>
+        <w:rPr>
+          <w:i/>
+        </w:rPr>
+        <w:t>P</w:t>
+      </w:r>
+      <w:r>
+        <w:t>-</w:t>
+      </w:r>
+      <w:r>
+        <w:t>values</w:t>
+      </w:r>
+      <w:r>
+        <w:t xml:space="preserve"> for multiple comparisons using the Benjamini-Hochberg method</w:t>
+      </w:r>
+      <w:r>
         <w:t xml:space="preserve"> </w:t>
       </w:r>
       <w:r>
-        <w:t xml:space="preserve">and </w:t>
-      </w:r>
-      <w:proofErr w:type="spellStart"/>
-      <w:r>
-        <w:t>j</w:t>
-      </w:r>
-      <w:r>
-        <w:rPr>
-          <w:vertAlign w:val="superscript"/>
-        </w:rPr>
-        <w:t>th</w:t>
-      </w:r>
-      <w:proofErr w:type="spellEnd"/>
-      <w:r>
-        <w:t xml:space="preserve"> traits. </w:t>
-      </w:r>
-      <w:r>
-        <w:t>The four files correspond to S</w:t>
-      </w:r>
-      <w:r>
-        <w:t xml:space="preserve">pearman and </w:t>
-      </w:r>
-      <w:r>
-        <w:t xml:space="preserve">Pearson </w:t>
-      </w:r>
-      <w:r>
-        <w:t xml:space="preserve">correlation coefficients, both with and without </w:t>
-      </w:r>
-      <w:r>
-        <w:t xml:space="preserve">adjusting the </w:t>
-      </w:r>
-      <w:r>
-        <w:rPr>
-          <w:i/>
-        </w:rPr>
-        <w:t>P</w:t>
-      </w:r>
-      <w:r>
-        <w:t>-</w:t>
-      </w:r>
-      <w:r>
-        <w:t>values</w:t>
-      </w:r>
-      <w:r>
-        <w:t xml:space="preserve"> for multiple comparisons using the Benjamini-Hochberg method</w:t>
-      </w:r>
-      <w:r>
-        <w:t xml:space="preserve"> </w:t>
-      </w:r>
-      <w:r>
         <w:rPr>
           <w:rFonts w:ascii="Cambria" w:hAnsi="Cambria" w:cs="Cambria"/>
         </w:rPr>
@@ -8550,24 +8258,11 @@
       <w:r>
         <w:t xml:space="preserve"> (‘</w:t>
       </w:r>
-      <w:proofErr w:type="spellStart"/>
-      <w:r>
-        <w:t>correlation_chart_</w:t>
-      </w:r>
-      <w:proofErr w:type="gramStart"/>
-      <w:r>
-        <w:t>pearson</w:t>
-      </w:r>
-      <w:proofErr w:type="spellEnd"/>
-      <w:r>
-        <w:t xml:space="preserve"> </w:t>
-      </w:r>
-      <w:r>
-        <w:t>.csv’</w:t>
-      </w:r>
-      <w:proofErr w:type="gramEnd"/>
-      <w:r>
-        <w:t>, ‘</w:t>
+      <w:r>
+        <w:t xml:space="preserve">correlation_chart_pearson </w:t>
+      </w:r>
+      <w:r>
+        <w:t>.csv’, ‘</w:t>
       </w:r>
       <w:r>
         <w:t>correlation_chart_pearson_adjusted</w:t>
@@ -8783,15 +8478,7 @@
         <w:t>ors. If the response variable is</w:t>
       </w:r>
       <w:r>
-        <w:t xml:space="preserve"> </w:t>
-      </w:r>
-      <w:proofErr w:type="gramStart"/>
-      <w:r>
-        <w:t>normally-distributed</w:t>
-      </w:r>
-      <w:proofErr w:type="gramEnd"/>
-      <w:r>
-        <w:t xml:space="preserve"> with cons</w:t>
+        <w:t xml:space="preserve"> normally-distributed with cons</w:t>
       </w:r>
       <w:r>
         <w:t>tant variance, the error distribution</w:t>
@@ -8799,16 +8486,11 @@
       <w:r>
         <w:t xml:space="preserve"> is the default “</w:t>
       </w:r>
-      <w:proofErr w:type="spellStart"/>
       <w:r>
         <w:t>g</w:t>
       </w:r>
       <w:r>
-        <w:t>aussian</w:t>
-      </w:r>
-      <w:proofErr w:type="spellEnd"/>
-      <w:r>
-        <w:t>”</w:t>
+        <w:t>aussian”</w:t>
       </w:r>
       <w:r>
         <w:t xml:space="preserve"> distribution</w:t>
@@ -8817,15 +8499,7 @@
         <w:t xml:space="preserve"> (with a default “identity” link function)</w:t>
       </w:r>
       <w:r>
-        <w:t>, and you would type, “</w:t>
-      </w:r>
-      <w:proofErr w:type="spellStart"/>
-      <w:r>
-        <w:t>guassian</w:t>
-      </w:r>
-      <w:proofErr w:type="spellEnd"/>
-      <w:r>
-        <w:t>”</w:t>
+        <w:t>, and you would type, “guassian”</w:t>
       </w:r>
       <w:r>
         <w:t xml:space="preserve">. If the response variable is binary, the </w:t>
@@ -8843,15 +8517,7 @@
         <w:t xml:space="preserve"> default</w:t>
       </w:r>
       <w:r>
-        <w:t xml:space="preserve"> “</w:t>
-      </w:r>
-      <w:proofErr w:type="spellStart"/>
-      <w:r>
-        <w:t>logit</w:t>
-      </w:r>
-      <w:proofErr w:type="spellEnd"/>
-      <w:r>
-        <w:t>” link function)</w:t>
+        <w:t xml:space="preserve"> “logit” link function)</w:t>
       </w:r>
       <w:r>
         <w:t>, and you would type, “binomial”</w:t>
@@ -8862,16 +8528,11 @@
       <w:r>
         <w:t xml:space="preserve">The </w:t>
       </w:r>
-      <w:proofErr w:type="gramStart"/>
       <w:r>
         <w:t>GLM</w:t>
       </w:r>
       <w:r>
-        <w:t>(</w:t>
-      </w:r>
-      <w:proofErr w:type="gramEnd"/>
-      <w:r>
-        <w:t xml:space="preserve">) function in R, which performs the regression analyses at this step in the pipeline, can accommodate other </w:t>
+        <w:t xml:space="preserve">() function in R, which performs the regression analyses at this step in the pipeline, can accommodate other </w:t>
       </w:r>
       <w:r>
         <w:t xml:space="preserve">families of </w:t>
@@ -8886,15 +8547,7 @@
         <w:t xml:space="preserve"> as well</w:t>
       </w:r>
       <w:r>
-        <w:t xml:space="preserve"> (e.g., “</w:t>
-      </w:r>
-      <w:proofErr w:type="spellStart"/>
-      <w:r>
-        <w:t>poisson</w:t>
-      </w:r>
-      <w:proofErr w:type="spellEnd"/>
-      <w:r>
-        <w:t>”)</w:t>
+        <w:t xml:space="preserve"> (e.g., “poisson”)</w:t>
       </w:r>
       <w:r>
         <w:t>.</w:t>
@@ -9143,26 +8796,17 @@
       <w:r>
         <w:t xml:space="preserve"> a text file called, ‘</w:t>
       </w:r>
-      <w:proofErr w:type="spellStart"/>
       <w:r>
         <w:t>Multiple_r</w:t>
       </w:r>
       <w:r>
-        <w:t>egression_vs_single_regression</w:t>
-      </w:r>
-      <w:proofErr w:type="spellEnd"/>
-      <w:r>
-        <w:t>_[</w:t>
+        <w:t>egression_vs_single_regression_[</w:t>
       </w:r>
       <w:r>
         <w:t>trait</w:t>
       </w:r>
       <w:r>
-        <w:t xml:space="preserve"> name here</w:t>
-      </w:r>
-      <w:proofErr w:type="gramStart"/>
-      <w:r>
-        <w:t>]</w:t>
+        <w:t xml:space="preserve"> name here]</w:t>
       </w:r>
       <w:r>
         <w:t xml:space="preserve"> </w:t>
@@ -9170,7 +8814,6 @@
       <w:r>
         <w:t>.txt’</w:t>
       </w:r>
-      <w:proofErr w:type="gramEnd"/>
       <w:r>
         <w:t xml:space="preserve"> that contains all of the information regarding significant predictors for each </w:t>
       </w:r>
@@ -9275,28 +8918,18 @@
       <w:r>
         <w:t>a tiff file called, ‘</w:t>
       </w:r>
-      <w:proofErr w:type="spellStart"/>
-      <w:r>
-        <w:t>Multiple_regression</w:t>
-      </w:r>
-      <w:proofErr w:type="spellEnd"/>
-      <w:r>
-        <w:t>_[</w:t>
+      <w:r>
+        <w:t>Multiple_regression_[</w:t>
       </w:r>
       <w:r>
         <w:t>trait</w:t>
       </w:r>
       <w:r>
-        <w:t xml:space="preserve"> name here]</w:t>
-      </w:r>
-      <w:proofErr w:type="gramStart"/>
-      <w:r>
-        <w:t>.tiff</w:t>
+        <w:t xml:space="preserve"> name here].tiff</w:t>
       </w:r>
       <w:r>
         <w:t>’</w:t>
       </w:r>
-      <w:proofErr w:type="gramEnd"/>
       <w:r>
         <w:t xml:space="preserve"> that contains plots that can help the user decide whether the assumptions of linear regression are satisfied</w:t>
       </w:r>
@@ -9356,25 +8989,15 @@
       <w:r>
         <w:t xml:space="preserve"> a tiff file called, ‘</w:t>
       </w:r>
-      <w:proofErr w:type="spellStart"/>
-      <w:r>
-        <w:t>Single_regression</w:t>
-      </w:r>
-      <w:proofErr w:type="spellEnd"/>
-      <w:r>
-        <w:t>_[</w:t>
+      <w:r>
+        <w:t>Single_regression_[</w:t>
       </w:r>
       <w:r>
         <w:t>trait</w:t>
       </w:r>
       <w:r>
-        <w:t xml:space="preserve"> name here]</w:t>
-      </w:r>
-      <w:proofErr w:type="gramStart"/>
-      <w:r>
-        <w:t>.tiff’</w:t>
-      </w:r>
-      <w:proofErr w:type="gramEnd"/>
+        <w:t xml:space="preserve"> name here].tiff’</w:t>
+      </w:r>
       <w:r>
         <w:t xml:space="preserve"> that contains plots that can help the user decide whether the assumptions of linear regression are satisfied</w:t>
       </w:r>
@@ -9740,14 +9363,12 @@
       <w:r>
         <w:t xml:space="preserve"> </w:t>
       </w:r>
-      <w:proofErr w:type="gramStart"/>
       <w:r>
         <w:t>T</w:t>
       </w:r>
       <w:r>
         <w:t>ype</w:t>
       </w:r>
-      <w:proofErr w:type="gramEnd"/>
       <w:r>
         <w:t xml:space="preserve"> “done” or “Done”.</w:t>
       </w:r>
@@ -9767,7 +9388,10 @@
         <w:t>At this</w:t>
       </w:r>
       <w:r>
-        <w:t xml:space="preserve"> point, the module generates three</w:t>
+        <w:t xml:space="preserve"> p</w:t>
+      </w:r>
+      <w:r>
+        <w:t>oint, the module generates four</w:t>
       </w:r>
       <w:r>
         <w:t xml:space="preserve"> files</w:t>
@@ -9785,137 +9409,135 @@
         <w:t>: 1) ‘</w:t>
       </w:r>
       <w:r>
-        <w:t>[family of error distribution ]</w:t>
-      </w:r>
-      <w:r>
-        <w:t>[response variable]</w:t>
-      </w:r>
-      <w:r>
-        <w:t>on</w:t>
-      </w:r>
-      <w:r>
-        <w:t>[</w:t>
-      </w:r>
-      <w:r>
-        <w:t>predictor</w:t>
-      </w:r>
-      <w:r>
-        <w:t xml:space="preserve"> variabl</w:t>
-      </w:r>
-      <w:r>
-        <w:t>e(s)</w:t>
-      </w:r>
-      <w:r>
-        <w:t>]</w:t>
-      </w:r>
-      <w:r>
-        <w:t>_full_data_set_assumptions_check.tiff</w:t>
-      </w:r>
-      <w:r>
-        <w:t>’</w:t>
-      </w:r>
-      <w:r>
-        <w:t>,</w:t>
-      </w:r>
-      <w:r>
-        <w:t xml:space="preserve"> </w:t>
-      </w:r>
-      <w:r>
-        <w:t xml:space="preserve"> </w:t>
-      </w:r>
-      <w:r>
-        <w:t xml:space="preserve">which </w:t>
-      </w:r>
-      <w:r>
-        <w:t>contains plots that can help the user decide whether the assumptions of linear regression are satisfied</w:t>
-      </w:r>
-      <w:r>
-        <w:t xml:space="preserve"> for the model, </w:t>
-      </w:r>
-      <w:r>
-        <w:t>2)</w:t>
-      </w:r>
-      <w:r>
-        <w:t xml:space="preserve"> </w:t>
-      </w:r>
-      <w:r>
-        <w:t>‘[family of error distribution ][response variable]</w:t>
-      </w:r>
-      <w:r>
-        <w:t>on</w:t>
-      </w:r>
-      <w:r>
-        <w:t>[predictor variable(s)]</w:t>
-      </w:r>
-      <w:r>
-        <w:t>_full_data_set.txt</w:t>
-      </w:r>
-      <w:r>
-        <w:t>’</w:t>
-      </w:r>
-      <w:r>
-        <w:t xml:space="preserve"> which  lists regression statistics exactly as if the </w:t>
-      </w:r>
-      <w:r>
-        <w:t>GLM</w:t>
-      </w:r>
-      <w:r>
-        <w:t>()</w:t>
-      </w:r>
-      <w:r>
-        <w:t xml:space="preserve"> (generalized linear model)</w:t>
-      </w:r>
-      <w:r>
-        <w:t xml:space="preserve"> function had been called in </w:t>
-      </w:r>
-      <w:r>
-        <w:rPr>
-          <w:i/>
-        </w:rPr>
-        <w:t>R</w:t>
-      </w:r>
-      <w:r>
-        <w:t>,</w:t>
-      </w:r>
-      <w:r>
-        <w:t xml:space="preserve"> and </w:t>
-      </w:r>
-      <w:r>
-        <w:t>3</w:t>
-      </w:r>
-      <w:r>
-        <w:t>) ‘</w:t>
-      </w:r>
-      <w:r>
-        <w:t>[response variable]</w:t>
-      </w:r>
-      <w:r>
-        <w:t>on</w:t>
-      </w:r>
-      <w:r>
-        <w:t>[predictor</w:t>
-      </w:r>
-      <w:r>
-        <w:t xml:space="preserve"> variable</w:t>
-      </w:r>
-      <w:r>
-        <w:t>(s)</w:t>
+        <w:t>[family of error distribution</w:t>
       </w:r>
       <w:bookmarkStart w:id="51" w:name="_GoBack"/>
       <w:bookmarkEnd w:id="51"/>
       <w:r>
+        <w:t>]</w:t>
+      </w:r>
+      <w:r>
+        <w:t>[response variable]</w:t>
+      </w:r>
+      <w:r>
+        <w:t>on</w:t>
+      </w:r>
+      <w:r>
+        <w:t>[</w:t>
+      </w:r>
+      <w:r>
+        <w:t>predictor</w:t>
+      </w:r>
+      <w:r>
+        <w:t xml:space="preserve"> variabl</w:t>
+      </w:r>
+      <w:r>
+        <w:t>e(s)</w:t>
+      </w:r>
+      <w:r>
+        <w:t>]</w:t>
+      </w:r>
+      <w:r>
+        <w:t>_full_data_set_assumptions_check.tiff</w:t>
+      </w:r>
+      <w:r>
+        <w:t>’</w:t>
+      </w:r>
+      <w:r>
+        <w:t>,</w:t>
+      </w:r>
+      <w:r>
+        <w:t xml:space="preserve"> </w:t>
+      </w:r>
+      <w:r>
+        <w:t xml:space="preserve"> </w:t>
+      </w:r>
+      <w:r>
+        <w:t>which contains plots that can help the user decide whether the assumptions of linear regression are satisfied</w:t>
+      </w:r>
+      <w:r>
+        <w:t xml:space="preserve"> for the model, </w:t>
+      </w:r>
+      <w:r>
+        <w:t>2)</w:t>
+      </w:r>
+      <w:r>
+        <w:t xml:space="preserve"> </w:t>
+      </w:r>
+      <w:r>
+        <w:t>‘[family of error distribution</w:t>
+      </w:r>
+      <w:r>
+        <w:t>][response variable]</w:t>
+      </w:r>
+      <w:r>
+        <w:t>on</w:t>
+      </w:r>
+      <w:r>
+        <w:t>[predictor variable(s)]_full_data_set.txt’</w:t>
+      </w:r>
+      <w:r>
+        <w:t xml:space="preserve"> which  lists regression statistics exactly as if the </w:t>
+      </w:r>
+      <w:r>
+        <w:t>GLM</w:t>
+      </w:r>
+      <w:r>
+        <w:t>()</w:t>
+      </w:r>
+      <w:r>
+        <w:t xml:space="preserve"> (generalized linear model)</w:t>
+      </w:r>
+      <w:r>
+        <w:t xml:space="preserve"> function had been called in </w:t>
+      </w:r>
+      <w:r>
+        <w:rPr>
+          <w:i/>
+        </w:rPr>
+        <w:t>R</w:t>
+      </w:r>
+      <w:r>
+        <w:t>,</w:t>
+      </w:r>
+      <w:r>
+        <w:t xml:space="preserve"> </w:t>
+      </w:r>
+      <w:r>
+        <w:t>3</w:t>
+      </w:r>
+      <w:r>
+        <w:t>) ‘</w:t>
+      </w:r>
+      <w:r>
+        <w:t>[family of error distribution</w:t>
+      </w:r>
+      <w:r>
+        <w:t>]</w:t>
+      </w:r>
+      <w:r>
+        <w:t xml:space="preserve"> </w:t>
+      </w:r>
+      <w:r>
+        <w:t>[response variable]</w:t>
+      </w:r>
+      <w:r>
+        <w:t>on</w:t>
+      </w:r>
+      <w:r>
+        <w:t>[predictor</w:t>
+      </w:r>
+      <w:r>
+        <w:t xml:space="preserve"> variable</w:t>
+      </w:r>
+      <w:r>
+        <w:t>(s)</w:t>
+      </w:r>
+      <w:r>
         <w:t>].txt’</w:t>
       </w:r>
       <w:r>
-        <w:t xml:space="preserve"> which applies the </w:t>
-      </w:r>
-      <w:proofErr w:type="spellStart"/>
-      <w:r>
-        <w:t>Akaike</w:t>
-      </w:r>
-      <w:proofErr w:type="spellEnd"/>
-      <w:r>
-        <w:t xml:space="preserve"> Inform</w:t>
+        <w:t xml:space="preserve"> which applies the Akaike Inform</w:t>
       </w:r>
       <w:r>
         <w:t>ation Criteria to the full data set</w:t>
@@ -9929,10 +9551,10 @@
         </w:rPr>
         <w:t>R</w:t>
       </w:r>
-      <w:r>
-        <w:t>.</w:t>
-      </w:r>
       <w:bookmarkEnd w:id="50"/>
+      <w:r>
+        <w:t>, and 4) a file called ‘temp.csv’ which can simply be ignored.</w:t>
+      </w:r>
       <w:r>
         <w:t xml:space="preserve"> </w:t>
       </w:r>
@@ -10178,15 +9800,7 @@
         <w:t xml:space="preserve"> trait (provided that this trait has more than two states). For instance, in the example data provided, let’s say we want to create a dataset that only contains individuals that have been infected by two different viruses, V1, and V2. In that case, the user would type</w:t>
       </w:r>
       <w:r>
-        <w:t>, “V1</w:t>
-      </w:r>
-      <w:proofErr w:type="gramStart"/>
-      <w:r>
-        <w:t>,0</w:t>
-      </w:r>
-      <w:proofErr w:type="gramEnd"/>
-      <w:r>
-        <w:t xml:space="preserve">”, press enter, and then type, “V2,0”, specifying that samples negative for V1 and samples negative for V2 should be excluded. </w:t>
+        <w:t xml:space="preserve">, “V1,0”, press enter, and then type, “V2,0”, specifying that samples negative for V1 and samples negative for V2 should be excluded. </w:t>
       </w:r>
     </w:p>
     <w:p>
@@ -10253,15 +9867,7 @@
         <w:t>, but the results will be saved in a new nes</w:t>
       </w:r>
       <w:r>
-        <w:t>ted subdirectory, ‘</w:t>
-      </w:r>
-      <w:proofErr w:type="spellStart"/>
-      <w:r>
-        <w:t>Data_subsets</w:t>
-      </w:r>
-      <w:proofErr w:type="spellEnd"/>
-      <w:r>
-        <w:t>’</w:t>
+        <w:t>ted subdirectory, ‘Data_subsets’</w:t>
       </w:r>
       <w:r>
         <w:t>,</w:t>
@@ -10276,15 +9882,7 @@
         <w:t>wi</w:t>
       </w:r>
       <w:r>
-        <w:t>th another subdirectory inside ‘</w:t>
-      </w:r>
-      <w:proofErr w:type="spellStart"/>
-      <w:r>
-        <w:t>Data_subsets</w:t>
-      </w:r>
-      <w:proofErr w:type="spellEnd"/>
-      <w:r>
-        <w:t>’</w:t>
+        <w:t>th another subdirectory inside ‘Data_subsets’</w:t>
       </w:r>
       <w:r>
         <w:t xml:space="preserve"> named after the trait-</w:t>
@@ -10494,13 +10092,8 @@
         <w:t xml:space="preserve">for whatever </w:t>
       </w:r>
       <w:r>
-        <w:t xml:space="preserve">reason, lend </w:t>
-      </w:r>
-      <w:proofErr w:type="gramStart"/>
-      <w:r>
-        <w:t>itself</w:t>
-      </w:r>
-      <w:proofErr w:type="gramEnd"/>
+        <w:t>reason, lend itself</w:t>
+      </w:r>
       <w:r>
         <w:t xml:space="preserve"> well to being subdivided based on specific trait values, </w:t>
       </w:r>
@@ -10531,15 +10124,7 @@
         <w:t>on csv files of your own making</w:t>
       </w:r>
       <w:r>
-        <w:t>?</w:t>
-      </w:r>
-      <w:proofErr w:type="gramStart"/>
-      <w:r>
-        <w:t>”,</w:t>
-      </w:r>
-      <w:proofErr w:type="gramEnd"/>
-      <w:r>
-        <w:t xml:space="preserve"> </w:t>
+        <w:t xml:space="preserve">?”, </w:t>
       </w:r>
       <w:r>
         <w:t>you are</w:t>
@@ -10657,7 +10242,6 @@
       <w:r>
         <w:t>’</w:t>
       </w:r>
-      <w:proofErr w:type="gramStart"/>
       <w:r>
         <w:t>)</w:t>
       </w:r>
@@ -10665,11 +10249,7 @@
         <w:t xml:space="preserve"> </w:t>
       </w:r>
       <w:r>
-        <w:t>.</w:t>
-      </w:r>
-      <w:proofErr w:type="gramEnd"/>
-      <w:r>
-        <w:t xml:space="preserve"> </w:t>
+        <w:t xml:space="preserve">. </w:t>
       </w:r>
     </w:p>
     <w:p>
@@ -10786,13 +10366,8 @@
       <w:r>
         <w:t xml:space="preserve"> does is </w:t>
       </w:r>
-      <w:proofErr w:type="gramStart"/>
-      <w:r>
-        <w:t>provide</w:t>
-      </w:r>
-      <w:proofErr w:type="gramEnd"/>
-      <w:r>
-        <w:t xml:space="preserve"> the user with the option to convert regression results generated from any permutation of the regression components (</w:t>
+      <w:r>
+        <w:t>provide the user with the option to convert regression results generated from any permutation of the regression components (</w:t>
       </w:r>
       <w:r>
         <w:fldChar w:fldCharType="begin"/>
@@ -10876,11 +10451,9 @@
       <w:r>
         <w:t>In each case, the pipeline generates a new directory called ‘</w:t>
       </w:r>
-      <w:proofErr w:type="spellStart"/>
       <w:r>
         <w:t>processed_model_output</w:t>
       </w:r>
-      <w:proofErr w:type="spellEnd"/>
       <w:r>
         <w:t>’, which is nested in</w:t>
       </w:r>
@@ -10907,15 +10480,7 @@
         <w:spacing w:line="360" w:lineRule="auto"/>
       </w:pPr>
       <w:r>
-        <w:t>The pipeline will scan the relevant ‘Regressions’ directory for ‘</w:t>
-      </w:r>
-      <w:proofErr w:type="gramStart"/>
-      <w:r>
-        <w:t>.txt’</w:t>
-      </w:r>
-      <w:proofErr w:type="gramEnd"/>
-      <w:r>
-        <w:t xml:space="preserve"> files and will use regular expressions to extract the trait name, regression coefficient, standard error, score of the statistical test, </w:t>
+        <w:t xml:space="preserve">The pipeline will scan the relevant ‘Regressions’ directory for ‘.txt’ files and will use regular expressions to extract the trait name, regression coefficient, standard error, score of the statistical test, </w:t>
       </w:r>
       <w:r>
         <w:rPr>
@@ -10939,37 +10504,13 @@
         <w:t xml:space="preserve"> will</w:t>
       </w:r>
       <w:r>
-        <w:t xml:space="preserve"> list these in a csv-formatted file called, ‘[</w:t>
-      </w:r>
-      <w:proofErr w:type="spellStart"/>
-      <w:r>
-        <w:t>error_distribution_designation</w:t>
-      </w:r>
-      <w:proofErr w:type="spellEnd"/>
-      <w:r>
-        <w:t xml:space="preserve"> here][</w:t>
-      </w:r>
-      <w:proofErr w:type="spellStart"/>
-      <w:r>
-        <w:t>response_variable_here</w:t>
-      </w:r>
-      <w:proofErr w:type="spellEnd"/>
-      <w:r>
-        <w:t>]</w:t>
+        <w:t xml:space="preserve"> list these in a csv-formatted file called, ‘[error_distribution_designation here][response_variable_here]</w:t>
       </w:r>
       <w:r>
         <w:t>on</w:t>
       </w:r>
       <w:r>
-        <w:t>[</w:t>
-      </w:r>
-      <w:proofErr w:type="spellStart"/>
-      <w:r>
-        <w:t>predictor_variable</w:t>
-      </w:r>
-      <w:proofErr w:type="spellEnd"/>
-      <w:r>
-        <w:t>(s)_here]</w:t>
+        <w:t>[predictor_variable(s)_here]</w:t>
       </w:r>
       <w:r>
         <w:t xml:space="preserve"> _</w:t>
@@ -10986,7 +10527,6 @@
       <w:r>
         <w:t xml:space="preserve"> (e.g., ‘</w:t>
       </w:r>
-      <w:proofErr w:type="spellStart"/>
       <w:r>
         <w:t>gaussianQnWeight_initialonMLH_</w:t>
       </w:r>
@@ -10996,7 +10536,6 @@
       <w:r>
         <w:t>_processed</w:t>
       </w:r>
-      <w:proofErr w:type="spellEnd"/>
       <w:r>
         <w:t>’)</w:t>
       </w:r>
@@ -11771,15 +11310,7 @@
         <w:annotationRef/>
       </w:r>
       <w:r>
-        <w:t>Omit the following</w:t>
-      </w:r>
-      <w:proofErr w:type="gramStart"/>
-      <w:r>
-        <w:t>?:</w:t>
-      </w:r>
-      <w:proofErr w:type="gramEnd"/>
-      <w:r>
-        <w:t xml:space="preserve"> (Note: the excel file containing the macro must be open to enable its use in other excel files)</w:t>
+        <w:t>Omit the following?: (Note: the excel file containing the macro must be open to enable its use in other excel files)</w:t>
       </w:r>
     </w:p>
   </w:comment>
@@ -11876,7 +11407,7 @@
         <w:rStyle w:val="PageNumber"/>
         <w:noProof/>
       </w:rPr>
-      <w:t>18</w:t>
+      <w:t>17</w:t>
     </w:r>
     <w:r>
       <w:rPr>
@@ -16095,7 +15626,7 @@
 </file>
 
 <file path=customXml/itemProps1.xml><?xml version="1.0" encoding="utf-8"?>
-<ds:datastoreItem xmlns:ds="http://schemas.openxmlformats.org/officeDocument/2006/customXml" ds:itemID="{928FF29A-30ED-0448-BFAE-2B71ADF2006A}">
+<ds:datastoreItem xmlns:ds="http://schemas.openxmlformats.org/officeDocument/2006/customXml" ds:itemID="{6DD294F5-CDDE-AD43-9EBC-F974A74144C7}">
   <ds:schemaRefs>
     <ds:schemaRef ds:uri="http://schemas.openxmlformats.org/officeDocument/2006/bibliography"/>
   </ds:schemaRefs>

</xml_diff>

<commit_message>
updated tutorial video links in README and Users' manual
updated tutorial video links in README and Users' manual
</commit_message>
<xml_diff>
--- a/Users' Manual.docx
+++ b/Users' Manual.docx
@@ -259,11 +259,12 @@
         <w:r>
           <w:rPr>
             <w:rStyle w:val="Hyperlink"/>
-            <w:bCs/>
           </w:rPr>
-          <w:t>http://www.youtube.com/playlist?list=PLv-e9CNPZr-o34dIwUKi-Eew-t6A643tX</w:t>
+          <w:t>http://www.youtube.com/watch?v=cKhKmeqjG6I&amp;feature=share&amp;list=PLv-e9CNPZr-o34dIwUKi-Eew-t6A643tX</w:t>
         </w:r>
       </w:hyperlink>
+      <w:bookmarkStart w:id="0" w:name="_GoBack"/>
+      <w:bookmarkEnd w:id="0"/>
     </w:p>
     <w:p>
       <w:pPr>
@@ -2935,7 +2936,21 @@
         <w:rPr>
           <w:rFonts w:ascii="Cambria" w:hAnsi="Cambria" w:cs="Helvetica"/>
         </w:rPr>
-        <w:t>software and the documentation come without any warranty; without even the implied warranty of merchantability</w:t>
+        <w:t>software and the documentation come without any warranty</w:t>
+      </w:r>
+      <w:proofErr w:type="gramStart"/>
+      <w:r>
+        <w:rPr>
+          <w:rFonts w:ascii="Cambria" w:hAnsi="Cambria" w:cs="Helvetica"/>
+        </w:rPr>
+        <w:t>;</w:t>
+      </w:r>
+      <w:proofErr w:type="gramEnd"/>
+      <w:r>
+        <w:rPr>
+          <w:rFonts w:ascii="Cambria" w:hAnsi="Cambria" w:cs="Helvetica"/>
+        </w:rPr>
+        <w:t xml:space="preserve"> without even the implied warranty of merchantability</w:t>
       </w:r>
       <w:r>
         <w:rPr>
@@ -2964,7 +2979,7 @@
         <w:widowControl w:val="0"/>
         <w:spacing w:line="360" w:lineRule="auto"/>
       </w:pPr>
-      <w:bookmarkStart w:id="0" w:name="_Toc230245927"/>
+      <w:bookmarkStart w:id="1" w:name="_Toc230245927"/>
       <w:r>
         <w:t xml:space="preserve">About </w:t>
       </w:r>
@@ -2974,7 +2989,7 @@
         </w:rPr>
         <w:t>HeFPipe</w:t>
       </w:r>
-      <w:bookmarkEnd w:id="0"/>
+      <w:bookmarkEnd w:id="1"/>
     </w:p>
     <w:p>
       <w:pPr>
@@ -3008,12 +3023,14 @@
       <w:r>
         <w:t xml:space="preserve">and </w:t>
       </w:r>
+      <w:proofErr w:type="spellStart"/>
       <w:r>
         <w:rPr>
           <w:i/>
         </w:rPr>
         <w:t>PypeR</w:t>
       </w:r>
+      <w:proofErr w:type="spellEnd"/>
       <w:r>
         <w:t xml:space="preserve"> </w:t>
       </w:r>
@@ -3038,12 +3055,14 @@
       <w:r>
         <w:t xml:space="preserve"> takes input in the form of allele reports from the microsatellite genotype-calling software, </w:t>
       </w:r>
+      <w:proofErr w:type="spellStart"/>
       <w:r>
         <w:rPr>
           <w:i/>
         </w:rPr>
         <w:t>GeneMarker</w:t>
       </w:r>
+      <w:proofErr w:type="spellEnd"/>
       <w:r>
         <w:t xml:space="preserve">, and reconfigures the data into </w:t>
       </w:r>
@@ -3358,7 +3377,7 @@
       <w:pPr>
         <w:pStyle w:val="Heading1"/>
       </w:pPr>
-      <w:bookmarkStart w:id="1" w:name="_Toc230245928"/>
+      <w:bookmarkStart w:id="2" w:name="_Toc230245928"/>
       <w:r>
         <w:t xml:space="preserve">Citing </w:t>
       </w:r>
@@ -3368,7 +3387,7 @@
         </w:rPr>
         <w:t>HeFPipe</w:t>
       </w:r>
-      <w:bookmarkEnd w:id="1"/>
+      <w:bookmarkEnd w:id="2"/>
     </w:p>
     <w:p>
       <w:pPr>
@@ -3412,19 +3431,19 @@
         </w:rPr>
         <w:t xml:space="preserve"> Molecular Ecology </w:t>
       </w:r>
-      <w:commentRangeStart w:id="2"/>
+      <w:commentRangeStart w:id="3"/>
       <w:r>
         <w:rPr>
           <w:rFonts w:ascii="Cambria" w:hAnsi="Cambria" w:cs="Times"/>
         </w:rPr>
         <w:t>Resources</w:t>
       </w:r>
-      <w:commentRangeEnd w:id="2"/>
+      <w:commentRangeEnd w:id="3"/>
       <w:r>
         <w:rPr>
           <w:rStyle w:val="CommentReference"/>
         </w:rPr>
-        <w:commentReference w:id="2"/>
+        <w:commentReference w:id="3"/>
       </w:r>
       <w:r>
         <w:rPr>
@@ -3463,19 +3482,19 @@
         </w:rPr>
         <w:t xml:space="preserve">Citation </w:t>
       </w:r>
-      <w:commentRangeStart w:id="3"/>
+      <w:commentRangeStart w:id="4"/>
       <w:r>
         <w:rPr>
           <w:rFonts w:ascii="Cambria" w:hAnsi="Cambria" w:cs="Times"/>
         </w:rPr>
         <w:t>here</w:t>
       </w:r>
-      <w:commentRangeEnd w:id="3"/>
+      <w:commentRangeEnd w:id="4"/>
       <w:r>
         <w:rPr>
           <w:rStyle w:val="CommentReference"/>
         </w:rPr>
-        <w:commentReference w:id="3"/>
+        <w:commentReference w:id="4"/>
       </w:r>
     </w:p>
     <w:p>
@@ -3505,11 +3524,11 @@
         <w:keepLines w:val="0"/>
         <w:widowControl w:val="0"/>
       </w:pPr>
-      <w:bookmarkStart w:id="4" w:name="_Toc230245929"/>
+      <w:bookmarkStart w:id="5" w:name="_Toc230245929"/>
       <w:r>
         <w:t>Installation</w:t>
       </w:r>
-      <w:bookmarkEnd w:id="4"/>
+      <w:bookmarkEnd w:id="5"/>
     </w:p>
     <w:p>
       <w:pPr>
@@ -3518,11 +3537,11 @@
         <w:keepLines w:val="0"/>
         <w:widowControl w:val="0"/>
       </w:pPr>
-      <w:bookmarkStart w:id="5" w:name="_Toc230245930"/>
+      <w:bookmarkStart w:id="6" w:name="_Toc230245930"/>
       <w:r>
         <w:t>System Requirements</w:t>
       </w:r>
-      <w:bookmarkEnd w:id="5"/>
+      <w:bookmarkEnd w:id="6"/>
     </w:p>
     <w:p>
       <w:pPr>
@@ -3572,11 +3591,11 @@
         <w:keepLines w:val="0"/>
         <w:widowControl w:val="0"/>
       </w:pPr>
-      <w:bookmarkStart w:id="6" w:name="_Toc230245931"/>
+      <w:bookmarkStart w:id="7" w:name="_Toc230245931"/>
       <w:r>
         <w:t>Dependencies</w:t>
       </w:r>
-      <w:bookmarkEnd w:id="6"/>
+      <w:bookmarkEnd w:id="7"/>
     </w:p>
     <w:p>
       <w:pPr>
@@ -3716,6 +3735,7 @@
       <w:r>
         <w:t>‘</w:t>
       </w:r>
+      <w:proofErr w:type="spellStart"/>
       <w:r>
         <w:t>pgi</w:t>
       </w:r>
@@ -3725,6 +3745,7 @@
       <w:r>
         <w:t>s</w:t>
       </w:r>
+      <w:proofErr w:type="spellEnd"/>
       <w:r>
         <w:t>’</w:t>
       </w:r>
@@ -3761,9 +3782,11 @@
       <w:r>
         <w:t>‘</w:t>
       </w:r>
+      <w:proofErr w:type="spellStart"/>
       <w:r>
         <w:t>PerformanceAnalytics</w:t>
       </w:r>
+      <w:proofErr w:type="spellEnd"/>
       <w:r>
         <w:t>’</w:t>
       </w:r>
@@ -3809,7 +3832,15 @@
         <w:t>Python</w:t>
       </w:r>
       <w:r>
-        <w:t xml:space="preserve"> v 2.7.3—not v 3.2.3!— (</w:t>
+        <w:t xml:space="preserve"> v 2.7.3—not v 3.2.3</w:t>
+      </w:r>
+      <w:proofErr w:type="gramStart"/>
+      <w:r>
+        <w:t>!—</w:t>
+      </w:r>
+      <w:proofErr w:type="gramEnd"/>
+      <w:r>
+        <w:t xml:space="preserve"> (</w:t>
       </w:r>
       <w:hyperlink r:id="rId16" w:history="1">
         <w:r>
@@ -3836,7 +3867,15 @@
         <w:t xml:space="preserve">). </w:t>
       </w:r>
       <w:r>
-        <w:t>A version of pyton 2.x usually comes pre-installed on Mac OS X operating systems</w:t>
+        <w:t xml:space="preserve">A version of </w:t>
+      </w:r>
+      <w:proofErr w:type="spellStart"/>
+      <w:r>
+        <w:t>pyton</w:t>
+      </w:r>
+      <w:proofErr w:type="spellEnd"/>
+      <w:r>
+        <w:t xml:space="preserve"> 2.x usually comes pre-installed on Mac OS X operating systems</w:t>
       </w:r>
       <w:r>
         <w:t xml:space="preserve">. </w:t>
@@ -3859,7 +3898,31 @@
         <w:t>Python</w:t>
       </w:r>
       <w:r>
-        <w:t xml:space="preserve"> packages os, re, csv, pickle, copy, math, collections, and itertools should already be pre-installed in </w:t>
+        <w:t xml:space="preserve"> packages </w:t>
+      </w:r>
+      <w:proofErr w:type="spellStart"/>
+      <w:r>
+        <w:t>os</w:t>
+      </w:r>
+      <w:proofErr w:type="spellEnd"/>
+      <w:r>
+        <w:t xml:space="preserve">, </w:t>
+      </w:r>
+      <w:proofErr w:type="gramStart"/>
+      <w:r>
+        <w:t>re,</w:t>
+      </w:r>
+      <w:proofErr w:type="gramEnd"/>
+      <w:r>
+        <w:t xml:space="preserve"> csv, pickle, copy, math, collections, and </w:t>
+      </w:r>
+      <w:proofErr w:type="spellStart"/>
+      <w:r>
+        <w:t>itertools</w:t>
+      </w:r>
+      <w:proofErr w:type="spellEnd"/>
+      <w:r>
+        <w:t xml:space="preserve"> should already be pre-installed in </w:t>
       </w:r>
       <w:r>
         <w:rPr>
@@ -3870,12 +3933,14 @@
       <w:r>
         <w:t xml:space="preserve">. </w:t>
       </w:r>
+      <w:proofErr w:type="spellStart"/>
       <w:r>
         <w:rPr>
           <w:i/>
         </w:rPr>
         <w:t>PypeR</w:t>
       </w:r>
+      <w:proofErr w:type="spellEnd"/>
       <w:r>
         <w:t xml:space="preserve"> v. 1.1.1 will install automatically when </w:t>
       </w:r>
@@ -3992,7 +4057,7 @@
         <w:keepLines w:val="0"/>
         <w:widowControl w:val="0"/>
       </w:pPr>
-      <w:bookmarkStart w:id="7" w:name="_Toc230245932"/>
+      <w:bookmarkStart w:id="8" w:name="_Toc230245932"/>
       <w:r>
         <w:t>Installing</w:t>
       </w:r>
@@ -4005,7 +4070,7 @@
         </w:rPr>
         <w:t>HeFPipe</w:t>
       </w:r>
-      <w:bookmarkEnd w:id="7"/>
+      <w:bookmarkEnd w:id="8"/>
     </w:p>
     <w:p>
       <w:pPr>
@@ -4021,7 +4086,15 @@
         </w:rPr>
       </w:pPr>
       <w:r>
-        <w:t>Download the HeFPipe package from GitHub (</w:t>
+        <w:t xml:space="preserve">Download the HeFPipe package from </w:t>
+      </w:r>
+      <w:proofErr w:type="spellStart"/>
+      <w:r>
+        <w:t>GitHub</w:t>
+      </w:r>
+      <w:proofErr w:type="spellEnd"/>
+      <w:r>
+        <w:t xml:space="preserve"> (</w:t>
       </w:r>
       <w:hyperlink r:id="rId18" w:history="1">
         <w:r>
@@ -4107,14 +4180,14 @@
         <w:keepLines w:val="0"/>
         <w:widowControl w:val="0"/>
       </w:pPr>
-      <w:bookmarkStart w:id="8" w:name="_Toc230245933"/>
+      <w:bookmarkStart w:id="9" w:name="_Toc230245933"/>
       <w:r>
         <w:t>The Input F</w:t>
       </w:r>
       <w:r>
         <w:t>iles</w:t>
       </w:r>
-      <w:bookmarkEnd w:id="8"/>
+      <w:bookmarkEnd w:id="9"/>
     </w:p>
     <w:p>
       <w:pPr>
@@ -4156,7 +4229,7 @@
         <w:keepLines w:val="0"/>
         <w:widowControl w:val="0"/>
       </w:pPr>
-      <w:bookmarkStart w:id="9" w:name="_Toc230245934"/>
+      <w:bookmarkStart w:id="10" w:name="_Toc230245934"/>
       <w:r>
         <w:t>A</w:t>
       </w:r>
@@ -4166,7 +4239,7 @@
       <w:r>
         <w:t xml:space="preserve"> File</w:t>
       </w:r>
-      <w:bookmarkEnd w:id="9"/>
+      <w:bookmarkEnd w:id="10"/>
     </w:p>
     <w:p>
       <w:pPr>
@@ -4174,6 +4247,7 @@
         <w:spacing w:line="360" w:lineRule="auto"/>
         <w:ind w:left="100"/>
       </w:pPr>
+      <w:proofErr w:type="gramStart"/>
       <w:r>
         <w:t>A</w:t>
       </w:r>
@@ -4216,6 +4290,7 @@
       <w:r>
         <w:t>).</w:t>
       </w:r>
+      <w:proofErr w:type="gramEnd"/>
       <w:r>
         <w:t xml:space="preserve"> Note that you should not include quotation marks for the paths designated in this file.</w:t>
       </w:r>
@@ -4227,14 +4302,14 @@
         <w:keepLines w:val="0"/>
         <w:widowControl w:val="0"/>
       </w:pPr>
-      <w:bookmarkStart w:id="10" w:name="_Toc230245935"/>
+      <w:bookmarkStart w:id="11" w:name="_Toc230245935"/>
       <w:r>
         <w:t>Allele Reports D</w:t>
       </w:r>
       <w:r>
         <w:t>irectory</w:t>
       </w:r>
-      <w:bookmarkEnd w:id="10"/>
+      <w:bookmarkEnd w:id="11"/>
     </w:p>
     <w:p>
       <w:pPr>
@@ -4252,7 +4327,15 @@
         <w:t>(</w:t>
       </w:r>
       <w:r>
-        <w:t>called ‘allele_reports’</w:t>
+        <w:t>called ‘</w:t>
+      </w:r>
+      <w:proofErr w:type="spellStart"/>
+      <w:r>
+        <w:t>allele_reports</w:t>
+      </w:r>
+      <w:proofErr w:type="spellEnd"/>
+      <w:r>
+        <w:t>’</w:t>
       </w:r>
       <w:r>
         <w:t xml:space="preserve"> in</w:t>
@@ -4266,12 +4349,14 @@
       <w:r>
         <w:t xml:space="preserve">containing all of the allele reports from </w:t>
       </w:r>
+      <w:proofErr w:type="spellStart"/>
       <w:r>
         <w:rPr>
           <w:i/>
         </w:rPr>
         <w:t>GeneMarker</w:t>
       </w:r>
+      <w:proofErr w:type="spellEnd"/>
       <w:r>
         <w:t xml:space="preserve"> in </w:t>
       </w:r>
@@ -4346,7 +4431,7 @@
         <w:keepLines w:val="0"/>
         <w:widowControl w:val="0"/>
       </w:pPr>
-      <w:bookmarkStart w:id="11" w:name="_Toc230245936"/>
+      <w:bookmarkStart w:id="12" w:name="_Toc230245936"/>
       <w:r>
         <w:t>Loci</w:t>
       </w:r>
@@ -4356,7 +4441,7 @@
       <w:r>
         <w:t xml:space="preserve"> File</w:t>
       </w:r>
-      <w:bookmarkEnd w:id="11"/>
+      <w:bookmarkEnd w:id="12"/>
     </w:p>
     <w:p>
       <w:pPr>
@@ -4364,6 +4449,7 @@
         <w:spacing w:line="360" w:lineRule="auto"/>
         <w:ind w:left="100"/>
       </w:pPr>
+      <w:proofErr w:type="gramStart"/>
       <w:r>
         <w:t>A</w:t>
       </w:r>
@@ -4376,6 +4462,7 @@
       <w:r>
         <w:t xml:space="preserve"> containing a list of every microsatellite locus that will be used in the current run of the pipeline.</w:t>
       </w:r>
+      <w:proofErr w:type="gramEnd"/>
       <w:r>
         <w:t xml:space="preserve"> Loci are listed in the first column of the spreadsheet, one locus to each row.</w:t>
       </w:r>
@@ -4402,7 +4489,7 @@
         <w:keepLines w:val="0"/>
         <w:widowControl w:val="0"/>
       </w:pPr>
-      <w:bookmarkStart w:id="12" w:name="_Toc230245937"/>
+      <w:bookmarkStart w:id="13" w:name="_Toc230245937"/>
       <w:r>
         <w:t>Loci</w:t>
       </w:r>
@@ -4412,7 +4499,7 @@
       <w:r>
         <w:t xml:space="preserve"> File</w:t>
       </w:r>
-      <w:bookmarkEnd w:id="12"/>
+      <w:bookmarkEnd w:id="13"/>
     </w:p>
     <w:p>
       <w:pPr>
@@ -4466,11 +4553,11 @@
         <w:keepLines w:val="0"/>
         <w:widowControl w:val="0"/>
       </w:pPr>
-      <w:bookmarkStart w:id="13" w:name="_Toc230245938"/>
+      <w:bookmarkStart w:id="14" w:name="_Toc230245938"/>
       <w:r>
         <w:t>Pipeline Directory</w:t>
       </w:r>
-      <w:bookmarkEnd w:id="13"/>
+      <w:bookmarkEnd w:id="14"/>
     </w:p>
     <w:p>
       <w:pPr>
@@ -4513,7 +4600,7 @@
         <w:keepLines w:val="0"/>
         <w:widowControl w:val="0"/>
       </w:pPr>
-      <w:bookmarkStart w:id="14" w:name="_Toc230245939"/>
+      <w:bookmarkStart w:id="15" w:name="_Toc230245939"/>
       <w:r>
         <w:t>S</w:t>
       </w:r>
@@ -4523,7 +4610,7 @@
       <w:r>
         <w:t xml:space="preserve"> to Exclude File</w:t>
       </w:r>
-      <w:bookmarkEnd w:id="14"/>
+      <w:bookmarkEnd w:id="15"/>
     </w:p>
     <w:p>
       <w:pPr>
@@ -4531,6 +4618,7 @@
         <w:spacing w:line="360" w:lineRule="auto"/>
         <w:ind w:left="100"/>
       </w:pPr>
+      <w:proofErr w:type="gramStart"/>
       <w:r>
         <w:t>A</w:t>
       </w:r>
@@ -4547,7 +4635,11 @@
         <w:t>, one sample per row in the first column (no header)</w:t>
       </w:r>
       <w:r>
-        <w:t xml:space="preserve">. In our experience, these </w:t>
+        <w:t>.</w:t>
+      </w:r>
+      <w:proofErr w:type="gramEnd"/>
+      <w:r>
+        <w:t xml:space="preserve"> In our experience, these </w:t>
       </w:r>
       <w:r>
         <w:t>excluded samples</w:t>
@@ -4577,7 +4669,15 @@
         <w:t>to be accomplished relatively easily.</w:t>
       </w:r>
       <w:r>
-        <w:t xml:space="preserve"> Note: triploid scores for loci in keeplist will be flagged as problematic, and users will be asked to delete the extra column in the relevant allele report before moving on. The user may choose either to remove only the third column or to remove the third column and delete the genotype of the offending individual at the entire locus. As long as that individual/sample is listed in </w:t>
+        <w:t xml:space="preserve"> Note: triploid scores for loci in </w:t>
+      </w:r>
+      <w:proofErr w:type="spellStart"/>
+      <w:r>
+        <w:t>keeplist</w:t>
+      </w:r>
+      <w:proofErr w:type="spellEnd"/>
+      <w:r>
+        <w:t xml:space="preserve"> will be flagged as problematic, and users will be asked to delete the extra column in the relevant allele report before moving on. The user may choose either to remove only the third column or to remove the third column and delete the genotype of the offending individual at the entire locus. As long as that individual/sample is listed in </w:t>
       </w:r>
       <w:r>
         <w:t>the samples to exclude file</w:t>
@@ -4674,14 +4774,14 @@
       <w:pPr>
         <w:pStyle w:val="Heading2"/>
       </w:pPr>
-      <w:bookmarkStart w:id="15" w:name="_Toc230245940"/>
+      <w:bookmarkStart w:id="16" w:name="_Toc230245940"/>
       <w:r>
         <w:t>Trait</w:t>
       </w:r>
       <w:r>
         <w:t xml:space="preserve"> File</w:t>
       </w:r>
-      <w:bookmarkEnd w:id="15"/>
+      <w:bookmarkEnd w:id="16"/>
       <w:r>
         <w:t xml:space="preserve"> </w:t>
       </w:r>
@@ -4832,8 +4932,8 @@
       <w:pPr>
         <w:pStyle w:val="Heading2"/>
       </w:pPr>
-      <w:bookmarkStart w:id="16" w:name="_Ref221863192"/>
-      <w:bookmarkStart w:id="17" w:name="_Toc230245941"/>
+      <w:bookmarkStart w:id="17" w:name="_Ref221863192"/>
+      <w:bookmarkStart w:id="18" w:name="_Toc230245941"/>
       <w:r>
         <w:t>Some Important N</w:t>
       </w:r>
@@ -4852,8 +4952,8 @@
       <w:r>
         <w:t>nput</w:t>
       </w:r>
-      <w:bookmarkEnd w:id="16"/>
       <w:bookmarkEnd w:id="17"/>
+      <w:bookmarkEnd w:id="18"/>
       <w:r>
         <w:t xml:space="preserve"> </w:t>
       </w:r>
@@ -4862,11 +4962,11 @@
       <w:pPr>
         <w:pStyle w:val="Heading3"/>
       </w:pPr>
-      <w:bookmarkStart w:id="18" w:name="_Toc230245942"/>
+      <w:bookmarkStart w:id="19" w:name="_Toc230245942"/>
       <w:r>
         <w:t>Allele Reports</w:t>
       </w:r>
-      <w:bookmarkEnd w:id="18"/>
+      <w:bookmarkEnd w:id="19"/>
     </w:p>
     <w:p>
       <w:pPr>
@@ -4951,7 +5051,7 @@
       <w:pPr>
         <w:pStyle w:val="Heading3"/>
       </w:pPr>
-      <w:bookmarkStart w:id="19" w:name="_Toc230245943"/>
+      <w:bookmarkStart w:id="20" w:name="_Toc230245943"/>
       <w:r>
         <w:t>Sample</w:t>
       </w:r>
@@ -4961,7 +5061,7 @@
       <w:r>
         <w:t xml:space="preserve"> Names</w:t>
       </w:r>
-      <w:bookmarkEnd w:id="19"/>
+      <w:bookmarkEnd w:id="20"/>
     </w:p>
     <w:p>
       <w:pPr>
@@ -5011,10 +5111,18 @@
         <w:t>Samples should be named according to the follo</w:t>
       </w:r>
       <w:r>
-        <w:t>wing convention: #+OtherI</w:t>
-      </w:r>
-      <w:r>
-        <w:t>nformation. In other words, designate each sample with a number. If the sample names must contain other information for some other purpose</w:t>
+        <w:t>wing convention: #+</w:t>
+      </w:r>
+      <w:proofErr w:type="spellStart"/>
+      <w:r>
+        <w:t>OtherI</w:t>
+      </w:r>
+      <w:r>
+        <w:t>nformation</w:t>
+      </w:r>
+      <w:proofErr w:type="spellEnd"/>
+      <w:r>
+        <w:t>. In other words, designate each sample with a number. If the sample names must contain other information for some other purpose</w:t>
       </w:r>
       <w:r>
         <w:t xml:space="preserve"> in your analysis</w:t>
@@ -5091,7 +5199,15 @@
         <w:spacing w:line="360" w:lineRule="auto"/>
       </w:pPr>
       <w:r>
-        <w:t>Similarly, don’t name any of your traits or loci ‘done’ or ‘Done’. This will interfere with the regression</w:t>
+        <w:t>Similarly, don’t name any of your traits or loci ‘done’ or ‘</w:t>
+      </w:r>
+      <w:proofErr w:type="gramStart"/>
+      <w:r>
+        <w:t>Done</w:t>
+      </w:r>
+      <w:proofErr w:type="gramEnd"/>
+      <w:r>
+        <w:t>’. This will interfere with the regression</w:t>
       </w:r>
       <w:r>
         <w:t xml:space="preserve"> and single-locus association</w:t>
@@ -5156,11 +5272,11 @@
       <w:pPr>
         <w:pStyle w:val="Heading3"/>
       </w:pPr>
-      <w:bookmarkStart w:id="20" w:name="_Toc230245944"/>
+      <w:bookmarkStart w:id="21" w:name="_Toc230245944"/>
       <w:r>
         <w:t>General Considerations</w:t>
       </w:r>
-      <w:bookmarkEnd w:id="20"/>
+      <w:bookmarkEnd w:id="21"/>
     </w:p>
     <w:p>
       <w:pPr>
@@ -5249,7 +5365,7 @@
         <w:keepLines w:val="0"/>
         <w:widowControl w:val="0"/>
       </w:pPr>
-      <w:bookmarkStart w:id="21" w:name="_Toc230245945"/>
+      <w:bookmarkStart w:id="22" w:name="_Toc230245945"/>
       <w:r>
         <w:t xml:space="preserve">Using </w:t>
       </w:r>
@@ -5259,22 +5375,22 @@
         </w:rPr>
         <w:t>HeFPipe</w:t>
       </w:r>
-      <w:bookmarkEnd w:id="21"/>
+      <w:bookmarkEnd w:id="22"/>
     </w:p>
     <w:p>
       <w:pPr>
         <w:pStyle w:val="Heading2"/>
       </w:pPr>
-      <w:bookmarkStart w:id="22" w:name="_Ref221707638"/>
-      <w:bookmarkStart w:id="23" w:name="_Toc230245946"/>
+      <w:bookmarkStart w:id="23" w:name="_Ref221707638"/>
+      <w:bookmarkStart w:id="24" w:name="_Toc230245946"/>
       <w:r>
         <w:t>Running the Example D</w:t>
       </w:r>
       <w:r>
         <w:t>ata</w:t>
       </w:r>
-      <w:bookmarkEnd w:id="22"/>
       <w:bookmarkEnd w:id="23"/>
+      <w:bookmarkEnd w:id="24"/>
     </w:p>
     <w:p>
       <w:pPr>
@@ -5294,12 +5410,14 @@
       <w:r>
         <w:t>called, “</w:t>
       </w:r>
+      <w:proofErr w:type="spellStart"/>
       <w:r>
         <w:t>Example_</w:t>
       </w:r>
       <w:r>
         <w:t>data</w:t>
       </w:r>
+      <w:proofErr w:type="spellEnd"/>
       <w:r>
         <w:t xml:space="preserve">” </w:t>
       </w:r>
@@ -5378,9 +5496,11 @@
       <w:r>
         <w:t>’) and two directories (‘</w:t>
       </w:r>
+      <w:proofErr w:type="spellStart"/>
       <w:r>
         <w:t>allele_reports</w:t>
       </w:r>
+      <w:proofErr w:type="spellEnd"/>
       <w:r>
         <w:t>’</w:t>
       </w:r>
@@ -5393,11 +5513,16 @@
       <w:r>
         <w:t>. The ‘</w:t>
       </w:r>
+      <w:proofErr w:type="spellStart"/>
       <w:r>
         <w:t>allele</w:t>
       </w:r>
       <w:r>
-        <w:t>_reports’</w:t>
+        <w:t>_reports</w:t>
+      </w:r>
+      <w:proofErr w:type="spellEnd"/>
+      <w:r>
+        <w:t>’</w:t>
       </w:r>
       <w:r>
         <w:t xml:space="preserve"> directory will contain several files </w:t>
@@ -5408,12 +5533,14 @@
       <w:r>
         <w:t xml:space="preserve"> </w:t>
       </w:r>
+      <w:proofErr w:type="spellStart"/>
       <w:r>
         <w:rPr>
           <w:i/>
         </w:rPr>
         <w:t>GeneMarker</w:t>
       </w:r>
+      <w:proofErr w:type="spellEnd"/>
       <w:r>
         <w:t xml:space="preserve"> (converted to csv format)</w:t>
       </w:r>
@@ -5596,8 +5723,8 @@
       <w:pPr>
         <w:pStyle w:val="Heading2"/>
       </w:pPr>
-      <w:bookmarkStart w:id="24" w:name="_Ref221706462"/>
-      <w:bookmarkStart w:id="25" w:name="_Toc230245947"/>
+      <w:bookmarkStart w:id="25" w:name="_Ref221706462"/>
+      <w:bookmarkStart w:id="26" w:name="_Toc230245947"/>
       <w:r>
         <w:t>Preparing</w:t>
       </w:r>
@@ -5616,8 +5743,8 @@
       <w:r>
         <w:t>ata</w:t>
       </w:r>
-      <w:bookmarkEnd w:id="24"/>
       <w:bookmarkEnd w:id="25"/>
+      <w:bookmarkEnd w:id="26"/>
     </w:p>
     <w:p>
       <w:pPr>
@@ -5791,8 +5918,8 @@
       <w:pPr>
         <w:pStyle w:val="Heading2"/>
       </w:pPr>
-      <w:bookmarkStart w:id="26" w:name="_Ref221707029"/>
-      <w:bookmarkStart w:id="27" w:name="_Toc230245948"/>
+      <w:bookmarkStart w:id="27" w:name="_Ref221707029"/>
+      <w:bookmarkStart w:id="28" w:name="_Toc230245948"/>
       <w:r>
         <w:t>Processing the Allele R</w:t>
       </w:r>
@@ -5805,8 +5932,8 @@
         </w:rPr>
         <w:t>GenePop</w:t>
       </w:r>
-      <w:bookmarkEnd w:id="26"/>
       <w:bookmarkEnd w:id="27"/>
+      <w:bookmarkEnd w:id="28"/>
     </w:p>
     <w:p>
       <w:pPr>
@@ -5880,7 +6007,7 @@
           <w:u w:val="single"/>
         </w:rPr>
       </w:pPr>
-      <w:bookmarkStart w:id="28" w:name="_Ref221872917"/>
+      <w:bookmarkStart w:id="29" w:name="_Ref221872917"/>
       <w:r>
         <w:t>The pipeline will then output the name of the first allele report being processed.</w:t>
       </w:r>
@@ -5890,7 +6017,7 @@
       <w:r>
         <w:t>f that allele report contains missing data that are not designated as, “**”, it will inform the user which sample(s) bears the missing data.</w:t>
       </w:r>
-      <w:bookmarkEnd w:id="28"/>
+      <w:bookmarkEnd w:id="29"/>
     </w:p>
     <w:p>
       <w:pPr>
@@ -5998,10 +6125,18 @@
         <w:t>. The script waits for the user to indicate that these missing samples are acceptable</w:t>
       </w:r>
       <w:r>
-        <w:t xml:space="preserve"> or to abort the pipeline (cmd</w:t>
-      </w:r>
-      <w:r>
-        <w:t>+C in Terminal) and adjust the allele reports</w:t>
+        <w:t xml:space="preserve"> or to abort the pipeline (</w:t>
+      </w:r>
+      <w:proofErr w:type="spellStart"/>
+      <w:r>
+        <w:t>cmd</w:t>
+      </w:r>
+      <w:r>
+        <w:t>+C</w:t>
+      </w:r>
+      <w:proofErr w:type="spellEnd"/>
+      <w:r>
+        <w:t xml:space="preserve"> in Terminal) and adjust the allele reports</w:t>
       </w:r>
       <w:r>
         <w:t xml:space="preserve"> before re-running the pipeline. When ready, type “y” and press enter.</w:t>
@@ -6086,7 +6221,11 @@
         <w:t xml:space="preserve"> Note that</w:t>
       </w:r>
       <w:r>
-        <w:t xml:space="preserve"> this file is </w:t>
+        <w:t xml:space="preserve"> </w:t>
+      </w:r>
+      <w:proofErr w:type="gramStart"/>
+      <w:r>
+        <w:t xml:space="preserve">this file is </w:t>
       </w:r>
       <w:r>
         <w:rPr>
@@ -6095,7 +6234,11 @@
         <w:t>not</w:t>
       </w:r>
       <w:r>
-        <w:t xml:space="preserve"> sorted by ID.</w:t>
+        <w:t xml:space="preserve"> sorted by ID</w:t>
+      </w:r>
+      <w:proofErr w:type="gramEnd"/>
+      <w:r>
+        <w:t>.</w:t>
       </w:r>
     </w:p>
     <w:p>
@@ -6172,7 +6315,7 @@
       <w:pPr>
         <w:pStyle w:val="Heading2"/>
       </w:pPr>
-      <w:bookmarkStart w:id="29" w:name="_Toc230245949"/>
+      <w:bookmarkStart w:id="30" w:name="_Toc230245949"/>
       <w:r>
         <w:t xml:space="preserve">Running </w:t>
       </w:r>
@@ -6191,7 +6334,7 @@
         </w:rPr>
         <w:t>HeFPipe</w:t>
       </w:r>
-      <w:bookmarkEnd w:id="29"/>
+      <w:bookmarkEnd w:id="30"/>
     </w:p>
     <w:p>
       <w:pPr>
@@ -6467,7 +6610,15 @@
         <w:t>IS</w:t>
       </w:r>
       <w:r>
-        <w:t xml:space="preserve"> indeces for each allele at each locus in the data set.</w:t>
+        <w:t xml:space="preserve"> </w:t>
+      </w:r>
+      <w:proofErr w:type="spellStart"/>
+      <w:r>
+        <w:t>indeces</w:t>
+      </w:r>
+      <w:proofErr w:type="spellEnd"/>
+      <w:r>
+        <w:t xml:space="preserve"> for each allele at each locus in the data set.</w:t>
       </w:r>
       <w:r>
         <w:t xml:space="preserve"> It then generates a separate csv file called “</w:t>
@@ -6528,7 +6679,7 @@
       <w:pPr>
         <w:pStyle w:val="Heading2"/>
       </w:pPr>
-      <w:bookmarkStart w:id="30" w:name="_Toc230245950"/>
+      <w:bookmarkStart w:id="31" w:name="_Toc230245950"/>
       <w:r>
         <w:t xml:space="preserve">Generation of </w:t>
       </w:r>
@@ -6568,20 +6719,20 @@
       <w:r>
         <w:t xml:space="preserve"> Files</w:t>
       </w:r>
-      <w:bookmarkEnd w:id="30"/>
+      <w:bookmarkEnd w:id="31"/>
     </w:p>
     <w:p>
       <w:pPr>
         <w:pStyle w:val="Heading3"/>
       </w:pPr>
-      <w:bookmarkStart w:id="31" w:name="_Toc230245951"/>
+      <w:bookmarkStart w:id="32" w:name="_Toc230245951"/>
       <w:r>
         <w:rPr>
           <w:i/>
         </w:rPr>
         <w:t>RMES</w:t>
       </w:r>
-      <w:bookmarkEnd w:id="31"/>
+      <w:bookmarkEnd w:id="32"/>
     </w:p>
     <w:p>
       <w:pPr>
@@ -6633,7 +6784,15 @@
         <w:t>RMES</w:t>
       </w:r>
       <w:r>
-        <w:t xml:space="preserve"> (robust multilocus estimate of selfing)</w:t>
+        <w:t xml:space="preserve"> (robust multilocus estimate of </w:t>
+      </w:r>
+      <w:proofErr w:type="spellStart"/>
+      <w:r>
+        <w:t>selfing</w:t>
+      </w:r>
+      <w:proofErr w:type="spellEnd"/>
+      <w:r>
+        <w:t>)</w:t>
       </w:r>
       <w:r>
         <w:t xml:space="preserve"> software</w:t>
@@ -6697,14 +6856,14 @@
       <w:pPr>
         <w:pStyle w:val="Heading3"/>
       </w:pPr>
-      <w:bookmarkStart w:id="32" w:name="_Toc230245952"/>
+      <w:bookmarkStart w:id="33" w:name="_Toc230245952"/>
       <w:r>
         <w:rPr>
           <w:i/>
         </w:rPr>
         <w:t>GEPHAST</w:t>
       </w:r>
-      <w:bookmarkEnd w:id="32"/>
+      <w:bookmarkEnd w:id="33"/>
     </w:p>
     <w:p>
       <w:pPr>
@@ -6722,6 +6881,7 @@
       <w:r>
         <w:t xml:space="preserve"> generates a directory called, “</w:t>
       </w:r>
+      <w:proofErr w:type="spellStart"/>
       <w:r>
         <w:rPr>
           <w:i/>
@@ -6729,7 +6889,11 @@
         <w:t>GEPHAST</w:t>
       </w:r>
       <w:r>
-        <w:t>_ready” that contains csv</w:t>
+        <w:t>_ready</w:t>
+      </w:r>
+      <w:proofErr w:type="spellEnd"/>
+      <w:r>
+        <w:t>” that contains csv</w:t>
       </w:r>
       <w:r>
         <w:t>-formatted</w:t>
@@ -6773,16 +6937,16 @@
       <w:r>
         <w:t xml:space="preserve"> in Microsoft Excel can be run on </w:t>
       </w:r>
-      <w:commentRangeStart w:id="33"/>
+      <w:commentRangeStart w:id="34"/>
       <w:r>
         <w:t>it</w:t>
       </w:r>
-      <w:commentRangeEnd w:id="33"/>
+      <w:commentRangeEnd w:id="34"/>
       <w:r>
         <w:rPr>
           <w:rStyle w:val="CommentReference"/>
         </w:rPr>
-        <w:commentReference w:id="33"/>
+        <w:commentReference w:id="34"/>
       </w:r>
       <w:r>
         <w:t>.</w:t>
@@ -6815,7 +6979,11 @@
         <w:t>n completed, save</w:t>
       </w:r>
       <w:r>
-        <w:t xml:space="preserve"> the csv files </w:t>
+        <w:t xml:space="preserve"> the csv </w:t>
+      </w:r>
+      <w:proofErr w:type="gramStart"/>
+      <w:r>
+        <w:t xml:space="preserve">files </w:t>
       </w:r>
       <w:r>
         <w:t xml:space="preserve">containing the </w:t>
@@ -6829,6 +6997,7 @@
       <w:r>
         <w:t xml:space="preserve"> results</w:t>
       </w:r>
+      <w:proofErr w:type="gramEnd"/>
       <w:r>
         <w:t xml:space="preserve"> </w:t>
       </w:r>
@@ -6853,6 +7022,7 @@
       <w:r>
         <w:t>“</w:t>
       </w:r>
+      <w:proofErr w:type="spellStart"/>
       <w:r>
         <w:rPr>
           <w:i/>
@@ -6860,7 +7030,11 @@
         <w:t>GEPHAST</w:t>
       </w:r>
       <w:r>
-        <w:t xml:space="preserve">_tested” </w:t>
+        <w:t>_tested</w:t>
+      </w:r>
+      <w:proofErr w:type="spellEnd"/>
+      <w:r>
+        <w:t xml:space="preserve">” </w:t>
       </w:r>
       <w:r>
         <w:t>in the example data</w:t>
@@ -7019,6 +7193,7 @@
       <w:r>
         <w:t>(for example, “/Users/mf/Desktop/pipeline/</w:t>
       </w:r>
+      <w:proofErr w:type="spellStart"/>
       <w:r>
         <w:rPr>
           <w:i/>
@@ -7028,6 +7203,7 @@
       <w:r>
         <w:t>_tested</w:t>
       </w:r>
+      <w:proofErr w:type="spellEnd"/>
       <w:r>
         <w:t>/”)</w:t>
       </w:r>
@@ -7213,9 +7389,11 @@
       <w:r>
         <w:t xml:space="preserve">the </w:t>
       </w:r>
+      <w:proofErr w:type="spellStart"/>
       <w:r>
         <w:t>p.adjust</w:t>
       </w:r>
+      <w:proofErr w:type="spellEnd"/>
       <w:r>
         <w:t xml:space="preserve"> function</w:t>
       </w:r>
@@ -7266,14 +7444,14 @@
           <w:i/>
         </w:rPr>
       </w:pPr>
-      <w:bookmarkStart w:id="34" w:name="_Toc230245953"/>
+      <w:bookmarkStart w:id="35" w:name="_Toc230245953"/>
       <w:r>
         <w:rPr>
           <w:i/>
         </w:rPr>
         <w:t>Rhh</w:t>
       </w:r>
-      <w:bookmarkEnd w:id="34"/>
+      <w:bookmarkEnd w:id="35"/>
     </w:p>
     <w:p>
       <w:pPr>
@@ -7344,7 +7522,7 @@
         </w:numPr>
         <w:spacing w:line="360" w:lineRule="auto"/>
       </w:pPr>
-      <w:bookmarkStart w:id="35" w:name="_Ref221949513"/>
+      <w:bookmarkStart w:id="36" w:name="_Ref221949513"/>
       <w:r>
         <w:t xml:space="preserve">The pipeline also generates three other files at this point: 1) a </w:t>
       </w:r>
@@ -7357,12 +7535,22 @@
       <w:r>
         <w:t>called, ‘</w:t>
       </w:r>
-      <w:r>
-        <w:t xml:space="preserve">heterozygotes_and_homozygotes </w:t>
+      <w:proofErr w:type="spellStart"/>
+      <w:r>
+        <w:t>heterozygotes_and_</w:t>
+      </w:r>
+      <w:proofErr w:type="gramStart"/>
+      <w:r>
+        <w:t>homozygotes</w:t>
+      </w:r>
+      <w:proofErr w:type="spellEnd"/>
+      <w:r>
+        <w:t xml:space="preserve"> </w:t>
       </w:r>
       <w:r>
         <w:t>.csv’</w:t>
       </w:r>
+      <w:proofErr w:type="gramEnd"/>
       <w:r>
         <w:t xml:space="preserve"> </w:t>
       </w:r>
@@ -7450,7 +7638,7 @@
       <w:r>
         <w:t xml:space="preserve"> that contains the number of loci at which each individual was successfully genotyped.</w:t>
       </w:r>
-      <w:bookmarkEnd w:id="35"/>
+      <w:bookmarkEnd w:id="36"/>
     </w:p>
     <w:p>
       <w:pPr>
@@ -7545,7 +7733,7 @@
         </w:numPr>
         <w:spacing w:line="360" w:lineRule="auto"/>
       </w:pPr>
-      <w:bookmarkStart w:id="36" w:name="_Ref221949540"/>
+      <w:bookmarkStart w:id="37" w:name="_Ref221949540"/>
       <w:r>
         <w:t xml:space="preserve">The </w:t>
       </w:r>
@@ -7579,6 +7767,7 @@
       <w:r>
         <w:t xml:space="preserve"> each locus, 2) ‘</w:t>
       </w:r>
+      <w:proofErr w:type="spellStart"/>
       <w:r>
         <w:rPr>
           <w:i/>
@@ -7586,10 +7775,22 @@
         <w:t>Rhh</w:t>
       </w:r>
       <w:r>
-        <w:t xml:space="preserve">_test_output </w:t>
-      </w:r>
-      <w:r>
-        <w:t xml:space="preserve">.txt’ and </w:t>
+        <w:t>_test_</w:t>
+      </w:r>
+      <w:proofErr w:type="gramStart"/>
+      <w:r>
+        <w:t>output</w:t>
+      </w:r>
+      <w:proofErr w:type="spellEnd"/>
+      <w:r>
+        <w:t xml:space="preserve"> </w:t>
+      </w:r>
+      <w:r>
+        <w:t>.txt’</w:t>
+      </w:r>
+      <w:proofErr w:type="gramEnd"/>
+      <w:r>
+        <w:t xml:space="preserve"> and </w:t>
       </w:r>
       <w:r>
         <w:t xml:space="preserve">3) </w:t>
@@ -7648,7 +7849,7 @@
       <w:r>
         <w:t>, which displays the mean correlation coefficient and 95% confidence intervals for the HHC test.</w:t>
       </w:r>
-      <w:bookmarkEnd w:id="36"/>
+      <w:bookmarkEnd w:id="37"/>
     </w:p>
     <w:p>
       <w:pPr>
@@ -7724,7 +7925,11 @@
         <w:t>with</w:t>
       </w:r>
       <w:r>
-        <w:t xml:space="preserve"> the user-provided trait file. This </w:t>
+        <w:t xml:space="preserve"> the user-provided trait file. </w:t>
+      </w:r>
+      <w:proofErr w:type="gramStart"/>
+      <w:r>
+        <w:t xml:space="preserve">This </w:t>
       </w:r>
       <w:r>
         <w:t>‘</w:t>
@@ -7742,7 +7947,11 @@
         <w:t xml:space="preserve"> by the pipeline</w:t>
       </w:r>
       <w:r>
-        <w:t xml:space="preserve"> for regression analyses.</w:t>
+        <w:t xml:space="preserve"> for regression analyses</w:t>
+      </w:r>
+      <w:proofErr w:type="gramEnd"/>
+      <w:r>
+        <w:t>.</w:t>
       </w:r>
     </w:p>
     <w:p>
@@ -7796,11 +8005,11 @@
       <w:pPr>
         <w:pStyle w:val="Heading2"/>
       </w:pPr>
-      <w:bookmarkStart w:id="37" w:name="_Toc230245954"/>
+      <w:bookmarkStart w:id="38" w:name="_Toc230245954"/>
       <w:r>
         <w:t>Correlations</w:t>
       </w:r>
-      <w:bookmarkEnd w:id="37"/>
+      <w:bookmarkEnd w:id="38"/>
     </w:p>
     <w:p>
       <w:pPr>
@@ -7922,9 +8131,17 @@
         </w:numPr>
         <w:spacing w:line="360" w:lineRule="auto"/>
       </w:pPr>
-      <w:bookmarkStart w:id="38" w:name="_Ref221952745"/>
-      <w:r>
-        <w:t>Additionally, a pdf called, ‘</w:t>
+      <w:bookmarkStart w:id="39" w:name="_Ref221952745"/>
+      <w:r>
+        <w:t xml:space="preserve">Additionally, a </w:t>
+      </w:r>
+      <w:proofErr w:type="spellStart"/>
+      <w:r>
+        <w:t>pdf</w:t>
+      </w:r>
+      <w:proofErr w:type="spellEnd"/>
+      <w:r>
+        <w:t xml:space="preserve"> called, ‘</w:t>
       </w:r>
       <w:r>
         <w:t>corr_chart_pearson</w:t>
@@ -7936,7 +8153,24 @@
         <w:t xml:space="preserve"> is generated</w:t>
       </w:r>
       <w:r>
-        <w:t>, which creates a matrix where the diagonal cells contain plots of the distribution corresponding to each column in MLH_output.csv, the cells (i,j) in the lower triangle of the matrix depict scatterplots using the i</w:t>
+        <w:t>, which creates a matrix where the diagonal cells contain plots of the distribution corresponding to each column in MLH_output.csv, the cells (</w:t>
+      </w:r>
+      <w:proofErr w:type="spellStart"/>
+      <w:r>
+        <w:t>i</w:t>
+      </w:r>
+      <w:proofErr w:type="gramStart"/>
+      <w:r>
+        <w:t>,j</w:t>
+      </w:r>
+      <w:proofErr w:type="spellEnd"/>
+      <w:proofErr w:type="gramEnd"/>
+      <w:r>
+        <w:t xml:space="preserve">) in the lower triangle of the matrix depict scatterplots using the </w:t>
+      </w:r>
+      <w:proofErr w:type="spellStart"/>
+      <w:r>
+        <w:t>i</w:t>
       </w:r>
       <w:r>
         <w:rPr>
@@ -7944,8 +8178,13 @@
         </w:rPr>
         <w:t>th</w:t>
       </w:r>
-      <w:r>
-        <w:t xml:space="preserve"> and j</w:t>
+      <w:proofErr w:type="spellEnd"/>
+      <w:r>
+        <w:t xml:space="preserve"> and </w:t>
+      </w:r>
+      <w:proofErr w:type="spellStart"/>
+      <w:r>
+        <w:t>j</w:t>
       </w:r>
       <w:r>
         <w:rPr>
@@ -7953,6 +8192,7 @@
         </w:rPr>
         <w:t>th</w:t>
       </w:r>
+      <w:proofErr w:type="spellEnd"/>
       <w:r>
         <w:t xml:space="preserve"> diagonals as x and y values,</w:t>
       </w:r>
@@ -7960,29 +8200,53 @@
         <w:t xml:space="preserve"> respectively,</w:t>
       </w:r>
       <w:r>
-        <w:t xml:space="preserve"> and the cells (i,j) in the upper triangle of the matrix depi</w:t>
+        <w:t xml:space="preserve"> and the cells (</w:t>
+      </w:r>
+      <w:proofErr w:type="spellStart"/>
+      <w:r>
+        <w:t>i,j</w:t>
+      </w:r>
+      <w:proofErr w:type="spellEnd"/>
+      <w:r>
+        <w:t>) in the upper triangle of the matrix depi</w:t>
       </w:r>
       <w:r>
         <w:t>ct P</w:t>
       </w:r>
       <w:r>
-        <w:t>earson correlation coefficients between the i</w:t>
+        <w:t xml:space="preserve">earson correlation coefficients between the </w:t>
+      </w:r>
+      <w:proofErr w:type="spellStart"/>
+      <w:r>
+        <w:t>i</w:t>
       </w:r>
       <w:r>
         <w:rPr>
           <w:vertAlign w:val="superscript"/>
         </w:rPr>
-        <w:t xml:space="preserve">th </w:t>
-      </w:r>
-      <w:r>
-        <w:t>and j</w:t>
-      </w:r>
+        <w:t>th</w:t>
+      </w:r>
+      <w:proofErr w:type="spellEnd"/>
       <w:r>
         <w:rPr>
           <w:vertAlign w:val="superscript"/>
         </w:rPr>
+        <w:t xml:space="preserve"> </w:t>
+      </w:r>
+      <w:r>
+        <w:t xml:space="preserve">and </w:t>
+      </w:r>
+      <w:proofErr w:type="spellStart"/>
+      <w:r>
+        <w:t>j</w:t>
+      </w:r>
+      <w:r>
+        <w:rPr>
+          <w:vertAlign w:val="superscript"/>
+        </w:rPr>
         <w:t>th</w:t>
       </w:r>
+      <w:proofErr w:type="spellEnd"/>
       <w:r>
         <w:t xml:space="preserve"> traits with (uncorrected) significance depicted as red dots and stars</w:t>
       </w:r>
@@ -8011,8 +8275,13 @@
         <w:t>.</w:t>
       </w:r>
       <w:r>
-        <w:t xml:space="preserve"> Another pdf</w:t>
-      </w:r>
+        <w:t xml:space="preserve"> Another </w:t>
+      </w:r>
+      <w:proofErr w:type="spellStart"/>
+      <w:r>
+        <w:t>pdf</w:t>
+      </w:r>
+      <w:proofErr w:type="spellEnd"/>
       <w:r>
         <w:t xml:space="preserve"> file called, ‘corr_chart_spearman.pdf’</w:t>
       </w:r>
@@ -8031,7 +8300,7 @@
       <w:r>
         <w:t>earson correlation coefficients in the upper triangle of the matrix.</w:t>
       </w:r>
-      <w:bookmarkEnd w:id="38"/>
+      <w:bookmarkEnd w:id="39"/>
     </w:p>
     <w:p>
       <w:pPr>
@@ -8142,7 +8411,15 @@
         <w:t>csv files that</w:t>
       </w:r>
       <w:r>
-        <w:t xml:space="preserve"> largely match the format of the pdf files</w:t>
+        <w:t xml:space="preserve"> largely match the format of the </w:t>
+      </w:r>
+      <w:proofErr w:type="spellStart"/>
+      <w:r>
+        <w:t>pdf</w:t>
+      </w:r>
+      <w:proofErr w:type="spellEnd"/>
+      <w:r>
+        <w:t xml:space="preserve"> files</w:t>
       </w:r>
       <w:r>
         <w:t xml:space="preserve"> described in Step </w:t>
@@ -8193,23 +8470,39 @@
         <w:t>-</w:t>
       </w:r>
       <w:r>
-        <w:t>values corresponding to the correlation test between the i</w:t>
+        <w:t xml:space="preserve">values corresponding to the correlation test between the </w:t>
+      </w:r>
+      <w:proofErr w:type="spellStart"/>
+      <w:r>
+        <w:t>i</w:t>
       </w:r>
       <w:r>
         <w:rPr>
           <w:vertAlign w:val="superscript"/>
         </w:rPr>
-        <w:t xml:space="preserve">th </w:t>
-      </w:r>
-      <w:r>
-        <w:t>and j</w:t>
-      </w:r>
+        <w:t>th</w:t>
+      </w:r>
+      <w:proofErr w:type="spellEnd"/>
       <w:r>
         <w:rPr>
           <w:vertAlign w:val="superscript"/>
         </w:rPr>
+        <w:t xml:space="preserve"> </w:t>
+      </w:r>
+      <w:r>
+        <w:t xml:space="preserve">and </w:t>
+      </w:r>
+      <w:proofErr w:type="spellStart"/>
+      <w:r>
+        <w:t>j</w:t>
+      </w:r>
+      <w:r>
+        <w:rPr>
+          <w:vertAlign w:val="superscript"/>
+        </w:rPr>
         <w:t>th</w:t>
       </w:r>
+      <w:proofErr w:type="spellEnd"/>
       <w:r>
         <w:t xml:space="preserve"> traits. </w:t>
       </w:r>
@@ -8258,19 +8551,32 @@
       <w:r>
         <w:t xml:space="preserve"> (‘</w:t>
       </w:r>
-      <w:r>
-        <w:t xml:space="preserve">correlation_chart_pearson </w:t>
+      <w:proofErr w:type="spellStart"/>
+      <w:r>
+        <w:t>correlation_chart_</w:t>
+      </w:r>
+      <w:proofErr w:type="gramStart"/>
+      <w:r>
+        <w:t>pearson</w:t>
+      </w:r>
+      <w:proofErr w:type="spellEnd"/>
+      <w:r>
+        <w:t xml:space="preserve"> </w:t>
+      </w:r>
+      <w:r>
+        <w:t>.csv’</w:t>
+      </w:r>
+      <w:proofErr w:type="gramEnd"/>
+      <w:r>
+        <w:t>, ‘</w:t>
+      </w:r>
+      <w:r>
+        <w:t>correlation_chart_pearson_adjusted</w:t>
       </w:r>
       <w:r>
         <w:t>.csv’, ‘</w:t>
       </w:r>
       <w:r>
-        <w:t>correlation_chart_pearson_adjusted</w:t>
-      </w:r>
-      <w:r>
-        <w:t>.csv’, ‘</w:t>
-      </w:r>
-      <w:r>
         <w:t>correlation_chart_spearman</w:t>
       </w:r>
       <w:r>
@@ -8290,13 +8596,13 @@
       <w:pPr>
         <w:pStyle w:val="Heading2"/>
       </w:pPr>
-      <w:bookmarkStart w:id="39" w:name="_Ref221957707"/>
-      <w:bookmarkStart w:id="40" w:name="_Toc230245955"/>
+      <w:bookmarkStart w:id="40" w:name="_Ref221957707"/>
+      <w:bookmarkStart w:id="41" w:name="_Toc230245955"/>
       <w:r>
         <w:t>Testing for Single-Locus Associations (SLAs) with an F-ratio Test</w:t>
       </w:r>
-      <w:bookmarkEnd w:id="39"/>
       <w:bookmarkEnd w:id="40"/>
+      <w:bookmarkEnd w:id="41"/>
     </w:p>
     <w:p>
       <w:pPr>
@@ -8308,7 +8614,7 @@
         </w:numPr>
         <w:spacing w:line="360" w:lineRule="auto"/>
       </w:pPr>
-      <w:bookmarkStart w:id="41" w:name="_Ref221641233"/>
+      <w:bookmarkStart w:id="42" w:name="_Ref221641233"/>
       <w:r>
         <w:t xml:space="preserve">At this point, </w:t>
       </w:r>
@@ -8417,7 +8723,7 @@
       <w:r>
         <w:t>.</w:t>
       </w:r>
-      <w:bookmarkEnd w:id="41"/>
+      <w:bookmarkEnd w:id="42"/>
     </w:p>
     <w:p>
       <w:pPr>
@@ -8443,7 +8749,7 @@
         </w:numPr>
         <w:spacing w:line="360" w:lineRule="auto"/>
       </w:pPr>
-      <w:bookmarkStart w:id="42" w:name="_Ref221641202"/>
+      <w:bookmarkStart w:id="43" w:name="_Ref221641202"/>
       <w:r>
         <w:t xml:space="preserve">At this point, </w:t>
       </w:r>
@@ -8478,7 +8784,15 @@
         <w:t>ors. If the response variable is</w:t>
       </w:r>
       <w:r>
-        <w:t xml:space="preserve"> normally-distributed with cons</w:t>
+        <w:t xml:space="preserve"> </w:t>
+      </w:r>
+      <w:proofErr w:type="gramStart"/>
+      <w:r>
+        <w:t>normally-distributed</w:t>
+      </w:r>
+      <w:proofErr w:type="gramEnd"/>
+      <w:r>
+        <w:t xml:space="preserve"> with cons</w:t>
       </w:r>
       <w:r>
         <w:t>tant variance, the error distribution</w:t>
@@ -8486,11 +8800,16 @@
       <w:r>
         <w:t xml:space="preserve"> is the default “</w:t>
       </w:r>
+      <w:proofErr w:type="spellStart"/>
       <w:r>
         <w:t>g</w:t>
       </w:r>
       <w:r>
-        <w:t>aussian”</w:t>
+        <w:t>aussian</w:t>
+      </w:r>
+      <w:proofErr w:type="spellEnd"/>
+      <w:r>
+        <w:t>”</w:t>
       </w:r>
       <w:r>
         <w:t xml:space="preserve"> distribution</w:t>
@@ -8499,7 +8818,15 @@
         <w:t xml:space="preserve"> (with a default “identity” link function)</w:t>
       </w:r>
       <w:r>
-        <w:t>, and you would type, “guassian”</w:t>
+        <w:t>, and you would type, “</w:t>
+      </w:r>
+      <w:proofErr w:type="spellStart"/>
+      <w:r>
+        <w:t>guassian</w:t>
+      </w:r>
+      <w:proofErr w:type="spellEnd"/>
+      <w:r>
+        <w:t>”</w:t>
       </w:r>
       <w:r>
         <w:t xml:space="preserve">. If the response variable is binary, the </w:t>
@@ -8517,7 +8844,15 @@
         <w:t xml:space="preserve"> default</w:t>
       </w:r>
       <w:r>
-        <w:t xml:space="preserve"> “logit” link function)</w:t>
+        <w:t xml:space="preserve"> “</w:t>
+      </w:r>
+      <w:proofErr w:type="spellStart"/>
+      <w:r>
+        <w:t>logit</w:t>
+      </w:r>
+      <w:proofErr w:type="spellEnd"/>
+      <w:r>
+        <w:t>” link function)</w:t>
       </w:r>
       <w:r>
         <w:t>, and you would type, “binomial”</w:t>
@@ -8528,11 +8863,16 @@
       <w:r>
         <w:t xml:space="preserve">The </w:t>
       </w:r>
+      <w:proofErr w:type="gramStart"/>
       <w:r>
         <w:t>GLM</w:t>
       </w:r>
       <w:r>
-        <w:t xml:space="preserve">() function in R, which performs the regression analyses at this step in the pipeline, can accommodate other </w:t>
+        <w:t>(</w:t>
+      </w:r>
+      <w:proofErr w:type="gramEnd"/>
+      <w:r>
+        <w:t xml:space="preserve">) function in R, which performs the regression analyses at this step in the pipeline, can accommodate other </w:t>
       </w:r>
       <w:r>
         <w:t xml:space="preserve">families of </w:t>
@@ -8547,7 +8887,15 @@
         <w:t xml:space="preserve"> as well</w:t>
       </w:r>
       <w:r>
-        <w:t xml:space="preserve"> (e.g., “poisson”)</w:t>
+        <w:t xml:space="preserve"> (e.g., “</w:t>
+      </w:r>
+      <w:proofErr w:type="spellStart"/>
+      <w:r>
+        <w:t>poisson</w:t>
+      </w:r>
+      <w:proofErr w:type="spellEnd"/>
+      <w:r>
+        <w:t>”)</w:t>
       </w:r>
       <w:r>
         <w:t>.</w:t>
@@ -8567,7 +8915,7 @@
       <w:r>
         <w:t>.</w:t>
       </w:r>
-      <w:bookmarkEnd w:id="42"/>
+      <w:bookmarkEnd w:id="43"/>
     </w:p>
     <w:p>
       <w:pPr>
@@ -8796,17 +9144,26 @@
       <w:r>
         <w:t xml:space="preserve"> a text file called, ‘</w:t>
       </w:r>
+      <w:proofErr w:type="spellStart"/>
       <w:r>
         <w:t>Multiple_r</w:t>
       </w:r>
       <w:r>
-        <w:t>egression_vs_single_regression_[</w:t>
+        <w:t>egression_vs_single_regression</w:t>
+      </w:r>
+      <w:proofErr w:type="spellEnd"/>
+      <w:r>
+        <w:t>_[</w:t>
       </w:r>
       <w:r>
         <w:t>trait</w:t>
       </w:r>
       <w:r>
-        <w:t xml:space="preserve"> name here]</w:t>
+        <w:t xml:space="preserve"> name here</w:t>
+      </w:r>
+      <w:proofErr w:type="gramStart"/>
+      <w:r>
+        <w:t>]</w:t>
       </w:r>
       <w:r>
         <w:t xml:space="preserve"> </w:t>
@@ -8814,6 +9171,7 @@
       <w:r>
         <w:t>.txt’</w:t>
       </w:r>
+      <w:proofErr w:type="gramEnd"/>
       <w:r>
         <w:t xml:space="preserve"> that contains all of the information regarding significant predictors for each </w:t>
       </w:r>
@@ -8918,18 +9276,28 @@
       <w:r>
         <w:t>a tiff file called, ‘</w:t>
       </w:r>
-      <w:r>
-        <w:t>Multiple_regression_[</w:t>
+      <w:proofErr w:type="spellStart"/>
+      <w:r>
+        <w:t>Multiple_regression</w:t>
+      </w:r>
+      <w:proofErr w:type="spellEnd"/>
+      <w:r>
+        <w:t>_[</w:t>
       </w:r>
       <w:r>
         <w:t>trait</w:t>
       </w:r>
       <w:r>
-        <w:t xml:space="preserve"> name here].tiff</w:t>
+        <w:t xml:space="preserve"> name here]</w:t>
+      </w:r>
+      <w:proofErr w:type="gramStart"/>
+      <w:r>
+        <w:t>.tiff</w:t>
       </w:r>
       <w:r>
         <w:t>’</w:t>
       </w:r>
+      <w:proofErr w:type="gramEnd"/>
       <w:r>
         <w:t xml:space="preserve"> that contains plots that can help the user decide whether the assumptions of linear regression are satisfied</w:t>
       </w:r>
@@ -8989,15 +9357,25 @@
       <w:r>
         <w:t xml:space="preserve"> a tiff file called, ‘</w:t>
       </w:r>
-      <w:r>
-        <w:t>Single_regression_[</w:t>
+      <w:proofErr w:type="spellStart"/>
+      <w:r>
+        <w:t>Single_regression</w:t>
+      </w:r>
+      <w:proofErr w:type="spellEnd"/>
+      <w:r>
+        <w:t>_[</w:t>
       </w:r>
       <w:r>
         <w:t>trait</w:t>
       </w:r>
       <w:r>
-        <w:t xml:space="preserve"> name here].tiff’</w:t>
-      </w:r>
+        <w:t xml:space="preserve"> name here]</w:t>
+      </w:r>
+      <w:proofErr w:type="gramStart"/>
+      <w:r>
+        <w:t>.tiff’</w:t>
+      </w:r>
+      <w:proofErr w:type="gramEnd"/>
       <w:r>
         <w:t xml:space="preserve"> that contains plots that can help the user decide whether the assumptions of linear regression are satisfied</w:t>
       </w:r>
@@ -9030,18 +9408,18 @@
       <w:pPr>
         <w:pStyle w:val="Heading2"/>
       </w:pPr>
-      <w:bookmarkStart w:id="43" w:name="_Toc230245956"/>
+      <w:bookmarkStart w:id="44" w:name="_Toc230245956"/>
       <w:r>
         <w:t>Running Regression Analyses</w:t>
       </w:r>
-      <w:bookmarkEnd w:id="43"/>
+      <w:bookmarkEnd w:id="44"/>
     </w:p>
     <w:p>
       <w:pPr>
         <w:widowControl w:val="0"/>
         <w:spacing w:line="360" w:lineRule="auto"/>
       </w:pPr>
-      <w:bookmarkStart w:id="44" w:name="_Ref221702277"/>
+      <w:bookmarkStart w:id="45" w:name="_Ref221702277"/>
       <w:r>
         <w:t xml:space="preserve">In this portion of the pipeline, you can regress any trait </w:t>
       </w:r>
@@ -9141,7 +9519,7 @@
       <w:r>
         <w:t>data subset regressions.</w:t>
       </w:r>
-      <w:bookmarkEnd w:id="44"/>
+      <w:bookmarkEnd w:id="45"/>
       <w:r>
         <w:t xml:space="preserve"> The pipeline asks whether you want to run regression analyses, and </w:t>
       </w:r>
@@ -9159,18 +9537,18 @@
       <w:pPr>
         <w:pStyle w:val="Heading3"/>
       </w:pPr>
-      <w:bookmarkStart w:id="45" w:name="_Ref221958275"/>
-      <w:bookmarkStart w:id="46" w:name="_Ref221958937"/>
-      <w:bookmarkStart w:id="47" w:name="_Toc230245957"/>
+      <w:bookmarkStart w:id="46" w:name="_Ref221958275"/>
+      <w:bookmarkStart w:id="47" w:name="_Ref221958937"/>
+      <w:bookmarkStart w:id="48" w:name="_Toc230245957"/>
       <w:r>
         <w:t>Full Data Set</w:t>
       </w:r>
       <w:r>
         <w:t xml:space="preserve"> Regressions</w:t>
       </w:r>
-      <w:bookmarkEnd w:id="45"/>
       <w:bookmarkEnd w:id="46"/>
       <w:bookmarkEnd w:id="47"/>
+      <w:bookmarkEnd w:id="48"/>
     </w:p>
     <w:p>
       <w:pPr>
@@ -9182,8 +9560,8 @@
         </w:numPr>
         <w:spacing w:line="360" w:lineRule="auto"/>
       </w:pPr>
-      <w:bookmarkStart w:id="48" w:name="_Ref221958151"/>
-      <w:bookmarkStart w:id="49" w:name="_Ref221702267"/>
+      <w:bookmarkStart w:id="49" w:name="_Ref221958151"/>
+      <w:bookmarkStart w:id="50" w:name="_Ref221702267"/>
       <w:r>
         <w:t>In this first component</w:t>
       </w:r>
@@ -9271,7 +9649,7 @@
       <w:r>
         <w:t>).</w:t>
       </w:r>
-      <w:bookmarkEnd w:id="48"/>
+      <w:bookmarkEnd w:id="49"/>
       <w:r>
         <w:t xml:space="preserve"> </w:t>
       </w:r>
@@ -9363,12 +9741,14 @@
       <w:r>
         <w:t xml:space="preserve"> </w:t>
       </w:r>
+      <w:proofErr w:type="gramStart"/>
       <w:r>
         <w:t>T</w:t>
       </w:r>
       <w:r>
         <w:t>ype</w:t>
       </w:r>
+      <w:proofErr w:type="gramEnd"/>
       <w:r>
         <w:t xml:space="preserve"> “done” or “Done”.</w:t>
       </w:r>
@@ -9383,7 +9763,7 @@
         </w:numPr>
         <w:spacing w:line="360" w:lineRule="auto"/>
       </w:pPr>
-      <w:bookmarkStart w:id="50" w:name="_Ref221958193"/>
+      <w:bookmarkStart w:id="51" w:name="_Ref221958193"/>
       <w:r>
         <w:t>At this</w:t>
       </w:r>
@@ -9411,147 +9791,155 @@
       <w:r>
         <w:t>[family of error distribution</w:t>
       </w:r>
-      <w:bookmarkStart w:id="51" w:name="_GoBack"/>
+      <w:r>
+        <w:t>]</w:t>
+      </w:r>
+      <w:r>
+        <w:t xml:space="preserve">[response </w:t>
+      </w:r>
+      <w:proofErr w:type="gramStart"/>
+      <w:r>
+        <w:t>variable]</w:t>
+      </w:r>
+      <w:r>
+        <w:t>on</w:t>
+      </w:r>
+      <w:proofErr w:type="gramEnd"/>
+      <w:r>
+        <w:t>[</w:t>
+      </w:r>
+      <w:r>
+        <w:t>predictor</w:t>
+      </w:r>
+      <w:r>
+        <w:t xml:space="preserve"> variabl</w:t>
+      </w:r>
+      <w:r>
+        <w:t>e(s)</w:t>
+      </w:r>
+      <w:r>
+        <w:t>]</w:t>
+      </w:r>
+      <w:r>
+        <w:t>_full_data_set_assumptions_check.tiff</w:t>
+      </w:r>
+      <w:r>
+        <w:t>’</w:t>
+      </w:r>
+      <w:r>
+        <w:t>,</w:t>
+      </w:r>
+      <w:r>
+        <w:t xml:space="preserve"> </w:t>
+      </w:r>
+      <w:r>
+        <w:t xml:space="preserve"> </w:t>
+      </w:r>
+      <w:r>
+        <w:t>which contains plots that can help the user decide whether the assumptions of linear regression are satisfied</w:t>
+      </w:r>
+      <w:r>
+        <w:t xml:space="preserve"> for the model, </w:t>
+      </w:r>
+      <w:r>
+        <w:t>2)</w:t>
+      </w:r>
+      <w:r>
+        <w:t xml:space="preserve"> </w:t>
+      </w:r>
+      <w:r>
+        <w:t>‘[family of error distribution</w:t>
+      </w:r>
+      <w:r>
+        <w:t>][response variable]</w:t>
+      </w:r>
+      <w:r>
+        <w:t>on</w:t>
+      </w:r>
+      <w:r>
+        <w:t>[predictor variable(s)]_full_data_set.txt’</w:t>
+      </w:r>
+      <w:r>
+        <w:t xml:space="preserve"> which  lists regression statistics exactly as if the </w:t>
+      </w:r>
+      <w:r>
+        <w:t>GLM</w:t>
+      </w:r>
+      <w:r>
+        <w:t>()</w:t>
+      </w:r>
+      <w:r>
+        <w:t xml:space="preserve"> (generalized linear model)</w:t>
+      </w:r>
+      <w:r>
+        <w:t xml:space="preserve"> function had been called in </w:t>
+      </w:r>
+      <w:r>
+        <w:rPr>
+          <w:i/>
+        </w:rPr>
+        <w:t>R</w:t>
+      </w:r>
+      <w:r>
+        <w:t>,</w:t>
+      </w:r>
+      <w:r>
+        <w:t xml:space="preserve"> </w:t>
+      </w:r>
+      <w:r>
+        <w:t>3</w:t>
+      </w:r>
+      <w:r>
+        <w:t>) ‘</w:t>
+      </w:r>
+      <w:r>
+        <w:t>[family of error distribution</w:t>
+      </w:r>
+      <w:r>
+        <w:t xml:space="preserve">] </w:t>
+      </w:r>
+      <w:r>
+        <w:t>[response variable]</w:t>
+      </w:r>
+      <w:r>
+        <w:t>on</w:t>
+      </w:r>
+      <w:r>
+        <w:t>[predictor</w:t>
+      </w:r>
+      <w:r>
+        <w:t xml:space="preserve"> variable</w:t>
+      </w:r>
+      <w:r>
+        <w:t>(s)</w:t>
+      </w:r>
+      <w:r>
+        <w:t>].txt’</w:t>
+      </w:r>
+      <w:r>
+        <w:t xml:space="preserve"> which applies the </w:t>
+      </w:r>
+      <w:proofErr w:type="spellStart"/>
+      <w:r>
+        <w:t>Akaike</w:t>
+      </w:r>
+      <w:proofErr w:type="spellEnd"/>
+      <w:r>
+        <w:t xml:space="preserve"> Inform</w:t>
+      </w:r>
+      <w:r>
+        <w:t>ation Criteria to the full data set</w:t>
+      </w:r>
+      <w:r>
+        <w:t xml:space="preserve">, and lists which predictor variables are retained in the final model, exactly as if the step() function had been called in </w:t>
+      </w:r>
+      <w:r>
+        <w:rPr>
+          <w:i/>
+        </w:rPr>
+        <w:t>R</w:t>
+      </w:r>
       <w:bookmarkEnd w:id="51"/>
-      <w:r>
-        <w:t>]</w:t>
-      </w:r>
-      <w:r>
-        <w:t>[response variable]</w:t>
-      </w:r>
-      <w:r>
-        <w:t>on</w:t>
-      </w:r>
-      <w:r>
-        <w:t>[</w:t>
-      </w:r>
-      <w:r>
-        <w:t>predictor</w:t>
-      </w:r>
-      <w:r>
-        <w:t xml:space="preserve"> variabl</w:t>
-      </w:r>
-      <w:r>
-        <w:t>e(s)</w:t>
-      </w:r>
-      <w:r>
-        <w:t>]</w:t>
-      </w:r>
-      <w:r>
-        <w:t>_full_data_set_assumptions_check.tiff</w:t>
-      </w:r>
-      <w:r>
-        <w:t>’</w:t>
-      </w:r>
-      <w:r>
-        <w:t>,</w:t>
-      </w:r>
-      <w:r>
-        <w:t xml:space="preserve"> </w:t>
-      </w:r>
-      <w:r>
-        <w:t xml:space="preserve"> </w:t>
-      </w:r>
-      <w:r>
-        <w:t>which contains plots that can help the user decide whether the assumptions of linear regression are satisfied</w:t>
-      </w:r>
-      <w:r>
-        <w:t xml:space="preserve"> for the model, </w:t>
-      </w:r>
-      <w:r>
-        <w:t>2)</w:t>
-      </w:r>
-      <w:r>
-        <w:t xml:space="preserve"> </w:t>
-      </w:r>
-      <w:r>
-        <w:t>‘[family of error distribution</w:t>
-      </w:r>
-      <w:r>
-        <w:t>][response variable]</w:t>
-      </w:r>
-      <w:r>
-        <w:t>on</w:t>
-      </w:r>
-      <w:r>
-        <w:t>[predictor variable(s)]_full_data_set.txt’</w:t>
-      </w:r>
-      <w:r>
-        <w:t xml:space="preserve"> which  lists regression statistics exactly as if the </w:t>
-      </w:r>
-      <w:r>
-        <w:t>GLM</w:t>
-      </w:r>
-      <w:r>
-        <w:t>()</w:t>
-      </w:r>
-      <w:r>
-        <w:t xml:space="preserve"> (generalized linear model)</w:t>
-      </w:r>
-      <w:r>
-        <w:t xml:space="preserve"> function had been called in </w:t>
-      </w:r>
-      <w:r>
-        <w:rPr>
-          <w:i/>
-        </w:rPr>
-        <w:t>R</w:t>
-      </w:r>
-      <w:r>
-        <w:t>,</w:t>
-      </w:r>
-      <w:r>
-        <w:t xml:space="preserve"> </w:t>
-      </w:r>
-      <w:r>
-        <w:t>3</w:t>
-      </w:r>
-      <w:r>
-        <w:t>) ‘</w:t>
-      </w:r>
-      <w:r>
-        <w:t>[family of error distribution</w:t>
-      </w:r>
-      <w:r>
-        <w:t>]</w:t>
-      </w:r>
-      <w:r>
-        <w:t xml:space="preserve"> </w:t>
-      </w:r>
-      <w:r>
-        <w:t>[response variable]</w:t>
-      </w:r>
-      <w:r>
-        <w:t>on</w:t>
-      </w:r>
-      <w:r>
-        <w:t>[predictor</w:t>
-      </w:r>
-      <w:r>
-        <w:t xml:space="preserve"> variable</w:t>
-      </w:r>
-      <w:r>
-        <w:t>(s)</w:t>
-      </w:r>
-      <w:r>
-        <w:t>].txt’</w:t>
-      </w:r>
-      <w:r>
-        <w:t xml:space="preserve"> which applies the Akaike Inform</w:t>
-      </w:r>
-      <w:r>
-        <w:t>ation Criteria to the full data set</w:t>
-      </w:r>
-      <w:r>
-        <w:t xml:space="preserve">, and lists which predictor variables are retained in the final model, exactly as if the step() function had been called in </w:t>
-      </w:r>
-      <w:r>
-        <w:rPr>
-          <w:i/>
-        </w:rPr>
-        <w:t>R</w:t>
-      </w:r>
-      <w:bookmarkEnd w:id="50"/>
       <w:r>
         <w:t>, and 4) a file called ‘temp.csv’ which can simply be ignored.</w:t>
       </w:r>
@@ -9665,7 +10053,7 @@
       <w:r>
         <w:t>.</w:t>
       </w:r>
-      <w:bookmarkEnd w:id="49"/>
+      <w:bookmarkEnd w:id="50"/>
     </w:p>
     <w:p>
       <w:pPr>
@@ -9800,7 +10188,15 @@
         <w:t xml:space="preserve"> trait (provided that this trait has more than two states). For instance, in the example data provided, let’s say we want to create a dataset that only contains individuals that have been infected by two different viruses, V1, and V2. In that case, the user would type</w:t>
       </w:r>
       <w:r>
-        <w:t xml:space="preserve">, “V1,0”, press enter, and then type, “V2,0”, specifying that samples negative for V1 and samples negative for V2 should be excluded. </w:t>
+        <w:t>, “V1</w:t>
+      </w:r>
+      <w:proofErr w:type="gramStart"/>
+      <w:r>
+        <w:t>,0</w:t>
+      </w:r>
+      <w:proofErr w:type="gramEnd"/>
+      <w:r>
+        <w:t xml:space="preserve">”, press enter, and then type, “V2,0”, specifying that samples negative for V1 and samples negative for V2 should be excluded. </w:t>
       </w:r>
     </w:p>
     <w:p>
@@ -9867,7 +10263,15 @@
         <w:t>, but the results will be saved in a new nes</w:t>
       </w:r>
       <w:r>
-        <w:t>ted subdirectory, ‘Data_subsets’</w:t>
+        <w:t>ted subdirectory, ‘</w:t>
+      </w:r>
+      <w:proofErr w:type="spellStart"/>
+      <w:r>
+        <w:t>Data_subsets</w:t>
+      </w:r>
+      <w:proofErr w:type="spellEnd"/>
+      <w:r>
+        <w:t>’</w:t>
       </w:r>
       <w:r>
         <w:t>,</w:t>
@@ -9882,7 +10286,15 @@
         <w:t>wi</w:t>
       </w:r>
       <w:r>
-        <w:t>th another subdirectory inside ‘Data_subsets’</w:t>
+        <w:t>th another subdirectory inside ‘</w:t>
+      </w:r>
+      <w:proofErr w:type="spellStart"/>
+      <w:r>
+        <w:t>Data_subsets</w:t>
+      </w:r>
+      <w:proofErr w:type="spellEnd"/>
+      <w:r>
+        <w:t>’</w:t>
       </w:r>
       <w:r>
         <w:t xml:space="preserve"> named after the trait-</w:t>
@@ -10092,8 +10504,13 @@
         <w:t xml:space="preserve">for whatever </w:t>
       </w:r>
       <w:r>
-        <w:t>reason, lend itself</w:t>
-      </w:r>
+        <w:t xml:space="preserve">reason, lend </w:t>
+      </w:r>
+      <w:proofErr w:type="gramStart"/>
+      <w:r>
+        <w:t>itself</w:t>
+      </w:r>
+      <w:proofErr w:type="gramEnd"/>
       <w:r>
         <w:t xml:space="preserve"> well to being subdivided based on specific trait values, </w:t>
       </w:r>
@@ -10124,7 +10541,15 @@
         <w:t>on csv files of your own making</w:t>
       </w:r>
       <w:r>
-        <w:t xml:space="preserve">?”, </w:t>
+        <w:t>?</w:t>
+      </w:r>
+      <w:proofErr w:type="gramStart"/>
+      <w:r>
+        <w:t>”,</w:t>
+      </w:r>
+      <w:proofErr w:type="gramEnd"/>
+      <w:r>
+        <w:t xml:space="preserve"> </w:t>
       </w:r>
       <w:r>
         <w:t>you are</w:t>
@@ -10242,6 +10667,7 @@
       <w:r>
         <w:t>’</w:t>
       </w:r>
+      <w:proofErr w:type="gramStart"/>
       <w:r>
         <w:t>)</w:t>
       </w:r>
@@ -10249,7 +10675,11 @@
         <w:t xml:space="preserve"> </w:t>
       </w:r>
       <w:r>
-        <w:t xml:space="preserve">. </w:t>
+        <w:t>.</w:t>
+      </w:r>
+      <w:proofErr w:type="gramEnd"/>
+      <w:r>
+        <w:t xml:space="preserve"> </w:t>
       </w:r>
     </w:p>
     <w:p>
@@ -10366,8 +10796,13 @@
       <w:r>
         <w:t xml:space="preserve"> does is </w:t>
       </w:r>
-      <w:r>
-        <w:t>provide the user with the option to convert regression results generated from any permutation of the regression components (</w:t>
+      <w:proofErr w:type="gramStart"/>
+      <w:r>
+        <w:t>provide</w:t>
+      </w:r>
+      <w:proofErr w:type="gramEnd"/>
+      <w:r>
+        <w:t xml:space="preserve"> the user with the option to convert regression results generated from any permutation of the regression components (</w:t>
       </w:r>
       <w:r>
         <w:fldChar w:fldCharType="begin"/>
@@ -10451,9 +10886,11 @@
       <w:r>
         <w:t>In each case, the pipeline generates a new directory called ‘</w:t>
       </w:r>
+      <w:proofErr w:type="spellStart"/>
       <w:r>
         <w:t>processed_model_output</w:t>
       </w:r>
+      <w:proofErr w:type="spellEnd"/>
       <w:r>
         <w:t>’, which is nested in</w:t>
       </w:r>
@@ -10480,7 +10917,15 @@
         <w:spacing w:line="360" w:lineRule="auto"/>
       </w:pPr>
       <w:r>
-        <w:t xml:space="preserve">The pipeline will scan the relevant ‘Regressions’ directory for ‘.txt’ files and will use regular expressions to extract the trait name, regression coefficient, standard error, score of the statistical test, </w:t>
+        <w:t>The pipeline will scan the relevant ‘Regressions’ directory for ‘</w:t>
+      </w:r>
+      <w:proofErr w:type="gramStart"/>
+      <w:r>
+        <w:t>.txt’</w:t>
+      </w:r>
+      <w:proofErr w:type="gramEnd"/>
+      <w:r>
+        <w:t xml:space="preserve"> files and will use regular expressions to extract the trait name, regression coefficient, standard error, score of the statistical test, </w:t>
       </w:r>
       <w:r>
         <w:rPr>
@@ -10504,13 +10949,37 @@
         <w:t xml:space="preserve"> will</w:t>
       </w:r>
       <w:r>
-        <w:t xml:space="preserve"> list these in a csv-formatted file called, ‘[error_distribution_designation here][response_variable_here]</w:t>
+        <w:t xml:space="preserve"> list these in a csv-formatted file called, ‘[</w:t>
+      </w:r>
+      <w:proofErr w:type="spellStart"/>
+      <w:r>
+        <w:t>error_distribution_designation</w:t>
+      </w:r>
+      <w:proofErr w:type="spellEnd"/>
+      <w:r>
+        <w:t xml:space="preserve"> here][</w:t>
+      </w:r>
+      <w:proofErr w:type="spellStart"/>
+      <w:r>
+        <w:t>response_variable_here</w:t>
+      </w:r>
+      <w:proofErr w:type="spellEnd"/>
+      <w:r>
+        <w:t>]</w:t>
       </w:r>
       <w:r>
         <w:t>on</w:t>
       </w:r>
       <w:r>
-        <w:t>[predictor_variable(s)_here]</w:t>
+        <w:t>[</w:t>
+      </w:r>
+      <w:proofErr w:type="spellStart"/>
+      <w:r>
+        <w:t>predictor_variable</w:t>
+      </w:r>
+      <w:proofErr w:type="spellEnd"/>
+      <w:r>
+        <w:t>(s)_here]</w:t>
       </w:r>
       <w:r>
         <w:t xml:space="preserve"> _</w:t>
@@ -10527,6 +10996,7 @@
       <w:r>
         <w:t xml:space="preserve"> (e.g., ‘</w:t>
       </w:r>
+      <w:proofErr w:type="spellStart"/>
       <w:r>
         <w:t>gaussianQnWeight_initialonMLH_</w:t>
       </w:r>
@@ -10536,6 +11006,7 @@
       <w:r>
         <w:t>_processed</w:t>
       </w:r>
+      <w:proofErr w:type="spellEnd"/>
       <w:r>
         <w:t>’)</w:t>
       </w:r>
@@ -11256,7 +11727,7 @@
 
 <file path=word/comments.xml><?xml version="1.0" encoding="utf-8"?>
 <w:comments xmlns:wpc="http://schemas.microsoft.com/office/word/2010/wordprocessingCanvas" xmlns:mo="http://schemas.microsoft.com/office/mac/office/2008/main" xmlns:mc="http://schemas.openxmlformats.org/markup-compatibility/2006" xmlns:mv="urn:schemas-microsoft-com:mac:vml" xmlns:o="urn:schemas-microsoft-com:office:office" xmlns:r="http://schemas.openxmlformats.org/officeDocument/2006/relationships" xmlns:m="http://schemas.openxmlformats.org/officeDocument/2006/math" xmlns:v="urn:schemas-microsoft-com:vml" xmlns:wp14="http://schemas.microsoft.com/office/word/2010/wordprocessingDrawing" xmlns:wp="http://schemas.openxmlformats.org/drawingml/2006/wordprocessingDrawing" xmlns:w10="urn:schemas-microsoft-com:office:word" xmlns:w="http://schemas.openxmlformats.org/wordprocessingml/2006/main" xmlns:w14="http://schemas.microsoft.com/office/word/2010/wordml" xmlns:wpg="http://schemas.microsoft.com/office/word/2010/wordprocessingGroup" xmlns:wpi="http://schemas.microsoft.com/office/word/2010/wordprocessingInk" xmlns:wne="http://schemas.microsoft.com/office/word/2006/wordml" xmlns:wps="http://schemas.microsoft.com/office/word/2010/wordprocessingShape" mc:Ignorable="w14 wp14">
-  <w:comment w:id="2" w:author="Mark Fisher" w:date="2013-02-05T16:29:00Z" w:initials="MF">
+  <w:comment w:id="3" w:author="Mark Fisher" w:date="2013-02-05T16:29:00Z" w:initials="MF">
     <w:p>
       <w:pPr>
         <w:pStyle w:val="CommentText"/>
@@ -11272,7 +11743,7 @@
       </w:r>
     </w:p>
   </w:comment>
-  <w:comment w:id="3" w:author="Mark Fisher" w:date="2013-02-05T16:29:00Z" w:initials="MF">
+  <w:comment w:id="4" w:author="Mark Fisher" w:date="2013-02-05T16:29:00Z" w:initials="MF">
     <w:p>
       <w:pPr>
         <w:widowControl w:val="0"/>
@@ -11298,7 +11769,7 @@
       </w:r>
     </w:p>
   </w:comment>
-  <w:comment w:id="33" w:author="Mark Fisher" w:date="2013-02-07T23:29:00Z" w:initials="MF">
+  <w:comment w:id="34" w:author="Mark Fisher" w:date="2013-02-07T23:29:00Z" w:initials="MF">
     <w:p>
       <w:pPr>
         <w:pStyle w:val="CommentText"/>
@@ -11310,7 +11781,15 @@
         <w:annotationRef/>
       </w:r>
       <w:r>
-        <w:t>Omit the following?: (Note: the excel file containing the macro must be open to enable its use in other excel files)</w:t>
+        <w:t>Omit the following</w:t>
+      </w:r>
+      <w:proofErr w:type="gramStart"/>
+      <w:r>
+        <w:t>?:</w:t>
+      </w:r>
+      <w:proofErr w:type="gramEnd"/>
+      <w:r>
+        <w:t xml:space="preserve"> (Note: the excel file containing the macro must be open to enable its use in other excel files)</w:t>
       </w:r>
     </w:p>
   </w:comment>
@@ -11407,7 +11886,7 @@
         <w:rStyle w:val="PageNumber"/>
         <w:noProof/>
       </w:rPr>
-      <w:t>17</w:t>
+      <w:t>1</w:t>
     </w:r>
     <w:r>
       <w:rPr>
@@ -15626,7 +16105,7 @@
 </file>
 
 <file path=customXml/itemProps1.xml><?xml version="1.0" encoding="utf-8"?>
-<ds:datastoreItem xmlns:ds="http://schemas.openxmlformats.org/officeDocument/2006/customXml" ds:itemID="{6DD294F5-CDDE-AD43-9EBC-F974A74144C7}">
+<ds:datastoreItem xmlns:ds="http://schemas.openxmlformats.org/officeDocument/2006/customXml" ds:itemID="{A7563B6C-2D40-604E-9CDB-386AE9B9DF0A}">
   <ds:schemaRefs>
     <ds:schemaRef ds:uri="http://schemas.openxmlformats.org/officeDocument/2006/bibliography"/>
   </ds:schemaRefs>

</xml_diff>